<commit_message>
docs: tirando o node.js que nosso projeto nao usa mais, usava quando era javascript
</commit_message>
<xml_diff>
--- a/PFC_2025_Docs/PFC_Donate_v2.4.docx
+++ b/PFC_2025_Docs/PFC_Donate_v2.4.docx
@@ -19365,23 +19365,8 @@
       </w:r>
     </w:p>
     <w:p>
-      <w:pPr>
-        <w:rPr>
-          <w:lang w:val="en-US"/>
-        </w:rPr>
-      </w:pPr>
-      <w:r>
-        <w:rPr>
-          <w:i/>
-          <w:lang w:val="en-US"/>
-        </w:rPr>
-        <w:t xml:space="preserve">Back-end </w:t>
-      </w:r>
-      <w:r>
-        <w:rPr>
-          <w:lang w:val="en-US"/>
-        </w:rPr>
-        <w:t>(Node.js com Express)</w:t>
+      <w:r>
+        <w:t>Java com Spring Boot</w:t>
       </w:r>
     </w:p>
     <w:p>
@@ -24220,13 +24205,7 @@
         <w:t xml:space="preserve"> utiliza A</w:t>
       </w:r>
       <w:r>
-        <w:t>ngular</w:t>
-      </w:r>
-      <w:r>
-        <w:t xml:space="preserve"> e Node.js</w:t>
-      </w:r>
-      <w:r>
-        <w:t xml:space="preserve">, e funciona </w:t>
+        <w:t xml:space="preserve">ngular, e funciona </w:t>
       </w:r>
       <w:r>
         <w:t>em</w:t>
@@ -24602,7 +24581,19 @@
         <w:rPr>
           <w:lang w:val="en-GB"/>
         </w:rPr>
-        <w:t>Node.js</w:t>
+        <w:t>Spring</w:t>
+      </w:r>
+      <w:r>
+        <w:rPr>
+          <w:lang w:val="en-GB"/>
+        </w:rPr>
+        <w:t xml:space="preserve"> B</w:t>
+      </w:r>
+      <w:r>
+        <w:rPr>
+          <w:lang w:val="en-GB"/>
+        </w:rPr>
+        <w:t>oot</w:t>
       </w:r>
       <w:r>
         <w:rPr>
@@ -24626,19 +24617,7 @@
         <w:rPr>
           <w:lang w:val="en-GB"/>
         </w:rPr>
-        <w:t>Spring</w:t>
-      </w:r>
-      <w:r>
-        <w:rPr>
-          <w:lang w:val="en-GB"/>
-        </w:rPr>
-        <w:t xml:space="preserve"> B</w:t>
-      </w:r>
-      <w:r>
-        <w:rPr>
-          <w:lang w:val="en-GB"/>
-        </w:rPr>
-        <w:t>oot</w:t>
+        <w:t>PostgreSQL</w:t>
       </w:r>
       <w:r>
         <w:rPr>
@@ -24654,20 +24633,16 @@
           <w:ilvl w:val="0"/>
           <w:numId w:val="25"/>
         </w:numPr>
-        <w:rPr>
-          <w:lang w:val="en-GB"/>
-        </w:rPr>
-      </w:pPr>
-      <w:r>
-        <w:rPr>
-          <w:lang w:val="en-GB"/>
-        </w:rPr>
-        <w:t>PostgreSQL</w:t>
-      </w:r>
-      <w:r>
-        <w:rPr>
-          <w:lang w:val="en-GB"/>
-        </w:rPr>
+      </w:pPr>
+      <w:proofErr w:type="spellStart"/>
+      <w:r>
+        <w:t>O</w:t>
+      </w:r>
+      <w:r>
+        <w:t>penStreetMap</w:t>
+      </w:r>
+      <w:proofErr w:type="spellEnd"/>
+      <w:r>
         <w:t>;</w:t>
       </w:r>
     </w:p>
@@ -24681,10 +24656,7 @@
       </w:pPr>
       <w:proofErr w:type="spellStart"/>
       <w:r>
-        <w:t>O</w:t>
-      </w:r>
-      <w:r>
-        <w:t>penStreetMap</w:t>
+        <w:t>Flutter</w:t>
       </w:r>
       <w:proofErr w:type="spellEnd"/>
       <w:r>
@@ -24699,23 +24671,6 @@
           <w:numId w:val="25"/>
         </w:numPr>
       </w:pPr>
-      <w:proofErr w:type="spellStart"/>
-      <w:r>
-        <w:t>Flutter</w:t>
-      </w:r>
-      <w:proofErr w:type="spellEnd"/>
-      <w:r>
-        <w:t>;</w:t>
-      </w:r>
-    </w:p>
-    <w:p>
-      <w:pPr>
-        <w:pStyle w:val="PargrafodaLista"/>
-        <w:numPr>
-          <w:ilvl w:val="0"/>
-          <w:numId w:val="25"/>
-        </w:numPr>
-      </w:pPr>
       <w:r>
         <w:t>JWT</w:t>
       </w:r>
@@ -24886,7 +24841,6 @@
         <w:rPr>
           <w:i/>
         </w:rPr>
-        <w:lastRenderedPageBreak/>
         <w:t>Repository</w:t>
       </w:r>
       <w:proofErr w:type="spellEnd"/>
@@ -24938,6 +24892,7 @@
         <w:rPr>
           <w:i/>
         </w:rPr>
+        <w:lastRenderedPageBreak/>
         <w:t>Dependency</w:t>
       </w:r>
       <w:proofErr w:type="spellEnd"/>
@@ -25336,7 +25291,6 @@
         </w:numPr>
       </w:pPr>
       <w:r>
-        <w:lastRenderedPageBreak/>
         <w:t>a</w:t>
       </w:r>
       <w:r>
@@ -25437,6 +25391,7 @@
         </w:numPr>
       </w:pPr>
       <w:r>
+        <w:lastRenderedPageBreak/>
         <w:t>c</w:t>
       </w:r>
       <w:r>
@@ -25757,7 +25712,6 @@
     </w:p>
     <w:p>
       <w:r>
-        <w:lastRenderedPageBreak/>
         <w:t>Além das tabelas, o banco contempla relacionamentos que refletem as associações do modelo conceitual, garantindo rastreabilidade e consistência, por exemplo:</w:t>
       </w:r>
     </w:p>
@@ -25770,6 +25724,7 @@
         </w:numPr>
       </w:pPr>
       <w:r>
+        <w:lastRenderedPageBreak/>
         <w:t>Um usuário está vinculado a um município e pode ter histórico de senhas ou registros de recuperar senha.</w:t>
       </w:r>
     </w:p>
@@ -26054,7 +26009,6 @@
     </w:p>
     <w:p>
       <w:r>
-        <w:lastRenderedPageBreak/>
         <w:t xml:space="preserve">Este método realiza uma consulta simples no banco de dados que retorna todas as doações cadastradas. O tempo de execução cresce linearmente com o número "n" de registros na tabela de doações, pois cada registro precisa ser processado e convertido para </w:t>
       </w:r>
       <w:r>
@@ -30998,10 +30952,10 @@
       </w:r>
       <w:proofErr w:type="spellEnd"/>
       <w:r>
-        <w:t>, Node.js</w:t>
-      </w:r>
-      <w:r>
-        <w:t xml:space="preserve"> e PostgreSQL</w:t>
+        <w:t xml:space="preserve"> </w:t>
+      </w:r>
+      <w:r>
+        <w:t>e PostgreSQL</w:t>
       </w:r>
       <w:r>
         <w:t>;</w:t>

</xml_diff>

<commit_message>
docs: correcao da interface com usuario e da figura 8 interface com usuario
</commit_message>
<xml_diff>
--- a/PFC_2025_Docs/PFC_Donate_v2.4.docx
+++ b/PFC_2025_Docs/PFC_Donate_v2.4.docx
@@ -10299,7 +10299,7 @@
         </w:rPr>
         <w:lastRenderedPageBreak/>
         <w:drawing>
-          <wp:inline distT="0" distB="0" distL="0" distR="0" wp14:anchorId="1D36CEC6" wp14:editId="5873A028">
+          <wp:inline distT="0" distB="0" distL="0" distR="0" wp14:anchorId="1D36CEC6" wp14:editId="355BE21C">
             <wp:extent cx="4914900" cy="4730106"/>
             <wp:effectExtent l="19050" t="19050" r="0" b="0"/>
             <wp:docPr id="3" name="Imagem 3" descr="C:\Users\dilto\Downloads\DoeLeite.png"/>
@@ -19850,17 +19850,15 @@
         <w:t xml:space="preserve"> A Figura 6 mostra um exemplo de página do Donate.</w:t>
       </w:r>
     </w:p>
-    <w:p>
-      <w:r>
-        <w:rPr>
-          <w:noProof/>
-        </w:rPr>
+    <w:p/>
+    <w:p>
+      <w:r>
         <w:lastRenderedPageBreak/>
         <w:drawing>
-          <wp:inline distT="0" distB="0" distL="0" distR="0" wp14:anchorId="0FA3B713" wp14:editId="04785323">
-            <wp:extent cx="5760720" cy="4363720"/>
-            <wp:effectExtent l="19050" t="19050" r="0" b="0"/>
-            <wp:docPr id="6" name="Imagem 6"/>
+          <wp:inline distT="0" distB="0" distL="0" distR="0" wp14:anchorId="1F5C047D" wp14:editId="54E96901">
+            <wp:extent cx="5760720" cy="3138170"/>
+            <wp:effectExtent l="0" t="0" r="0" b="0"/>
+            <wp:docPr id="940070306" name="Imagem 1"/>
             <wp:cNvGraphicFramePr>
               <a:graphicFrameLocks xmlns:a="http://schemas.openxmlformats.org/drawingml/2006/main" noChangeAspect="1"/>
             </wp:cNvGraphicFramePr>
@@ -19868,7 +19866,7 @@
               <a:graphicData uri="http://schemas.openxmlformats.org/drawingml/2006/picture">
                 <pic:pic xmlns:pic="http://schemas.openxmlformats.org/drawingml/2006/picture">
                   <pic:nvPicPr>
-                    <pic:cNvPr id="1" name=""/>
+                    <pic:cNvPr id="940070306" name=""/>
                     <pic:cNvPicPr/>
                   </pic:nvPicPr>
                   <pic:blipFill>
@@ -19880,16 +19878,11 @@
                   <pic:spPr>
                     <a:xfrm>
                       <a:off x="0" y="0"/>
-                      <a:ext cx="5760720" cy="4363720"/>
+                      <a:ext cx="5760720" cy="3138170"/>
                     </a:xfrm>
                     <a:prstGeom prst="rect">
                       <a:avLst/>
                     </a:prstGeom>
-                    <a:ln>
-                      <a:solidFill>
-                        <a:schemeClr val="tx1"/>
-                      </a:solidFill>
-                    </a:ln>
                   </pic:spPr>
                 </pic:pic>
               </a:graphicData>
@@ -19938,199 +19931,6 @@
       <w:bookmarkEnd w:id="68"/>
     </w:p>
     <w:p>
-      <w:r>
-        <w:rPr>
-          <w:highlight w:val="yellow"/>
-        </w:rPr>
-        <w:t xml:space="preserve">/* </w:t>
-      </w:r>
-      <w:r>
-        <w:rPr>
-          <w:highlight w:val="yellow"/>
-        </w:rPr>
-        <w:t>Na página da Figura 6</w:t>
-      </w:r>
-      <w:r>
-        <w:rPr>
-          <w:highlight w:val="yellow"/>
-        </w:rPr>
-        <w:t>, corrigir “Posto de coleta ou banco de leite mais próximo”.</w:t>
-      </w:r>
-    </w:p>
-    <w:p>
-      <w:r>
-        <w:rPr>
-          <w:highlight w:val="yellow"/>
-        </w:rPr>
-        <w:t xml:space="preserve">/* </w:t>
-      </w:r>
-      <w:r>
-        <w:rPr>
-          <w:highlight w:val="yellow"/>
-        </w:rPr>
-        <w:t>C</w:t>
-      </w:r>
-      <w:r>
-        <w:rPr>
-          <w:highlight w:val="yellow"/>
-        </w:rPr>
-        <w:t>orrigir para “Eventos e notícias”.</w:t>
-      </w:r>
-    </w:p>
-    <w:p>
-      <w:r>
-        <w:rPr>
-          <w:highlight w:val="yellow"/>
-        </w:rPr>
-        <w:t xml:space="preserve">/* </w:t>
-      </w:r>
-      <w:r>
-        <w:rPr>
-          <w:highlight w:val="yellow"/>
-        </w:rPr>
-        <w:t>C</w:t>
-      </w:r>
-      <w:r>
-        <w:rPr>
-          <w:highlight w:val="yellow"/>
-        </w:rPr>
-        <w:t>orrigir para “</w:t>
-      </w:r>
-      <w:r>
-        <w:rPr>
-          <w:highlight w:val="yellow"/>
-        </w:rPr>
-        <w:t>Doe leite materno e salve vidas</w:t>
-      </w:r>
-      <w:r>
-        <w:rPr>
-          <w:highlight w:val="yellow"/>
-        </w:rPr>
-        <w:t>”.</w:t>
-      </w:r>
-    </w:p>
-    <w:p>
-      <w:r>
-        <w:rPr>
-          <w:highlight w:val="yellow"/>
-        </w:rPr>
-        <w:t xml:space="preserve">/* </w:t>
-      </w:r>
-      <w:r>
-        <w:rPr>
-          <w:highlight w:val="yellow"/>
-        </w:rPr>
-        <w:t>C</w:t>
-      </w:r>
-      <w:r>
-        <w:rPr>
-          <w:highlight w:val="yellow"/>
-        </w:rPr>
-        <w:t>orrigir para “Seu gesto</w:t>
-      </w:r>
-      <w:r>
-        <w:rPr>
-          <w:b/>
-          <w:highlight w:val="yellow"/>
-        </w:rPr>
-        <w:t xml:space="preserve"> ajuda</w:t>
-      </w:r>
-      <w:r>
-        <w:rPr>
-          <w:highlight w:val="yellow"/>
-        </w:rPr>
-        <w:t xml:space="preserve"> bebês prematuros ou doentes...</w:t>
-      </w:r>
-      <w:r>
-        <w:rPr>
-          <w:highlight w:val="yellow"/>
-        </w:rPr>
-        <w:t>”</w:t>
-      </w:r>
-    </w:p>
-    <w:p>
-      <w:r>
-        <w:rPr>
-          <w:highlight w:val="yellow"/>
-        </w:rPr>
-        <w:t>/* Corrigir “VER BANCO”  para “ Consultar posto</w:t>
-      </w:r>
-      <w:r>
-        <w:rPr>
-          <w:highlight w:val="yellow"/>
-        </w:rPr>
-        <w:t>s</w:t>
-      </w:r>
-      <w:r>
-        <w:rPr>
-          <w:highlight w:val="yellow"/>
-        </w:rPr>
-        <w:t xml:space="preserve"> de coleta ou banco</w:t>
-      </w:r>
-      <w:r>
-        <w:rPr>
-          <w:highlight w:val="yellow"/>
-        </w:rPr>
-        <w:t>s</w:t>
-      </w:r>
-      <w:r>
-        <w:rPr>
-          <w:highlight w:val="yellow"/>
-        </w:rPr>
-        <w:t xml:space="preserve"> de leite materno”</w:t>
-      </w:r>
-    </w:p>
-    <w:p>
-      <w:r>
-        <w:rPr>
-          <w:highlight w:val="yellow"/>
-        </w:rPr>
-        <w:t xml:space="preserve">/* Corrigir “VER </w:t>
-      </w:r>
-      <w:r>
-        <w:rPr>
-          <w:highlight w:val="yellow"/>
-        </w:rPr>
-        <w:t>EVENTO</w:t>
-      </w:r>
-      <w:r>
-        <w:rPr>
-          <w:highlight w:val="yellow"/>
-        </w:rPr>
-        <w:t xml:space="preserve">”  para “ Consultar </w:t>
-      </w:r>
-      <w:r>
-        <w:rPr>
-          <w:highlight w:val="yellow"/>
-        </w:rPr>
-        <w:t>eventos</w:t>
-      </w:r>
-      <w:r>
-        <w:rPr>
-          <w:highlight w:val="yellow"/>
-        </w:rPr>
-        <w:t>”</w:t>
-      </w:r>
-      <w:r>
-        <w:t xml:space="preserve">. </w:t>
-      </w:r>
-      <w:r>
-        <w:rPr>
-          <w:highlight w:val="yellow"/>
-        </w:rPr>
-        <w:t xml:space="preserve"> Não usar expressões como “Ver” ou “Ler” */</w:t>
-      </w:r>
-      <w:r>
-        <w:t xml:space="preserve">. </w:t>
-      </w:r>
-      <w:r>
-        <w:rPr>
-          <w:highlight w:val="yellow"/>
-        </w:rPr>
-        <w:t>/* Atualizar a página e colar a figura novamente */</w:t>
-      </w:r>
-    </w:p>
-    <w:p>
       <w:pPr>
         <w:pStyle w:val="Ttulo3"/>
       </w:pPr>
@@ -20184,69 +19984,66 @@
         <w:t xml:space="preserve">atendida </w:t>
       </w:r>
       <w:r>
-        <w:t xml:space="preserve">por mensagens claras e botões </w:t>
-      </w:r>
-      <w:r>
+        <w:t>por mensagens claras e botões bem destacados, orientando o usuário sobre as ações que podem ser realizadas. A linguagem utilizada corresponde ao mundo real, trazendo mensagens simples e diretas, como “Encontre o</w:t>
+      </w:r>
+      <w:r>
+        <w:t xml:space="preserve"> posto de coleta ou</w:t>
+      </w:r>
+      <w:r>
+        <w:t xml:space="preserve"> banco de leite mais próximo” ou “Faça sua doação de leite materno”, acompanhadas de ícones que reforçam visualmente o conteúdo.</w:t>
+      </w:r>
+    </w:p>
+    <w:p>
+      <w:r>
+        <w:t xml:space="preserve">A consistência é mantida em toda </w:t>
+      </w:r>
+      <w:r>
+        <w:t xml:space="preserve">a interface de usuário do sistema </w:t>
+      </w:r>
+      <w:r>
+        <w:t xml:space="preserve">por meio do uso do mesmo padrão de cores, cartões, fontes e estilos. Isso facilita o reconhecimento, evitando que o usuário precise memorizar comandos ou caminhos para realizar suas tarefas. A interface </w:t>
+      </w:r>
+      <w:r>
+        <w:t xml:space="preserve">do usuário </w:t>
+      </w:r>
+      <w:r>
+        <w:t>também se mantém minimalista, sem excesso de elementos, priorizando clareza e objetividade.</w:t>
+      </w:r>
+    </w:p>
+    <w:p>
+      <w:r>
+        <w:t>Outro aspecto importan</w:t>
+      </w:r>
+      <w:r>
+        <w:t>te é o controle pelo usuário e a liberdade oferecida a ele</w:t>
+      </w:r>
+      <w:r>
+        <w:t xml:space="preserve">, já que ele pode acessar facilmente áreas como “Meu </w:t>
+      </w:r>
+      <w:r>
+        <w:t>p</w:t>
+      </w:r>
+      <w:r>
+        <w:t xml:space="preserve">erfil” e “Meus </w:t>
+      </w:r>
+      <w:r>
+        <w:t>a</w:t>
+      </w:r>
+      <w:r>
+        <w:t>gendamentos”, ou ainda sair do sistema quando desejar. Além disso, os botões são bem rotulados, o que ajuda na prevenção de erros, e o design geral se mostra simples o suficiente para atender tanto usuários iniciantes quanto mais experientes.</w:t>
+      </w:r>
+    </w:p>
+    <w:p>
+      <w:r>
+        <w:t>As Figuras 7 e 8 exemplificam as heurísticas seguidas para concessão de usabilidade ao sistema.</w:t>
+      </w:r>
+    </w:p>
+    <w:p>
+      <w:r>
+        <w:rPr>
+          <w:noProof/>
+        </w:rPr>
         <w:lastRenderedPageBreak/>
-        <w:t>bem destacados, orientando o usuário sobre as ações que podem ser realizadas. A linguagem utilizada corresponde ao mundo real, trazendo mensagens simples e diretas, como “Encontre o</w:t>
-      </w:r>
-      <w:r>
-        <w:t xml:space="preserve"> posto de coleta ou</w:t>
-      </w:r>
-      <w:r>
-        <w:t xml:space="preserve"> banco de leite mais próximo” ou “Faça sua doação de leite materno”, acompanhadas de ícones que reforçam visualmente o conteúdo.</w:t>
-      </w:r>
-    </w:p>
-    <w:p>
-      <w:r>
-        <w:t xml:space="preserve">A consistência é mantida em toda </w:t>
-      </w:r>
-      <w:r>
-        <w:t xml:space="preserve">a interface de usuário do sistema </w:t>
-      </w:r>
-      <w:r>
-        <w:t xml:space="preserve">por meio do uso do mesmo padrão de cores, cartões, fontes e estilos. Isso facilita o reconhecimento, evitando que o usuário precise memorizar comandos ou caminhos para realizar suas tarefas. A interface </w:t>
-      </w:r>
-      <w:r>
-        <w:t xml:space="preserve">do usuário </w:t>
-      </w:r>
-      <w:r>
-        <w:t>também se mantém minimalista, sem excesso de elementos, priorizando clareza e objetividade.</w:t>
-      </w:r>
-    </w:p>
-    <w:p>
-      <w:r>
-        <w:t>Outro aspecto importan</w:t>
-      </w:r>
-      <w:r>
-        <w:t>te é o controle pelo usuário e a liberdade oferecida a ele</w:t>
-      </w:r>
-      <w:r>
-        <w:t xml:space="preserve">, já que ele pode acessar facilmente áreas como “Meu </w:t>
-      </w:r>
-      <w:r>
-        <w:t>p</w:t>
-      </w:r>
-      <w:r>
-        <w:t xml:space="preserve">erfil” e “Meus </w:t>
-      </w:r>
-      <w:r>
-        <w:t>a</w:t>
-      </w:r>
-      <w:r>
-        <w:t>gendamentos”, ou ainda sair do sistema quando desejar. Além disso, os botões são bem rotulados, o que ajuda na prevenção de erros, e o design geral se mostra simples o suficiente para atender tanto usuários iniciantes quanto mais experientes.</w:t>
-      </w:r>
-    </w:p>
-    <w:p>
-      <w:r>
-        <w:t>As Figuras 7 e 8 exemplificam as heurísticas seguidas para concessão de usabilidade ao sistema.</w:t>
-      </w:r>
-    </w:p>
-    <w:p>
-      <w:r>
-        <w:rPr>
-          <w:noProof/>
-        </w:rPr>
         <w:drawing>
           <wp:inline distT="0" distB="0" distL="0" distR="0" wp14:anchorId="150144AA" wp14:editId="6FA880F6">
             <wp:extent cx="5760720" cy="4534535"/>
@@ -20295,7 +20092,6 @@
       </w:pPr>
       <w:bookmarkStart w:id="73" w:name="_Toc212819505"/>
       <w:r>
-        <w:lastRenderedPageBreak/>
         <w:t xml:space="preserve">FIGURA </w:t>
       </w:r>
       <w:fldSimple w:instr=" SEQ Figura \* ARABIC ">
@@ -34230,6 +34026,7 @@
   <w:style w:type="character" w:default="1" w:styleId="Fontepargpadro">
     <w:name w:val="Default Paragraph Font"/>
     <w:uiPriority w:val="1"/>
+    <w:semiHidden/>
     <w:unhideWhenUsed/>
   </w:style>
   <w:style w:type="table" w:default="1" w:styleId="Tabelanormal">

</xml_diff>

<commit_message>
feat: ajuste ONU lista de abreviatura e siglas
</commit_message>
<xml_diff>
--- a/PFC_2025_Docs/PFC_Donate_v2.4.docx
+++ b/PFC_2025_Docs/PFC_Donate_v2.4.docx
@@ -3207,9 +3207,6 @@
         <w:br w:type="page"/>
       </w:r>
       <w:r>
-        <w:rPr>
-          <w:highlight w:val="yellow"/>
-        </w:rPr>
         <w:lastRenderedPageBreak/>
         <w:t>LISTA DE ABREVIATURAS E SIGLAS</w:t>
       </w:r>
@@ -3277,6 +3274,8 @@
         </w:rPr>
         <w:t>Machines</w:t>
       </w:r>
+      <w:bookmarkStart w:id="0" w:name="_GoBack"/>
+      <w:bookmarkEnd w:id="0"/>
       <w:proofErr w:type="spellEnd"/>
     </w:p>
     <w:p>
@@ -3704,32 +3703,6 @@
     </w:p>
     <w:p>
       <w:r>
-        <w:t xml:space="preserve">ONU </w:t>
-      </w:r>
-      <w:r>
-        <w:t xml:space="preserve">– </w:t>
-      </w:r>
-      <w:r>
-        <w:t>Organização</w:t>
-      </w:r>
-      <w:r>
-        <w:t xml:space="preserve"> </w:t>
-      </w:r>
-      <w:r>
-        <w:t>das</w:t>
-      </w:r>
-      <w:r>
-        <w:t xml:space="preserve"> </w:t>
-      </w:r>
-      <w:r>
-        <w:t>Nações U</w:t>
-      </w:r>
-      <w:r>
-        <w:t>nidas</w:t>
-      </w:r>
-    </w:p>
-    <w:p>
-      <w:r>
         <w:t>RBLH-BR – Rede de Bancos de Leite Humano</w:t>
       </w:r>
       <w:r>
@@ -3784,7 +3757,6 @@
         <w:rPr>
           <w:lang w:val="en-US"/>
         </w:rPr>
-        <w:lastRenderedPageBreak/>
         <w:t xml:space="preserve">RF – </w:t>
       </w:r>
       <w:proofErr w:type="spellStart"/>
@@ -3821,6 +3793,7 @@
         <w:rPr>
           <w:lang w:val="en-US"/>
         </w:rPr>
+        <w:lastRenderedPageBreak/>
         <w:t xml:space="preserve">RISC – </w:t>
       </w:r>
       <w:r>
@@ -3989,7 +3962,7 @@
         <w:t>SUMÁRIO</w:t>
       </w:r>
     </w:p>
-    <w:bookmarkStart w:id="0" w:name="_Toc192060077"/>
+    <w:bookmarkStart w:id="1" w:name="_Toc192060077"/>
     <w:p>
       <w:pPr>
         <w:pStyle w:val="Sumrio1"/>
@@ -9822,8 +9795,6 @@
           <w:noProof/>
         </w:rPr>
       </w:pPr>
-      <w:bookmarkStart w:id="1" w:name="_GoBack"/>
-      <w:bookmarkEnd w:id="1"/>
     </w:p>
     <w:p>
       <w:pPr>
@@ -9868,7 +9839,7 @@
       <w:r>
         <w:t xml:space="preserve"> INTRODUÇÃO</w:t>
       </w:r>
-      <w:bookmarkEnd w:id="0"/>
+      <w:bookmarkEnd w:id="1"/>
       <w:bookmarkEnd w:id="2"/>
     </w:p>
     <w:p>
@@ -35666,7 +35637,7 @@
           <w:rPr>
             <w:noProof/>
           </w:rPr>
-          <w:t>24</w:t>
+          <w:t>i</w:t>
         </w:r>
         <w:r>
           <w:fldChar w:fldCharType="end"/>
@@ -35900,7 +35871,7 @@
           <w:rPr>
             <w:noProof/>
           </w:rPr>
-          <w:t>xv</w:t>
+          <w:t>x</w:t>
         </w:r>
         <w:r>
           <w:rPr>
@@ -36023,7 +35994,7 @@
           <w:rPr>
             <w:noProof/>
           </w:rPr>
-          <w:t>25</w:t>
+          <w:t>30</w:t>
         </w:r>
         <w:r>
           <w:fldChar w:fldCharType="end"/>
@@ -40979,7 +40950,7 @@
 </file>
 
 <file path=customXml/itemProps1.xml><?xml version="1.0" encoding="utf-8"?>
-<ds:datastoreItem xmlns:ds="http://schemas.openxmlformats.org/officeDocument/2006/customXml" ds:itemID="{C32985F2-1CD6-40F4-BAB1-F650E9FFBF8C}">
+<ds:datastoreItem xmlns:ds="http://schemas.openxmlformats.org/officeDocument/2006/customXml" ds:itemID="{A959B727-2CD7-47E9-9CC5-C84330F4EF19}">
   <ds:schemaRefs>
     <ds:schemaRef ds:uri="http://schemas.openxmlformats.org/officeDocument/2006/bibliography"/>
   </ds:schemaRefs>

</xml_diff>

<commit_message>
feat: Atualizar o apêndice quando corrigir a interface de usuário
</commit_message>
<xml_diff>
--- a/PFC_2025_Docs/PFC_Donate_v2.4.docx
+++ b/PFC_2025_Docs/PFC_Donate_v2.4.docx
@@ -18618,110 +18618,88 @@
       <w:r>
         <w:t xml:space="preserve"> no Apêndice C.</w:t>
       </w:r>
-      <w:bookmarkStart w:id="44" w:name="_GoBack"/>
       <w:bookmarkEnd w:id="43"/>
+    </w:p>
+    <w:p>
+      <w:pPr>
+        <w:pStyle w:val="Ttulo3"/>
+      </w:pPr>
+      <w:bookmarkStart w:id="44" w:name="_Toc212819628"/>
+      <w:r>
+        <w:t>5.2.</w:t>
+      </w:r>
+      <w:r>
+        <w:t>2</w:t>
+      </w:r>
+      <w:r>
+        <w:t xml:space="preserve"> Modelo </w:t>
+      </w:r>
+      <w:r>
+        <w:t xml:space="preserve">Conceitual </w:t>
+      </w:r>
+      <w:r>
+        <w:t>dos Dados</w:t>
+      </w:r>
       <w:bookmarkEnd w:id="44"/>
     </w:p>
     <w:p>
       <w:pPr>
-        <w:pStyle w:val="Ttulo3"/>
-      </w:pPr>
-      <w:bookmarkStart w:id="45" w:name="_Toc212819628"/>
-      <w:r>
-        <w:t>5.2.</w:t>
-      </w:r>
-      <w:r>
-        <w:t>2</w:t>
-      </w:r>
-      <w:r>
-        <w:t xml:space="preserve"> Modelo </w:t>
+        <w:pStyle w:val="NormalWeb"/>
+      </w:pPr>
+      <w:bookmarkStart w:id="45" w:name="_Toc192060100"/>
+      <w:bookmarkStart w:id="46" w:name="_Toc192060099"/>
+      <w:bookmarkEnd w:id="42"/>
+      <w:r>
+        <w:t xml:space="preserve"> </w:t>
+      </w:r>
+      <w:r>
+        <w:t>Esta seção descreve o modelo de dados de um sistema com alto nível de abstração no qu</w:t>
+      </w:r>
+      <w:r>
+        <w:t>al as relações são construídas por meio</w:t>
+      </w:r>
+      <w:r>
+        <w:t xml:space="preserve"> da associação de um ou mais atributos das entidades. </w:t>
+      </w:r>
+      <w:r>
+        <w:t>Trata-se do Modelo</w:t>
+      </w:r>
+      <w:r>
+        <w:t xml:space="preserve"> </w:t>
       </w:r>
       <w:r>
         <w:t xml:space="preserve">Conceitual </w:t>
       </w:r>
       <w:r>
-        <w:t>dos Dados</w:t>
-      </w:r>
+        <w:t>representado</w:t>
+      </w:r>
+      <w:r>
+        <w:t xml:space="preserve"> por meio do </w:t>
+      </w:r>
+      <w:r>
+        <w:t>Diagrama de</w:t>
+      </w:r>
+      <w:r>
+        <w:t xml:space="preserve"> </w:t>
+      </w:r>
+      <w:r>
+        <w:t xml:space="preserve">Entidade-Relacionamento. </w:t>
+      </w:r>
+      <w:r>
+        <w:t xml:space="preserve">O diagrama </w:t>
+      </w:r>
+      <w:r>
+        <w:t>encontra-se</w:t>
+      </w:r>
+      <w:r>
+        <w:t xml:space="preserve"> no Apêndice D</w:t>
+      </w:r>
+      <w:r>
+        <w:t>.</w:t>
+      </w:r>
+      <w:bookmarkStart w:id="47" w:name="_GoBack"/>
       <w:bookmarkEnd w:id="45"/>
-    </w:p>
-    <w:p>
-      <w:pPr>
-        <w:pStyle w:val="NormalWeb"/>
-      </w:pPr>
-      <w:bookmarkStart w:id="46" w:name="_Toc192060100"/>
-      <w:bookmarkStart w:id="47" w:name="_Toc192060099"/>
-      <w:bookmarkEnd w:id="42"/>
-      <w:r>
-        <w:t xml:space="preserve"> </w:t>
-      </w:r>
-      <w:r>
-        <w:t>Esta seção descreve o modelo de dados de um sistema com alto nível de abstração no qu</w:t>
-      </w:r>
-      <w:r>
-        <w:t>al as relações são construídas por meio</w:t>
-      </w:r>
-      <w:r>
-        <w:t xml:space="preserve"> da associação de um ou mais atributos das entidades. </w:t>
-      </w:r>
-      <w:r>
-        <w:t>Trata-se do Modelo</w:t>
-      </w:r>
-      <w:r>
-        <w:t xml:space="preserve"> </w:t>
-      </w:r>
-      <w:r>
-        <w:t xml:space="preserve">Conceitual </w:t>
-      </w:r>
-      <w:r>
-        <w:t>representado</w:t>
-      </w:r>
-      <w:r>
-        <w:t xml:space="preserve"> por meio do </w:t>
-      </w:r>
-      <w:r>
-        <w:t>Diagrama de</w:t>
-      </w:r>
-      <w:r>
-        <w:t xml:space="preserve"> </w:t>
-      </w:r>
-      <w:r>
-        <w:t xml:space="preserve">Entidade-Relacionamento. </w:t>
-      </w:r>
-      <w:r>
-        <w:t xml:space="preserve">O diagrama </w:t>
-      </w:r>
-      <w:r>
-        <w:t>encontra-se</w:t>
-      </w:r>
-      <w:r>
-        <w:t xml:space="preserve"> no Apêndice D</w:t>
-      </w:r>
-      <w:r>
-        <w:t>.</w:t>
-      </w:r>
-      <w:bookmarkEnd w:id="46"/>
-    </w:p>
-    <w:p>
-      <w:pPr>
-        <w:pStyle w:val="NormalWeb"/>
-      </w:pPr>
-      <w:r>
-        <w:rPr>
-          <w:highlight w:val="yellow"/>
-        </w:rPr>
-        <w:t xml:space="preserve">No MER, não aparecem </w:t>
-      </w:r>
-      <w:r>
-        <w:rPr>
-          <w:highlight w:val="yellow"/>
-        </w:rPr>
-        <w:t>os atributos que são chaves estrangeiras implantadas.</w:t>
-      </w:r>
-    </w:p>
-    <w:p>
-      <w:pPr>
-        <w:pStyle w:val="NormalWeb"/>
-      </w:pPr>
+      <w:bookmarkEnd w:id="47"/>
     </w:p>
     <w:p>
       <w:pPr>
@@ -18729,7 +18707,7 @@
       </w:pPr>
       <w:bookmarkStart w:id="48" w:name="_Toc212819629"/>
       <w:bookmarkStart w:id="49" w:name="_Toc192060101"/>
-      <w:bookmarkEnd w:id="47"/>
+      <w:bookmarkEnd w:id="46"/>
       <w:r>
         <w:t xml:space="preserve">5.2.3 </w:t>
       </w:r>
@@ -18824,7 +18802,6 @@
         <w:rPr>
           <w:highlight w:val="magenta"/>
         </w:rPr>
-        <w:lastRenderedPageBreak/>
         <w:t>/*Atualizar o apêndice quando corrigir a interface de usuário */</w:t>
       </w:r>
     </w:p>
@@ -33945,7 +33922,7 @@
           <w:rPr>
             <w:noProof/>
           </w:rPr>
-          <w:t>47</w:t>
+          <w:t>96</w:t>
         </w:r>
         <w:r>
           <w:fldChar w:fldCharType="end"/>
@@ -38902,7 +38879,7 @@
 </file>
 
 <file path=customXml/itemProps1.xml><?xml version="1.0" encoding="utf-8"?>
-<ds:datastoreItem xmlns:ds="http://schemas.openxmlformats.org/officeDocument/2006/customXml" ds:itemID="{E0001698-DBCF-459C-BAAC-6C5270145A85}">
+<ds:datastoreItem xmlns:ds="http://schemas.openxmlformats.org/officeDocument/2006/customXml" ds:itemID="{B1A4F4CB-B7E8-4638-8080-9A23C7F248D9}">
   <ds:schemaRefs>
     <ds:schemaRef ds:uri="http://schemas.openxmlformats.org/officeDocument/2006/bibliography"/>
   </ds:schemaRefs>

</xml_diff>

<commit_message>
refactor: reajuste do diagrama de sequencia
</commit_message>
<xml_diff>
--- a/PFC_2025_Docs/PFC_Donate_v2.4.docx
+++ b/PFC_2025_Docs/PFC_Donate_v2.4.docx
@@ -10873,14 +10873,27 @@
       <w:r>
         <w:t xml:space="preserve">FIGURA </w:t>
       </w:r>
-      <w:fldSimple w:instr=" SEQ FIGURA \* ARABIC ">
-        <w:r>
-          <w:rPr>
-            <w:noProof/>
-          </w:rPr>
-          <w:t>1</w:t>
-        </w:r>
-      </w:fldSimple>
+      <w:r>
+        <w:fldChar w:fldCharType="begin"/>
+      </w:r>
+      <w:r>
+        <w:instrText xml:space="preserve"> SEQ FIGURA \* ARABIC </w:instrText>
+      </w:r>
+      <w:r>
+        <w:fldChar w:fldCharType="separate"/>
+      </w:r>
+      <w:r>
+        <w:rPr>
+          <w:noProof/>
+        </w:rPr>
+        <w:t>1</w:t>
+      </w:r>
+      <w:r>
+        <w:rPr>
+          <w:noProof/>
+        </w:rPr>
+        <w:fldChar w:fldCharType="end"/>
+      </w:r>
       <w:r>
         <w:t xml:space="preserve"> – Aplicativo Doe Leite</w:t>
       </w:r>
@@ -13030,14 +13043,27 @@
       <w:r>
         <w:t xml:space="preserve">QUADRO </w:t>
       </w:r>
-      <w:fldSimple w:instr=" SEQ QUADRO \* ARABIC ">
-        <w:r>
-          <w:rPr>
-            <w:noProof/>
-          </w:rPr>
-          <w:t>1</w:t>
-        </w:r>
-      </w:fldSimple>
+      <w:r>
+        <w:fldChar w:fldCharType="begin"/>
+      </w:r>
+      <w:r>
+        <w:instrText xml:space="preserve"> SEQ QUADRO \* ARABIC </w:instrText>
+      </w:r>
+      <w:r>
+        <w:fldChar w:fldCharType="separate"/>
+      </w:r>
+      <w:r>
+        <w:rPr>
+          <w:noProof/>
+        </w:rPr>
+        <w:t>1</w:t>
+      </w:r>
+      <w:r>
+        <w:rPr>
+          <w:noProof/>
+        </w:rPr>
+        <w:fldChar w:fldCharType="end"/>
+      </w:r>
       <w:r>
         <w:t xml:space="preserve"> </w:t>
       </w:r>
@@ -14213,14 +14239,27 @@
       <w:r>
         <w:t xml:space="preserve">FIGURA </w:t>
       </w:r>
-      <w:fldSimple w:instr=" SEQ FIGURA \* ARABIC ">
-        <w:r>
-          <w:rPr>
-            <w:noProof/>
-          </w:rPr>
-          <w:t>2</w:t>
-        </w:r>
-      </w:fldSimple>
+      <w:r>
+        <w:fldChar w:fldCharType="begin"/>
+      </w:r>
+      <w:r>
+        <w:instrText xml:space="preserve"> SEQ FIGURA \* ARABIC </w:instrText>
+      </w:r>
+      <w:r>
+        <w:fldChar w:fldCharType="separate"/>
+      </w:r>
+      <w:r>
+        <w:rPr>
+          <w:noProof/>
+        </w:rPr>
+        <w:t>2</w:t>
+      </w:r>
+      <w:r>
+        <w:rPr>
+          <w:noProof/>
+        </w:rPr>
+        <w:fldChar w:fldCharType="end"/>
+      </w:r>
       <w:r>
         <w:t xml:space="preserve"> – </w:t>
       </w:r>
@@ -14284,14 +14323,27 @@
       <w:r>
         <w:t xml:space="preserve">FIGURA </w:t>
       </w:r>
-      <w:fldSimple w:instr=" SEQ Figura \* ARABIC ">
-        <w:r>
-          <w:rPr>
-            <w:noProof/>
-          </w:rPr>
-          <w:t>3</w:t>
-        </w:r>
-      </w:fldSimple>
+      <w:r>
+        <w:fldChar w:fldCharType="begin"/>
+      </w:r>
+      <w:r>
+        <w:instrText xml:space="preserve"> SEQ Figura \* ARABIC </w:instrText>
+      </w:r>
+      <w:r>
+        <w:fldChar w:fldCharType="separate"/>
+      </w:r>
+      <w:r>
+        <w:rPr>
+          <w:noProof/>
+        </w:rPr>
+        <w:t>3</w:t>
+      </w:r>
+      <w:r>
+        <w:rPr>
+          <w:noProof/>
+        </w:rPr>
+        <w:fldChar w:fldCharType="end"/>
+      </w:r>
       <w:r>
         <w:t xml:space="preserve"> </w:t>
       </w:r>
@@ -14369,14 +14421,27 @@
       <w:r>
         <w:t xml:space="preserve">FIGURA </w:t>
       </w:r>
-      <w:fldSimple w:instr=" SEQ FIGURA \* ARABIC ">
-        <w:r>
-          <w:rPr>
-            <w:noProof/>
-          </w:rPr>
-          <w:t>4</w:t>
-        </w:r>
-      </w:fldSimple>
+      <w:r>
+        <w:fldChar w:fldCharType="begin"/>
+      </w:r>
+      <w:r>
+        <w:instrText xml:space="preserve"> SEQ FIGURA \* ARABIC </w:instrText>
+      </w:r>
+      <w:r>
+        <w:fldChar w:fldCharType="separate"/>
+      </w:r>
+      <w:r>
+        <w:rPr>
+          <w:noProof/>
+        </w:rPr>
+        <w:t>4</w:t>
+      </w:r>
+      <w:r>
+        <w:rPr>
+          <w:noProof/>
+        </w:rPr>
+        <w:fldChar w:fldCharType="end"/>
+      </w:r>
       <w:r>
         <w:t xml:space="preserve"> </w:t>
       </w:r>
@@ -14444,14 +14509,27 @@
         <w:lastRenderedPageBreak/>
         <w:t xml:space="preserve">FIGURA </w:t>
       </w:r>
-      <w:fldSimple w:instr=" SEQ FIGURA \* ARABIC ">
-        <w:r>
-          <w:rPr>
-            <w:noProof/>
-          </w:rPr>
-          <w:t>5</w:t>
-        </w:r>
-      </w:fldSimple>
+      <w:r>
+        <w:fldChar w:fldCharType="begin"/>
+      </w:r>
+      <w:r>
+        <w:instrText xml:space="preserve"> SEQ FIGURA \* ARABIC </w:instrText>
+      </w:r>
+      <w:r>
+        <w:fldChar w:fldCharType="separate"/>
+      </w:r>
+      <w:r>
+        <w:rPr>
+          <w:noProof/>
+        </w:rPr>
+        <w:t>5</w:t>
+      </w:r>
+      <w:r>
+        <w:rPr>
+          <w:noProof/>
+        </w:rPr>
+        <w:fldChar w:fldCharType="end"/>
+      </w:r>
       <w:r>
         <w:t xml:space="preserve"> –</w:t>
       </w:r>
@@ -18697,39 +18775,37 @@
       <w:r>
         <w:t>.</w:t>
       </w:r>
-      <w:bookmarkStart w:id="47" w:name="_GoBack"/>
       <w:bookmarkEnd w:id="45"/>
+    </w:p>
+    <w:p>
+      <w:pPr>
+        <w:pStyle w:val="Ttulo3"/>
+      </w:pPr>
+      <w:bookmarkStart w:id="47" w:name="_Toc212819629"/>
+      <w:bookmarkStart w:id="48" w:name="_Toc192060101"/>
+      <w:bookmarkEnd w:id="46"/>
+      <w:r>
+        <w:t xml:space="preserve">5.2.3 </w:t>
+      </w:r>
+      <w:r>
+        <w:t xml:space="preserve">Modelo </w:t>
+      </w:r>
+      <w:r>
+        <w:t>Inicial da</w:t>
+      </w:r>
+      <w:r>
+        <w:t xml:space="preserve"> Interface d</w:t>
+      </w:r>
+      <w:r>
+        <w:t>e</w:t>
+      </w:r>
+      <w:r>
+        <w:t xml:space="preserve"> Usuário</w:t>
+      </w:r>
       <w:bookmarkEnd w:id="47"/>
     </w:p>
     <w:p>
       <w:pPr>
-        <w:pStyle w:val="Ttulo3"/>
-      </w:pPr>
-      <w:bookmarkStart w:id="48" w:name="_Toc212819629"/>
-      <w:bookmarkStart w:id="49" w:name="_Toc192060101"/>
-      <w:bookmarkEnd w:id="46"/>
-      <w:r>
-        <w:t xml:space="preserve">5.2.3 </w:t>
-      </w:r>
-      <w:r>
-        <w:t xml:space="preserve">Modelo </w:t>
-      </w:r>
-      <w:r>
-        <w:t>Inicial da</w:t>
-      </w:r>
-      <w:r>
-        <w:t xml:space="preserve"> Interface d</w:t>
-      </w:r>
-      <w:r>
-        <w:t>e</w:t>
-      </w:r>
-      <w:r>
-        <w:t xml:space="preserve"> Usuário</w:t>
-      </w:r>
-      <w:bookmarkEnd w:id="48"/>
-    </w:p>
-    <w:p>
-      <w:pPr>
         <w:pStyle w:val="NormalWeb"/>
       </w:pPr>
       <w:r>
@@ -18799,14 +18875,6 @@
     </w:p>
     <w:p>
       <w:r>
-        <w:rPr>
-          <w:highlight w:val="magenta"/>
-        </w:rPr>
-        <w:t>/*Atualizar o apêndice quando corrigir a interface de usuário */</w:t>
-      </w:r>
-    </w:p>
-    <w:p>
-      <w:r>
         <w:br w:type="page"/>
       </w:r>
     </w:p>
@@ -18814,44 +18882,316 @@
       <w:pPr>
         <w:pStyle w:val="Ttulo1"/>
       </w:pPr>
-      <w:bookmarkStart w:id="50" w:name="_Toc212819630"/>
+      <w:bookmarkStart w:id="49" w:name="_Toc212819630"/>
       <w:r>
         <w:lastRenderedPageBreak/>
         <w:t>6 ARQUITETURA E PROJETO</w:t>
       </w:r>
+      <w:bookmarkEnd w:id="48"/>
+      <w:r>
+        <w:t xml:space="preserve"> DO SISTEMA</w:t>
+      </w:r>
+      <w:r>
+        <w:t xml:space="preserve"> DE SOFTWARE</w:t>
+      </w:r>
       <w:bookmarkEnd w:id="49"/>
-      <w:r>
-        <w:t xml:space="preserve"> DO SISTEMA</w:t>
-      </w:r>
-      <w:r>
-        <w:t xml:space="preserve"> DE SOFTWARE</w:t>
+    </w:p>
+    <w:p>
+      <w:pPr>
+        <w:pStyle w:val="NormalWeb"/>
+      </w:pPr>
+      <w:bookmarkStart w:id="50" w:name="_Toc192060103"/>
+      <w:r>
+        <w:t xml:space="preserve">Este capítulo aborda a arquitetura e o projeto do sistema de software </w:t>
+      </w:r>
+      <w:proofErr w:type="spellStart"/>
+      <w:r>
+        <w:t>Donate</w:t>
+      </w:r>
+      <w:proofErr w:type="spellEnd"/>
+      <w:r>
+        <w:t xml:space="preserve"> com</w:t>
+      </w:r>
+      <w:r>
+        <w:t xml:space="preserve"> a definição da estrutura técnica do sistema, envolvendo a seleção das tecnologias utilizadas, a modelagem da aplicação</w:t>
+      </w:r>
+      <w:r>
+        <w:t xml:space="preserve"> e</w:t>
+      </w:r>
+      <w:r>
+        <w:t xml:space="preserve"> a organização dos módulos e componentes</w:t>
+      </w:r>
+      <w:r>
+        <w:t>.</w:t>
+      </w:r>
+    </w:p>
+    <w:p>
+      <w:pPr>
+        <w:pStyle w:val="NormalWeb"/>
+      </w:pPr>
+      <w:r>
+        <w:t xml:space="preserve">A arquitetura de software representa um dos elementos fundamentais para assegurar a qualidade, escalabilidade, segurança e </w:t>
+      </w:r>
+      <w:proofErr w:type="spellStart"/>
+      <w:r>
+        <w:t>manutenibilidade</w:t>
+      </w:r>
+      <w:proofErr w:type="spellEnd"/>
+      <w:r>
+        <w:t xml:space="preserve"> de um sistema. Assim, </w:t>
+      </w:r>
+      <w:r>
+        <w:t xml:space="preserve">são </w:t>
+      </w:r>
+      <w:r>
+        <w:t>adotadas boas práticas de e</w:t>
+      </w:r>
+      <w:r>
+        <w:t>ngenharia de software, aliadas às</w:t>
+      </w:r>
+      <w:r>
+        <w:t xml:space="preserve"> tecnologias modernas e adequadas aos objetivos do projeto, </w:t>
+      </w:r>
+      <w:r>
+        <w:t xml:space="preserve">para se </w:t>
+      </w:r>
+      <w:r>
+        <w:t>ob</w:t>
+      </w:r>
+      <w:r>
+        <w:t xml:space="preserve">ter </w:t>
+      </w:r>
+      <w:r>
+        <w:t>uma base sólida para o desenvol</w:t>
+      </w:r>
+      <w:r>
+        <w:t>vimento e evolução dos componentes de software especificados.</w:t>
+      </w:r>
+    </w:p>
+    <w:p>
+      <w:pPr>
+        <w:pStyle w:val="NormalWeb"/>
+      </w:pPr>
+      <w:r>
+        <w:t xml:space="preserve">As seções apresentam o modelo arquitetural adotado, </w:t>
+      </w:r>
+      <w:r>
+        <w:t xml:space="preserve">os diagramas </w:t>
+      </w:r>
+      <w:r>
+        <w:t>da</w:t>
+      </w:r>
+      <w:r>
+        <w:t xml:space="preserve"> </w:t>
+      </w:r>
+      <w:proofErr w:type="spellStart"/>
+      <w:r>
+        <w:rPr>
+          <w:i/>
+        </w:rPr>
+        <w:t>Unified</w:t>
+      </w:r>
+      <w:proofErr w:type="spellEnd"/>
+      <w:r>
+        <w:rPr>
+          <w:i/>
+        </w:rPr>
+        <w:t xml:space="preserve"> </w:t>
+      </w:r>
+      <w:proofErr w:type="spellStart"/>
+      <w:r>
+        <w:rPr>
+          <w:i/>
+        </w:rPr>
+        <w:t>Modeling</w:t>
+      </w:r>
+      <w:proofErr w:type="spellEnd"/>
+      <w:r>
+        <w:rPr>
+          <w:i/>
+        </w:rPr>
+        <w:t xml:space="preserve"> </w:t>
+      </w:r>
+      <w:proofErr w:type="spellStart"/>
+      <w:r>
+        <w:rPr>
+          <w:i/>
+        </w:rPr>
+        <w:t>Languag</w:t>
+      </w:r>
+      <w:r>
+        <w:t>e</w:t>
+      </w:r>
+      <w:proofErr w:type="spellEnd"/>
+      <w:r>
+        <w:t xml:space="preserve"> </w:t>
+      </w:r>
+      <w:r>
+        <w:t>(</w:t>
+      </w:r>
+      <w:r>
+        <w:t>UML</w:t>
+      </w:r>
+      <w:r>
+        <w:t>)</w:t>
+      </w:r>
+      <w:r>
+        <w:t>, versão 5.2,</w:t>
+      </w:r>
+      <w:r>
+        <w:t xml:space="preserve"> </w:t>
+      </w:r>
+      <w:r>
+        <w:t>que i</w:t>
+      </w:r>
+      <w:r>
+        <w:t xml:space="preserve">lustram a estrutura e o funcionamento do sistema, os principais módulos desenvolvidos, além das decisões técnicas tomadas ao longo do processo de construção. </w:t>
+      </w:r>
+      <w:r>
+        <w:t>Dessa forma, evidenciam-se</w:t>
+      </w:r>
+      <w:r>
+        <w:t xml:space="preserve"> </w:t>
+      </w:r>
+      <w:r>
+        <w:t>as visões que permitirão o</w:t>
+      </w:r>
+      <w:r>
+        <w:t xml:space="preserve"> cumprimento dos requisitos funcionais e não funci</w:t>
+      </w:r>
+      <w:r>
+        <w:t>onais previamente estabelecidos.</w:t>
+      </w:r>
+    </w:p>
+    <w:p/>
+    <w:p>
+      <w:pPr>
+        <w:pStyle w:val="Ttulo2"/>
+      </w:pPr>
+      <w:bookmarkStart w:id="51" w:name="_Toc212819631"/>
+      <w:r>
+        <w:t>6.1 V</w:t>
       </w:r>
       <w:bookmarkEnd w:id="50"/>
-    </w:p>
-    <w:p>
-      <w:pPr>
-        <w:pStyle w:val="NormalWeb"/>
-      </w:pPr>
-      <w:bookmarkStart w:id="51" w:name="_Toc192060103"/>
-      <w:r>
-        <w:t xml:space="preserve">Este capítulo aborda a arquitetura e o projeto do sistema de software </w:t>
-      </w:r>
-      <w:proofErr w:type="spellStart"/>
-      <w:r>
-        <w:t>Donate</w:t>
-      </w:r>
-      <w:proofErr w:type="spellEnd"/>
-      <w:r>
-        <w:t xml:space="preserve"> com</w:t>
-      </w:r>
-      <w:r>
-        <w:t xml:space="preserve"> a definição da estrutura técnica do sistema, envolvendo a seleção das tecnologias utilizadas, a modelagem da aplicação</w:t>
-      </w:r>
-      <w:r>
-        <w:t xml:space="preserve"> e</w:t>
-      </w:r>
-      <w:r>
-        <w:t xml:space="preserve"> a organização dos módulos e componentes</w:t>
+      <w:r>
+        <w:t>ISÃO ESTRUTURAL</w:t>
+      </w:r>
+      <w:bookmarkStart w:id="52" w:name="_Toc192060104"/>
+      <w:bookmarkEnd w:id="51"/>
+    </w:p>
+    <w:p>
+      <w:r>
+        <w:t>Esta seção apresenta a</w:t>
+      </w:r>
+      <w:r>
+        <w:t xml:space="preserve"> visão estrutural</w:t>
+      </w:r>
+      <w:r>
+        <w:t xml:space="preserve"> do sistema, representando a organização</w:t>
+      </w:r>
+      <w:r>
+        <w:t xml:space="preserve"> lógica dos componentes tanto das camadas de</w:t>
+      </w:r>
+      <w:r>
+        <w:t xml:space="preserve"> </w:t>
+      </w:r>
+      <w:r>
+        <w:rPr>
+          <w:i/>
+        </w:rPr>
+        <w:t>front-</w:t>
+      </w:r>
+      <w:proofErr w:type="spellStart"/>
+      <w:r>
+        <w:rPr>
+          <w:i/>
+        </w:rPr>
+        <w:t>end</w:t>
+      </w:r>
+      <w:proofErr w:type="spellEnd"/>
+      <w:r>
+        <w:t xml:space="preserve"> quanto da camada de</w:t>
+      </w:r>
+      <w:r>
+        <w:t xml:space="preserve"> </w:t>
+      </w:r>
+      <w:proofErr w:type="spellStart"/>
+      <w:r>
+        <w:rPr>
+          <w:i/>
+        </w:rPr>
+        <w:t>back</w:t>
+      </w:r>
+      <w:proofErr w:type="spellEnd"/>
+      <w:r>
+        <w:rPr>
+          <w:i/>
+        </w:rPr>
+        <w:t>-end</w:t>
+      </w:r>
+      <w:r>
+        <w:t>. O objetivo do diagrama é ilustrar como o sistema foi modularizado em pacotes, evidenciando a estrutura de alto nível e os relacionamentos entre os agrupamentos de funcionalidades.</w:t>
+      </w:r>
+    </w:p>
+    <w:p>
+      <w:r>
+        <w:t xml:space="preserve">No </w:t>
+      </w:r>
+      <w:r>
+        <w:rPr>
+          <w:i/>
+        </w:rPr>
+        <w:t>front-</w:t>
+      </w:r>
+      <w:proofErr w:type="spellStart"/>
+      <w:r>
+        <w:rPr>
+          <w:i/>
+        </w:rPr>
+        <w:t>end</w:t>
+      </w:r>
+      <w:proofErr w:type="spellEnd"/>
+      <w:r>
+        <w:t xml:space="preserve">, os pacotes </w:t>
+      </w:r>
+      <w:r>
+        <w:t>estão</w:t>
+      </w:r>
+      <w:r>
+        <w:t xml:space="preserve"> organizados segundo as responsabilidades da aplicação cliente: segurança, interface de usuário e comunicação com o </w:t>
+      </w:r>
+      <w:proofErr w:type="spellStart"/>
+      <w:r>
+        <w:rPr>
+          <w:i/>
+        </w:rPr>
+        <w:t>back</w:t>
+      </w:r>
+      <w:proofErr w:type="spellEnd"/>
+      <w:r>
+        <w:rPr>
+          <w:i/>
+        </w:rPr>
+        <w:t>-end</w:t>
+      </w:r>
+      <w:r>
+        <w:t xml:space="preserve">. Já no </w:t>
+      </w:r>
+      <w:proofErr w:type="spellStart"/>
+      <w:r>
+        <w:rPr>
+          <w:i/>
+        </w:rPr>
+        <w:t>back-end</w:t>
+      </w:r>
+      <w:proofErr w:type="spellEnd"/>
+      <w:r>
+        <w:t>, os pacotes seguem uma separação por responsabilidades de controle, roteamento, lógica de negócio e persistência de dados.</w:t>
+      </w:r>
+    </w:p>
+    <w:p>
+      <w:r>
+        <w:t>A definição dos pacotes segue boas práticas de arquitetura de software, visando modularidade, reutilização de código e facilidade de manutenção. Os diagramas completos e detalhados desta seção estão disponíveis na pasta do Apêndice F</w:t>
       </w:r>
       <w:r>
         <w:t>.</w:t>
@@ -18859,292 +19199,20 @@
     </w:p>
     <w:p>
       <w:pPr>
-        <w:pStyle w:val="NormalWeb"/>
-      </w:pPr>
-      <w:r>
-        <w:t xml:space="preserve">A arquitetura de software representa um dos elementos fundamentais para assegurar a qualidade, escalabilidade, segurança e </w:t>
-      </w:r>
-      <w:proofErr w:type="spellStart"/>
-      <w:r>
-        <w:t>manutenibilidade</w:t>
-      </w:r>
-      <w:proofErr w:type="spellEnd"/>
-      <w:r>
-        <w:t xml:space="preserve"> de um sistema. Assim, </w:t>
-      </w:r>
-      <w:r>
-        <w:t xml:space="preserve">são </w:t>
-      </w:r>
-      <w:r>
-        <w:t>adotadas boas práticas de e</w:t>
-      </w:r>
-      <w:r>
-        <w:t>ngenharia de software, aliadas às</w:t>
-      </w:r>
-      <w:r>
-        <w:t xml:space="preserve"> tecnologias modernas e adequadas aos objetivos do projeto, </w:t>
-      </w:r>
-      <w:r>
-        <w:t xml:space="preserve">para se </w:t>
-      </w:r>
-      <w:r>
-        <w:t>ob</w:t>
-      </w:r>
-      <w:r>
-        <w:t xml:space="preserve">ter </w:t>
-      </w:r>
-      <w:r>
-        <w:t>uma base sólida para o desenvol</w:t>
-      </w:r>
-      <w:r>
-        <w:t>vimento e evolução dos componentes de software especificados.</w:t>
-      </w:r>
-    </w:p>
-    <w:p>
-      <w:pPr>
-        <w:pStyle w:val="NormalWeb"/>
-      </w:pPr>
-      <w:r>
-        <w:t xml:space="preserve">As seções apresentam o modelo arquitetural adotado, </w:t>
-      </w:r>
-      <w:r>
-        <w:t xml:space="preserve">os diagramas </w:t>
-      </w:r>
-      <w:r>
-        <w:t>da</w:t>
-      </w:r>
-      <w:r>
-        <w:t xml:space="preserve"> </w:t>
-      </w:r>
-      <w:proofErr w:type="spellStart"/>
-      <w:r>
-        <w:rPr>
-          <w:i/>
-        </w:rPr>
-        <w:t>Unified</w:t>
-      </w:r>
-      <w:proofErr w:type="spellEnd"/>
-      <w:r>
-        <w:rPr>
-          <w:i/>
-        </w:rPr>
-        <w:t xml:space="preserve"> </w:t>
-      </w:r>
-      <w:proofErr w:type="spellStart"/>
-      <w:r>
-        <w:rPr>
-          <w:i/>
-        </w:rPr>
-        <w:t>Modeling</w:t>
-      </w:r>
-      <w:proofErr w:type="spellEnd"/>
-      <w:r>
-        <w:rPr>
-          <w:i/>
-        </w:rPr>
-        <w:t xml:space="preserve"> </w:t>
-      </w:r>
-      <w:proofErr w:type="spellStart"/>
-      <w:r>
-        <w:rPr>
-          <w:i/>
-        </w:rPr>
-        <w:t>Languag</w:t>
-      </w:r>
-      <w:r>
-        <w:t>e</w:t>
-      </w:r>
-      <w:proofErr w:type="spellEnd"/>
-      <w:r>
-        <w:t xml:space="preserve"> </w:t>
-      </w:r>
-      <w:r>
-        <w:t>(</w:t>
-      </w:r>
-      <w:r>
-        <w:t>UML</w:t>
-      </w:r>
-      <w:r>
-        <w:t>)</w:t>
-      </w:r>
-      <w:r>
-        <w:t>, versão 5.2,</w:t>
-      </w:r>
-      <w:r>
-        <w:t xml:space="preserve"> </w:t>
-      </w:r>
-      <w:r>
-        <w:t>que i</w:t>
-      </w:r>
-      <w:r>
-        <w:t xml:space="preserve">lustram a estrutura e o funcionamento do sistema, os principais módulos desenvolvidos, além das decisões técnicas tomadas ao longo do processo de construção. </w:t>
-      </w:r>
-      <w:r>
-        <w:t>Dessa forma, evidenciam-se</w:t>
-      </w:r>
-      <w:r>
-        <w:t xml:space="preserve"> </w:t>
-      </w:r>
-      <w:r>
-        <w:t>as visões que permitirão o</w:t>
-      </w:r>
-      <w:r>
-        <w:t xml:space="preserve"> cumprimento dos requisitos funcionais e não funci</w:t>
-      </w:r>
-      <w:r>
-        <w:t>onais previamente estabelecidos.</w:t>
-      </w:r>
-    </w:p>
-    <w:p/>
-    <w:p>
-      <w:pPr>
-        <w:pStyle w:val="Ttulo2"/>
-      </w:pPr>
-      <w:bookmarkStart w:id="52" w:name="_Toc212819631"/>
-      <w:r>
-        <w:t>6.1 V</w:t>
-      </w:r>
-      <w:bookmarkEnd w:id="51"/>
-      <w:r>
-        <w:t>ISÃO ESTRUTURAL</w:t>
-      </w:r>
-      <w:bookmarkStart w:id="53" w:name="_Toc192060104"/>
+        <w:pStyle w:val="Ttulo3"/>
+      </w:pPr>
+      <w:bookmarkStart w:id="53" w:name="_Toc212819632"/>
+      <w:r>
+        <w:t xml:space="preserve">6.1.1 Diagrama de </w:t>
+      </w:r>
+      <w:r>
+        <w:t>P</w:t>
+      </w:r>
+      <w:r>
+        <w:t>acotes</w:t>
+      </w:r>
       <w:bookmarkEnd w:id="52"/>
-    </w:p>
-    <w:p>
-      <w:r>
-        <w:t>Esta seção apresenta a</w:t>
-      </w:r>
-      <w:r>
-        <w:t xml:space="preserve"> visão estrutural</w:t>
-      </w:r>
-      <w:r>
-        <w:t xml:space="preserve"> do sistema, representando a organização</w:t>
-      </w:r>
-      <w:r>
-        <w:t xml:space="preserve"> lógica dos componentes tanto das camadas de</w:t>
-      </w:r>
-      <w:r>
-        <w:t xml:space="preserve"> </w:t>
-      </w:r>
-      <w:r>
-        <w:rPr>
-          <w:i/>
-        </w:rPr>
-        <w:t>front-</w:t>
-      </w:r>
-      <w:proofErr w:type="spellStart"/>
-      <w:r>
-        <w:rPr>
-          <w:i/>
-        </w:rPr>
-        <w:t>end</w:t>
-      </w:r>
-      <w:proofErr w:type="spellEnd"/>
-      <w:r>
-        <w:t xml:space="preserve"> quanto da camada de</w:t>
-      </w:r>
-      <w:r>
-        <w:t xml:space="preserve"> </w:t>
-      </w:r>
-      <w:proofErr w:type="spellStart"/>
-      <w:r>
-        <w:rPr>
-          <w:i/>
-        </w:rPr>
-        <w:t>back</w:t>
-      </w:r>
-      <w:proofErr w:type="spellEnd"/>
-      <w:r>
-        <w:rPr>
-          <w:i/>
-        </w:rPr>
-        <w:t>-end</w:t>
-      </w:r>
-      <w:r>
-        <w:t>. O objetivo do diagrama é ilustrar como o sistema foi modularizado em pacotes, evidenciando a estrutura de alto nível e os relacionamentos entre os agrupamentos de funcionalidades.</w:t>
-      </w:r>
-    </w:p>
-    <w:p>
-      <w:r>
-        <w:t xml:space="preserve">No </w:t>
-      </w:r>
-      <w:r>
-        <w:rPr>
-          <w:i/>
-        </w:rPr>
-        <w:t>front-</w:t>
-      </w:r>
-      <w:proofErr w:type="spellStart"/>
-      <w:r>
-        <w:rPr>
-          <w:i/>
-        </w:rPr>
-        <w:t>end</w:t>
-      </w:r>
-      <w:proofErr w:type="spellEnd"/>
-      <w:r>
-        <w:t xml:space="preserve">, os pacotes </w:t>
-      </w:r>
-      <w:r>
-        <w:t>estão</w:t>
-      </w:r>
-      <w:r>
-        <w:t xml:space="preserve"> organizados segundo as responsabilidades da aplicação cliente: segurança, interface de usuário e comunicação com o </w:t>
-      </w:r>
-      <w:proofErr w:type="spellStart"/>
-      <w:r>
-        <w:rPr>
-          <w:i/>
-        </w:rPr>
-        <w:t>back</w:t>
-      </w:r>
-      <w:proofErr w:type="spellEnd"/>
-      <w:r>
-        <w:rPr>
-          <w:i/>
-        </w:rPr>
-        <w:t>-end</w:t>
-      </w:r>
-      <w:r>
-        <w:t xml:space="preserve">. Já no </w:t>
-      </w:r>
-      <w:proofErr w:type="spellStart"/>
-      <w:r>
-        <w:rPr>
-          <w:i/>
-        </w:rPr>
-        <w:t>back-end</w:t>
-      </w:r>
-      <w:proofErr w:type="spellEnd"/>
-      <w:r>
-        <w:t>, os pacotes seguem uma separação por responsabilidades de controle, roteamento, lógica de negócio e persistência de dados.</w:t>
-      </w:r>
-    </w:p>
-    <w:p>
-      <w:r>
-        <w:t>A definição dos pacotes segue boas práticas de arquitetura de software, visando modularidade, reutilização de código e facilidade de manutenção. Os diagramas completos e detalhados desta seção estão disponíveis na pasta do Apêndice F</w:t>
-      </w:r>
-      <w:r>
-        <w:t>.</w:t>
-      </w:r>
-    </w:p>
-    <w:p>
-      <w:pPr>
-        <w:pStyle w:val="Ttulo3"/>
-      </w:pPr>
-      <w:bookmarkStart w:id="54" w:name="_Toc212819632"/>
-      <w:r>
-        <w:t xml:space="preserve">6.1.1 Diagrama de </w:t>
-      </w:r>
-      <w:r>
-        <w:t>P</w:t>
-      </w:r>
-      <w:r>
-        <w:t>acotes</w:t>
-      </w:r>
       <w:bookmarkEnd w:id="53"/>
-      <w:bookmarkEnd w:id="54"/>
     </w:p>
     <w:p>
       <w:r>
@@ -19713,1267 +19781,1084 @@
     </w:p>
     <w:p>
       <w:pPr>
+        <w:pStyle w:val="Ttulo3"/>
+      </w:pPr>
+      <w:bookmarkStart w:id="54" w:name="_Toc192060105"/>
+      <w:bookmarkStart w:id="55" w:name="_Toc212819633"/>
+      <w:r>
+        <w:t xml:space="preserve">6.1.2 Diagramas de </w:t>
+      </w:r>
+      <w:r>
+        <w:t>C</w:t>
+      </w:r>
+      <w:r>
+        <w:t>lasses</w:t>
+      </w:r>
+      <w:bookmarkEnd w:id="54"/>
+      <w:bookmarkEnd w:id="55"/>
+    </w:p>
+    <w:p>
+      <w:r>
+        <w:t xml:space="preserve">A classe </w:t>
+      </w:r>
+      <w:proofErr w:type="spellStart"/>
+      <w:r>
+        <w:t>Usua</w:t>
+      </w:r>
+      <w:r>
+        <w:t>rio</w:t>
+      </w:r>
+      <w:proofErr w:type="spellEnd"/>
+      <w:r>
+        <w:t xml:space="preserve"> é </w:t>
+      </w:r>
+      <w:r>
+        <w:t xml:space="preserve">de muita importância no </w:t>
+      </w:r>
+      <w:r>
+        <w:t>sistema. Ela contém atributos como nome, e-mail, telefone, CPF, se</w:t>
+      </w:r>
+      <w:r>
+        <w:t xml:space="preserve">nha </w:t>
+      </w:r>
+      <w:r>
+        <w:t xml:space="preserve">e localização (latitude e longitude). Além disso, possui marcadores booleanos para identificar se o usuário é </w:t>
+      </w:r>
+      <w:r>
+        <w:t xml:space="preserve">administrador, </w:t>
+      </w:r>
+      <w:r>
+        <w:t>doado</w:t>
+      </w:r>
+      <w:r>
+        <w:t>r</w:t>
+      </w:r>
+      <w:r>
+        <w:t xml:space="preserve"> ou profissional da saúde. Cada</w:t>
+      </w:r>
+      <w:r>
+        <w:t xml:space="preserve"> objeto da classe</w:t>
+      </w:r>
+      <w:r>
+        <w:t xml:space="preserve"> usuário está</w:t>
+      </w:r>
+      <w:r>
+        <w:t xml:space="preserve"> associado à um objetivo da classe Município por meio do campo </w:t>
+      </w:r>
+      <w:proofErr w:type="spellStart"/>
+      <w:r>
+        <w:t>id_municipio</w:t>
+      </w:r>
+      <w:proofErr w:type="spellEnd"/>
+      <w:r>
+        <w:t xml:space="preserve">, representando a </w:t>
+      </w:r>
+      <w:r>
+        <w:t>localização do mesmo. Os métodos</w:t>
+      </w:r>
+      <w:r>
+        <w:t xml:space="preserve"> da classe </w:t>
+      </w:r>
+      <w:proofErr w:type="spellStart"/>
+      <w:r>
+        <w:t>Usuario</w:t>
+      </w:r>
+      <w:proofErr w:type="spellEnd"/>
+      <w:r>
+        <w:t xml:space="preserve"> </w:t>
+      </w:r>
+      <w:r>
+        <w:t>permitem criar,</w:t>
+      </w:r>
+      <w:r>
+        <w:t xml:space="preserve"> atualizar, consultar usuários </w:t>
+      </w:r>
+      <w:r>
+        <w:t>e listar todos os usuários cadastrados.</w:t>
+      </w:r>
+    </w:p>
+    <w:p>
+      <w:r>
+        <w:t>A classe Município</w:t>
+      </w:r>
+      <w:r>
+        <w:t xml:space="preserve"> possui os atributos</w:t>
+      </w:r>
+      <w:r>
+        <w:t xml:space="preserve"> de identificação, nome e unidade da federação</w:t>
+      </w:r>
+      <w:r>
+        <w:t xml:space="preserve">. Está associada a múltiplos </w:t>
+      </w:r>
+      <w:r>
+        <w:t xml:space="preserve">objeto </w:t>
+      </w:r>
+      <w:r>
+        <w:t xml:space="preserve">da classe usuário (associação </w:t>
+      </w:r>
+      <w:r>
+        <w:t>*), o que representa que um</w:t>
+      </w:r>
+      <w:r>
+        <w:t xml:space="preserve"> </w:t>
+      </w:r>
+      <w:r>
+        <w:t>município</w:t>
+      </w:r>
+      <w:r>
+        <w:t xml:space="preserve"> </w:t>
+      </w:r>
+      <w:r>
+        <w:t xml:space="preserve">pode </w:t>
+      </w:r>
+      <w:r>
+        <w:t>estar associado 0 ou mais</w:t>
+      </w:r>
+      <w:r>
+        <w:t xml:space="preserve"> usuários.</w:t>
+      </w:r>
+    </w:p>
+    <w:p>
+      <w:r>
+        <w:t xml:space="preserve">A classe </w:t>
+      </w:r>
+      <w:proofErr w:type="spellStart"/>
+      <w:r>
+        <w:t>BancoLeite</w:t>
+      </w:r>
+      <w:proofErr w:type="spellEnd"/>
+      <w:r>
+        <w:t xml:space="preserve"> representa os </w:t>
+      </w:r>
+      <w:r>
+        <w:t xml:space="preserve">pontos de coleta e </w:t>
+      </w:r>
+      <w:r>
+        <w:t xml:space="preserve">bancos de leite cadastrados no sistema. Seus atributos incluem nome, descrição, telefone, e-mail, endereço e localização geográfica. Está associada a um </w:t>
+      </w:r>
+      <w:r>
+        <w:t>objetivo da classe usuário (relação 1:*</w:t>
+      </w:r>
+      <w:r>
+        <w:t>), indicando que um usuário (geralmente administrador ou profissional) pode</w:t>
+      </w:r>
+      <w:r>
+        <w:t>rá</w:t>
+      </w:r>
+      <w:r>
+        <w:t xml:space="preserve"> ser responsável pelo cadastro de vários </w:t>
+      </w:r>
+      <w:r>
+        <w:t xml:space="preserve">postos de coleta ou </w:t>
+      </w:r>
+      <w:r>
+        <w:t>bancos de leite. As operações desta classe permitem criar, atualizar</w:t>
+      </w:r>
+      <w:r>
+        <w:t>, consultar e listar</w:t>
+      </w:r>
+      <w:r>
+        <w:t>.</w:t>
+      </w:r>
+    </w:p>
+    <w:p>
+      <w:r>
+        <w:t>A class</w:t>
+      </w:r>
+      <w:r>
+        <w:t>e Notificação é responsável pelas mensagens enviadas pelo</w:t>
+      </w:r>
+      <w:r>
+        <w:t xml:space="preserve"> sistema. Cada notificação está ligada a um</w:t>
+      </w:r>
+      <w:r>
+        <w:t xml:space="preserve"> objeto da classe </w:t>
+      </w:r>
+      <w:proofErr w:type="spellStart"/>
+      <w:r>
+        <w:t>BancoLeite</w:t>
+      </w:r>
+      <w:proofErr w:type="spellEnd"/>
+      <w:r>
+        <w:t xml:space="preserve"> (relação 1:*</w:t>
+      </w:r>
+      <w:r>
+        <w:t>) e possui atributos como código, data de envio e mensagem. Ela permite criar, consultar e listar notificações.</w:t>
+      </w:r>
+    </w:p>
+    <w:p>
+      <w:r>
+        <w:t>Esse diagrama de classes organiza as responsabilidades de cada parte do sistema de forma clara, facilitando a manutenção e a implementação das funcionalidades propostas.</w:t>
+      </w:r>
+    </w:p>
+    <w:p/>
+    <w:p>
+      <w:pPr>
+        <w:pStyle w:val="Ttulo2"/>
+      </w:pPr>
+      <w:bookmarkStart w:id="56" w:name="_Toc192060106"/>
+      <w:bookmarkStart w:id="57" w:name="_Toc212819634"/>
+      <w:proofErr w:type="gramStart"/>
+      <w:r>
+        <w:lastRenderedPageBreak/>
+        <w:t>6.2 VISÃO</w:t>
+      </w:r>
+      <w:proofErr w:type="gramEnd"/>
+      <w:r>
+        <w:t xml:space="preserve"> COMPORTAMENTAL</w:t>
+      </w:r>
+      <w:bookmarkEnd w:id="56"/>
+      <w:bookmarkEnd w:id="57"/>
+    </w:p>
+    <w:p>
+      <w:r>
+        <w:t xml:space="preserve">Esta seção apresenta a visão comportamental do sistema, que </w:t>
+      </w:r>
+      <w:r>
+        <w:t xml:space="preserve">modela </w:t>
+      </w:r>
+      <w:r>
+        <w:t>como os diferentes componentes interagem entre si ao longo do tempo para atender aos requisitos funcionais propostos. A visão comportamental é essencial para compreender o fluxo de execução das funcionalidades, destacando os eventos, ações e respostas do sistema diante de interações iniciadas por usuários ou sistemas externos.</w:t>
+      </w:r>
+    </w:p>
+    <w:p>
+      <w:r>
+        <w:t>Para isso, são utilizados diagramas de sequência, que ilustram a comunicação entre os objetos e os módulos do sistema em m</w:t>
+      </w:r>
+      <w:r>
+        <w:t>omentos específicos, como autenticação,</w:t>
+      </w:r>
+      <w:r>
+        <w:t xml:space="preserve"> cadastro, agendamento de coleta e busca </w:t>
+      </w:r>
+      <w:r>
+        <w:t>postos e ou bancos de leite</w:t>
+      </w:r>
+      <w:r>
+        <w:t xml:space="preserve">. Esses diagramas </w:t>
+      </w:r>
+      <w:r>
+        <w:t>modelam</w:t>
+      </w:r>
+      <w:r>
+        <w:t xml:space="preserve"> o comportamento dinâmico do sistema, tornando visíveis as dependências e responsabilidades de cada elemento envolvido.</w:t>
+      </w:r>
+    </w:p>
+    <w:p>
+      <w:r>
+        <w:t xml:space="preserve">Todos os diagramas apresentados nesta seção foram organizados </w:t>
+      </w:r>
+      <w:r>
+        <w:t>no Apêndice</w:t>
+      </w:r>
+      <w:r>
+        <w:t xml:space="preserve"> F</w:t>
+      </w:r>
+      <w:r>
+        <w:t xml:space="preserve">. </w:t>
+      </w:r>
+      <w:r>
+        <w:t>Esses diagramas complementam a visão arquitetural estática já apresentada e oferecem uma perspectiva completa do funcionamento interno do sistema.</w:t>
+      </w:r>
+    </w:p>
+    <w:p>
+      <w:pPr>
+        <w:pStyle w:val="Ttulo3"/>
+      </w:pPr>
+      <w:bookmarkStart w:id="58" w:name="_Toc212819635"/>
+      <w:r>
+        <w:t xml:space="preserve">6.2.1 Projeto das </w:t>
+      </w:r>
+      <w:r>
+        <w:t>I</w:t>
+      </w:r>
+      <w:r>
+        <w:t>nterações</w:t>
+      </w:r>
+      <w:r>
+        <w:t xml:space="preserve"> entre Objetos</w:t>
+      </w:r>
+      <w:bookmarkEnd w:id="58"/>
+    </w:p>
+    <w:p>
+      <w:r>
+        <w:t xml:space="preserve">O projeto das interações entre objetos </w:t>
+      </w:r>
+      <w:r>
+        <w:t>modela</w:t>
+      </w:r>
+      <w:r>
+        <w:t xml:space="preserve"> como os diferentes elementos do sistema — como componentes da interface, serviços, controladores e modelos de dados — interagem entre si para realizar as funcionalidades propostas. Essa modelagem é fundamental para garantir que o sistema atenda corretamente aos requisitos funcionais </w:t>
+      </w:r>
+      <w:r>
+        <w:t xml:space="preserve">e não funcionais estabelecidos. </w:t>
+      </w:r>
+    </w:p>
+    <w:p>
+      <w:r>
+        <w:t>As interações seguem um padrão</w:t>
+      </w:r>
+      <w:r>
+        <w:t xml:space="preserve"> conforme segue</w:t>
+      </w:r>
+      <w:r>
+        <w:t>:</w:t>
+      </w:r>
+    </w:p>
+    <w:p>
+      <w:r>
+        <w:t xml:space="preserve">O usuário interage com a interface (componente </w:t>
+      </w:r>
+      <w:r>
+        <w:t>do pacote</w:t>
+      </w:r>
+      <w:r>
+        <w:t xml:space="preserve"> </w:t>
+      </w:r>
+      <w:proofErr w:type="spellStart"/>
+      <w:r>
+        <w:rPr>
+          <w:i/>
+        </w:rPr>
+        <w:t>pages</w:t>
+      </w:r>
+      <w:proofErr w:type="spellEnd"/>
+      <w:r>
+        <w:rPr>
+          <w:i/>
+        </w:rPr>
+        <w:t xml:space="preserve"> </w:t>
+      </w:r>
+      <w:r>
+        <w:t xml:space="preserve">do </w:t>
+      </w:r>
+      <w:r>
+        <w:rPr>
+          <w:i/>
+        </w:rPr>
+        <w:t>front-</w:t>
+      </w:r>
+      <w:proofErr w:type="spellStart"/>
+      <w:r>
+        <w:rPr>
+          <w:i/>
+        </w:rPr>
+        <w:t>end</w:t>
+      </w:r>
+      <w:proofErr w:type="spellEnd"/>
+      <w:r>
+        <w:t>);</w:t>
+      </w:r>
+    </w:p>
+    <w:p>
+      <w:r>
+        <w:t>A interface</w:t>
+      </w:r>
+      <w:r>
+        <w:t xml:space="preserve"> de usuário</w:t>
+      </w:r>
+      <w:r>
+        <w:t xml:space="preserve"> </w:t>
+      </w:r>
+      <w:r>
+        <w:t>invoca</w:t>
+      </w:r>
+      <w:r>
+        <w:t xml:space="preserve"> os métodos dos serviços (</w:t>
+      </w:r>
+      <w:proofErr w:type="spellStart"/>
+      <w:r>
+        <w:rPr>
+          <w:i/>
+        </w:rPr>
+        <w:t>services</w:t>
+      </w:r>
+      <w:proofErr w:type="spellEnd"/>
+      <w:r>
+        <w:t>), que são responsáveis por se comunicar com a API (</w:t>
+      </w:r>
+      <w:proofErr w:type="spellStart"/>
+      <w:r>
+        <w:rPr>
+          <w:i/>
+        </w:rPr>
+        <w:t>back-end</w:t>
+      </w:r>
+      <w:proofErr w:type="spellEnd"/>
+      <w:r>
+        <w:t>);</w:t>
+      </w:r>
+    </w:p>
+    <w:p>
+      <w:r>
+        <w:t xml:space="preserve">No </w:t>
+      </w:r>
+      <w:proofErr w:type="spellStart"/>
+      <w:r>
+        <w:rPr>
+          <w:i/>
+        </w:rPr>
+        <w:t>back-end</w:t>
+      </w:r>
+      <w:proofErr w:type="spellEnd"/>
+      <w:r>
+        <w:rPr>
+          <w:i/>
+        </w:rPr>
+        <w:t>,</w:t>
+      </w:r>
+      <w:r>
+        <w:t xml:space="preserve"> os </w:t>
+      </w:r>
+      <w:proofErr w:type="spellStart"/>
+      <w:r>
+        <w:rPr>
+          <w:i/>
+        </w:rPr>
+        <w:t>routers</w:t>
+      </w:r>
+      <w:proofErr w:type="spellEnd"/>
+      <w:r>
+        <w:t xml:space="preserve"> recebem a requisição, direcionam para os </w:t>
+      </w:r>
+      <w:proofErr w:type="spellStart"/>
+      <w:r>
+        <w:rPr>
+          <w:i/>
+        </w:rPr>
+        <w:t>controllers</w:t>
+      </w:r>
+      <w:proofErr w:type="spellEnd"/>
+      <w:r>
+        <w:t xml:space="preserve">, que por sua vez validam dados com auxílio dos </w:t>
+      </w:r>
+      <w:r>
+        <w:rPr>
+          <w:i/>
+        </w:rPr>
+        <w:t>middlewares</w:t>
+      </w:r>
+      <w:r>
+        <w:t xml:space="preserve"> e interagem com os </w:t>
+      </w:r>
+      <w:proofErr w:type="spellStart"/>
+      <w:r>
+        <w:rPr>
+          <w:i/>
+        </w:rPr>
+        <w:t>models</w:t>
+      </w:r>
+      <w:proofErr w:type="spellEnd"/>
+      <w:r>
+        <w:t>, responsáveis pela manipulação do banco de dados.</w:t>
+      </w:r>
+    </w:p>
+    <w:p>
+      <w:r>
+        <w:t>Essas interações foram projetadas com base em princípios de separação de responsabilidades, promovendo maior organização, legibilidade e facilidade de manutenção do sistema.</w:t>
+      </w:r>
+    </w:p>
+    <w:p/>
+    <w:p>
+      <w:bookmarkStart w:id="59" w:name="_GoBack"/>
+      <w:r>
+        <w:t xml:space="preserve">6.2.1.1 Diagramas de </w:t>
+      </w:r>
+      <w:r>
+        <w:t>S</w:t>
+      </w:r>
+      <w:r>
+        <w:t>equ</w:t>
+      </w:r>
+      <w:r>
+        <w:t>ência</w:t>
+      </w:r>
+    </w:p>
+    <w:bookmarkEnd w:id="59"/>
+    <w:p>
+      <w:r>
+        <w:lastRenderedPageBreak/>
+        <w:t xml:space="preserve">Os diagramas de sequência a seguir representam os principais fluxos de </w:t>
+      </w:r>
+      <w:r>
+        <w:t>interação entre os objetos. Cada cenário está</w:t>
+      </w:r>
+      <w:r>
+        <w:t xml:space="preserve"> modelado considerando uma execução bem-sucedida, sem falhas, desde a interface até o </w:t>
+      </w:r>
+      <w:r>
+        <w:t>posto de coleta/</w:t>
+      </w:r>
+      <w:r>
+        <w:t>banco de dados, com resposta clara ao usuário ao final de cada ação. A seguir, estão descritos os principais fluxos mapeados.</w:t>
+      </w:r>
+    </w:p>
+    <w:p>
+      <w:r>
+        <w:t xml:space="preserve">O primeiro cenário mostra o processo de autenticação do usuário. Ao abrir o aplicativo, o usuário informará seu e-mail e senha. Esses dados serão coletados pelo </w:t>
+      </w:r>
+      <w:r>
+        <w:rPr>
+          <w:i/>
+        </w:rPr>
+        <w:t>front-</w:t>
+      </w:r>
+      <w:proofErr w:type="spellStart"/>
+      <w:r>
+        <w:rPr>
+          <w:i/>
+        </w:rPr>
+        <w:t>end</w:t>
+      </w:r>
+      <w:proofErr w:type="spellEnd"/>
+      <w:r>
+        <w:t xml:space="preserve"> e enviados ao </w:t>
+      </w:r>
+      <w:proofErr w:type="spellStart"/>
+      <w:r>
+        <w:rPr>
+          <w:i/>
+        </w:rPr>
+        <w:t>back-end</w:t>
+      </w:r>
+      <w:proofErr w:type="spellEnd"/>
+      <w:r>
+        <w:rPr>
+          <w:i/>
+        </w:rPr>
+        <w:t>,</w:t>
+      </w:r>
+      <w:r>
+        <w:t xml:space="preserve"> que realizará a verificação das credenciais no banco de dados. Se os dados de entrada estiverem corretos, o sistema gerará um </w:t>
+      </w:r>
+      <w:proofErr w:type="spellStart"/>
+      <w:r>
+        <w:rPr>
+          <w:i/>
+        </w:rPr>
+        <w:t>token</w:t>
+      </w:r>
+      <w:proofErr w:type="spellEnd"/>
+      <w:r>
+        <w:t xml:space="preserve"> de autenticação e retornará para o aplicativo, liberando o acesso para uso. </w:t>
+      </w:r>
+    </w:p>
+    <w:p>
+      <w:r>
+        <w:t xml:space="preserve">No segundo cenário, é descrito o agendamento de uma coleta de leite humano. O(a) usuário(a) acessará a opção "Agendar Coleta", preencherá os dados solicitados, como data, horário e local, e confirma o envio. O </w:t>
+      </w:r>
+      <w:r>
+        <w:rPr>
+          <w:i/>
+        </w:rPr>
+        <w:t>front-</w:t>
+      </w:r>
+      <w:proofErr w:type="spellStart"/>
+      <w:r>
+        <w:rPr>
+          <w:i/>
+        </w:rPr>
+        <w:t>end</w:t>
+      </w:r>
+      <w:proofErr w:type="spellEnd"/>
+      <w:r>
+        <w:t xml:space="preserve"> receberá esses dados e os encaminhará para que o </w:t>
+      </w:r>
+      <w:proofErr w:type="spellStart"/>
+      <w:r>
+        <w:rPr>
+          <w:i/>
+        </w:rPr>
+        <w:t>back-end</w:t>
+      </w:r>
+      <w:proofErr w:type="spellEnd"/>
+      <w:r>
+        <w:t xml:space="preserve"> realize o registro no banco de dados e então retornará uma mensagem de confirmação, informando que o agendamento foi realizado.</w:t>
+      </w:r>
+      <w:r>
+        <w:t xml:space="preserve"> </w:t>
+      </w:r>
+    </w:p>
+    <w:p>
+      <w:r>
+        <w:t>O terceiro</w:t>
+      </w:r>
+      <w:r>
+        <w:t xml:space="preserve"> diagrama </w:t>
+      </w:r>
+      <w:r>
+        <w:t xml:space="preserve">mostra o processo completo para agendar uma doação de leite materno. A doadora acessa o aplicativo, solicita o agendamento e o sistema inicia uma sequência segura: valida a autenticação, processa a solicitação e salva os dados no banco de dados. Tudo isso para garantir que a coleta seja realizada no </w:t>
+      </w:r>
+      <w:proofErr w:type="gramStart"/>
+      <w:r>
+        <w:t>local e horário marcados</w:t>
+      </w:r>
+      <w:proofErr w:type="gramEnd"/>
+      <w:r>
+        <w:t>, de forma simples e segura.</w:t>
+      </w:r>
+    </w:p>
+    <w:p/>
+    <w:p>
+      <w:pPr>
+        <w:pStyle w:val="Ttulo2"/>
+      </w:pPr>
+      <w:bookmarkStart w:id="60" w:name="_Toc212819636"/>
+      <w:proofErr w:type="gramStart"/>
+      <w:r>
+        <w:t>6.3 VISÃO</w:t>
+      </w:r>
+      <w:proofErr w:type="gramEnd"/>
+      <w:r>
+        <w:t xml:space="preserve"> </w:t>
+      </w:r>
+      <w:r>
+        <w:t>DOS</w:t>
+      </w:r>
+      <w:r>
+        <w:t xml:space="preserve"> DADOS</w:t>
+      </w:r>
+      <w:bookmarkEnd w:id="60"/>
+    </w:p>
+    <w:p>
+      <w:r>
+        <w:t xml:space="preserve">Nesta seção, é apresentado o desenvolvimento da modelagem lógica e a criação do banco de dados relacional do sistema </w:t>
+      </w:r>
+      <w:r>
+        <w:t xml:space="preserve">de software </w:t>
+      </w:r>
+      <w:proofErr w:type="spellStart"/>
+      <w:r>
+        <w:t>Donate</w:t>
+      </w:r>
+      <w:proofErr w:type="spellEnd"/>
+      <w:r>
+        <w:t xml:space="preserve">, utilizando o </w:t>
+      </w:r>
+      <w:proofErr w:type="spellStart"/>
+      <w:r>
+        <w:t>PostgreSQL</w:t>
+      </w:r>
+      <w:proofErr w:type="spellEnd"/>
+      <w:r>
+        <w:t xml:space="preserve"> como sistema gerenciador</w:t>
+      </w:r>
+      <w:r>
+        <w:t xml:space="preserve"> de banco de dados</w:t>
+      </w:r>
+      <w:r>
+        <w:t xml:space="preserve">. </w:t>
+      </w:r>
+      <w:r>
+        <w:t>Aqui se mostra a estrutura de uma base de dados que permitirá</w:t>
+      </w:r>
+      <w:r>
+        <w:t xml:space="preserve"> o registro e a organização </w:t>
+      </w:r>
+      <w:r>
+        <w:t xml:space="preserve">dos dados dos </w:t>
+      </w:r>
+      <w:r>
+        <w:t>usuários (doadoras</w:t>
+      </w:r>
+      <w:r>
+        <w:t xml:space="preserve"> </w:t>
+      </w:r>
+      <w:r>
+        <w:t>e pro</w:t>
+      </w:r>
+      <w:r>
+        <w:t>fissionais de saúde), municípios</w:t>
+      </w:r>
+      <w:r>
+        <w:t xml:space="preserve">, </w:t>
+      </w:r>
+      <w:r>
+        <w:t xml:space="preserve">postos de coleta e </w:t>
+      </w:r>
+      <w:r>
+        <w:t xml:space="preserve">bancos de leite e às doações realizadas. Para isso, </w:t>
+      </w:r>
+      <w:r>
+        <w:t>constam</w:t>
+      </w:r>
+      <w:r>
+        <w:t xml:space="preserve"> </w:t>
+      </w:r>
+      <w:r>
+        <w:t xml:space="preserve">as </w:t>
+      </w:r>
+      <w:r>
+        <w:t xml:space="preserve">entidades principais, seus respectivos atributos e domínios, além das restrições de integridade, como chaves primárias e estrangeiras. A estrutura proposta garante a consistência e a integridade dos dados, facilitando a manipulação e o relacionamento entre as informações. A partir desse modelo, foi gerado o código </w:t>
+      </w:r>
+      <w:r>
+        <w:t xml:space="preserve">em </w:t>
+      </w:r>
+      <w:proofErr w:type="spellStart"/>
+      <w:r>
+        <w:rPr>
+          <w:i/>
+        </w:rPr>
+        <w:t>Structured</w:t>
+      </w:r>
+      <w:proofErr w:type="spellEnd"/>
+      <w:r>
+        <w:rPr>
+          <w:i/>
+        </w:rPr>
+        <w:t xml:space="preserve"> Query </w:t>
+      </w:r>
+      <w:proofErr w:type="spellStart"/>
+      <w:r>
+        <w:rPr>
+          <w:i/>
+        </w:rPr>
+        <w:t>Language</w:t>
+      </w:r>
+      <w:proofErr w:type="spellEnd"/>
+      <w:r>
+        <w:t xml:space="preserve"> (SQL</w:t>
+      </w:r>
+      <w:r>
+        <w:t>)</w:t>
+      </w:r>
+      <w:r>
+        <w:t xml:space="preserve"> responsável pela criação das tabelas no banco de dados, permitindo a implementação prática da estrutura lógica planejada. </w:t>
+      </w:r>
+    </w:p>
+    <w:p/>
+    <w:p>
+      <w:pPr>
+        <w:pStyle w:val="Ttulo3"/>
+      </w:pPr>
+      <w:bookmarkStart w:id="61" w:name="_Toc212819637"/>
+      <w:r>
+        <w:lastRenderedPageBreak/>
+        <w:t xml:space="preserve">6.3.1 Modelo </w:t>
+      </w:r>
+      <w:r>
+        <w:t>Lógico</w:t>
+      </w:r>
+      <w:bookmarkEnd w:id="61"/>
+    </w:p>
+    <w:p>
+      <w:r>
+        <w:t xml:space="preserve">Com base no modelo conceitual elaborado no Capítulo 5, </w:t>
+      </w:r>
+      <w:r>
+        <w:t>n</w:t>
+      </w:r>
+      <w:r>
+        <w:t xml:space="preserve">esta seção está </w:t>
+      </w:r>
+      <w:r>
+        <w:t>o modelo lógico de dados, também conhecido como modelo operacional. Este modelo tem como objetivo representar, de forma mais próxima da implementação, as estruturas de dados que serão de fato persistidas no banco de dados relacional.</w:t>
+      </w:r>
+    </w:p>
+    <w:p>
+      <w:r>
+        <w:t xml:space="preserve">O modelo lógico define as entidades, seus atributos, domínios, tipos de dados e restrições de integridade, como chaves primárias e estrangeiras, garantindo a consistência e a normalização dos dados. Neste projeto, o modelo suportar a gestão </w:t>
+      </w:r>
+      <w:r>
+        <w:t>d</w:t>
+      </w:r>
+      <w:r>
+        <w:t xml:space="preserve">os usuários do sistema (como doadoras, receptoras e profissionais de saúde), </w:t>
+      </w:r>
+      <w:r>
+        <w:t>aos municípios</w:t>
+      </w:r>
+      <w:r>
+        <w:t xml:space="preserve">, aos </w:t>
+      </w:r>
+      <w:r>
+        <w:t xml:space="preserve">postos de coleta e </w:t>
+      </w:r>
+      <w:r>
+        <w:t>bancos de leite humano e às doações realizadas.</w:t>
+      </w:r>
+    </w:p>
+    <w:p>
+      <w:r>
+        <w:t xml:space="preserve">Cada tabela foi estruturada considerando as necessidades funcionais do sistema e o relacionamento entre as entidades, respeitando as boas práticas de modelagem de dados. O resultado é um modelo que serve de base direta para a criação do banco de dados físico em </w:t>
+      </w:r>
+      <w:proofErr w:type="spellStart"/>
+      <w:r>
+        <w:t>PostgreSQL</w:t>
+      </w:r>
+      <w:proofErr w:type="spellEnd"/>
+      <w:r>
+        <w:t>, conforme descrito na próxima seção.</w:t>
+      </w:r>
+    </w:p>
+    <w:p>
+      <w:r>
+        <w:t>O modelo lógico completo, representado em formato descritivo e visual, encont</w:t>
+      </w:r>
+      <w:r>
+        <w:t>ra-se disponível no Apêndice D.</w:t>
+      </w:r>
+    </w:p>
+    <w:p>
+      <w:r>
+        <w:rPr>
+          <w:highlight w:val="magenta"/>
+        </w:rPr>
+        <w:t>O m</w:t>
+      </w:r>
+      <w:r>
+        <w:rPr>
+          <w:highlight w:val="magenta"/>
+        </w:rPr>
+        <w:t xml:space="preserve">odelo lógico que está na pasta está diferente do que foi modelado conceitualmente no </w:t>
+      </w:r>
+      <w:proofErr w:type="spellStart"/>
+      <w:proofErr w:type="gramStart"/>
+      <w:r>
+        <w:rPr>
+          <w:highlight w:val="magenta"/>
+        </w:rPr>
+        <w:t>DER.</w:t>
+      </w:r>
+      <w:proofErr w:type="gramEnd"/>
+      <w:r>
+        <w:rPr>
+          <w:highlight w:val="magenta"/>
+        </w:rPr>
+        <w:t>Veja</w:t>
+      </w:r>
+      <w:proofErr w:type="spellEnd"/>
+      <w:r>
+        <w:rPr>
+          <w:highlight w:val="magenta"/>
+        </w:rPr>
+        <w:t xml:space="preserve"> por exemplo o </w:t>
+      </w:r>
+      <w:r>
+        <w:rPr>
+          <w:highlight w:val="magenta"/>
+        </w:rPr>
+        <w:t xml:space="preserve">tabela de </w:t>
+      </w:r>
+      <w:r>
+        <w:rPr>
+          <w:highlight w:val="magenta"/>
+        </w:rPr>
+        <w:t>agendamento... há atributos como endereço, bairro e munícipio que não constam no modelo.</w:t>
+      </w:r>
+    </w:p>
+    <w:p/>
+    <w:p>
+      <w:pPr>
+        <w:pStyle w:val="Ttulo3"/>
+      </w:pPr>
+      <w:bookmarkStart w:id="62" w:name="_Toc212819638"/>
+      <w:r>
+        <w:t>6.3.2 Dicionário de D</w:t>
+      </w:r>
+      <w:r>
+        <w:t>ados</w:t>
+      </w:r>
+      <w:r>
+        <w:t xml:space="preserve"> do Modelo </w:t>
+      </w:r>
+      <w:r>
+        <w:t>Lógico</w:t>
+      </w:r>
+      <w:bookmarkEnd w:id="62"/>
+    </w:p>
+    <w:p>
+      <w:r>
+        <w:t>O dicionário de dados encontra-se disponível exclusivamente no Apêndice E.</w:t>
+      </w:r>
+    </w:p>
+    <w:p>
+      <w:r>
+        <w:rPr>
+          <w:highlight w:val="magenta"/>
+        </w:rPr>
+        <w:t>O dicionár</w:t>
+      </w:r>
+      <w:r>
+        <w:rPr>
+          <w:highlight w:val="magenta"/>
+        </w:rPr>
+        <w:t>i</w:t>
+      </w:r>
+      <w:r>
+        <w:rPr>
+          <w:highlight w:val="magenta"/>
+        </w:rPr>
+        <w:t>o precisará ser atualizado conforme o modelo lógico.</w:t>
+      </w:r>
+    </w:p>
+    <w:p>
+      <w:pPr>
+        <w:pStyle w:val="Ttulo2"/>
+      </w:pPr>
+      <w:bookmarkStart w:id="63" w:name="_Toc212819639"/>
+      <w:r>
+        <w:t>6.</w:t>
+      </w:r>
+      <w:r>
+        <w:t>4</w:t>
+      </w:r>
+      <w:r>
+        <w:t xml:space="preserve"> PROJETO DA INTERAÇÃO HUMANO-COMPUTADOR</w:t>
+      </w:r>
+      <w:bookmarkEnd w:id="63"/>
+    </w:p>
+    <w:p>
+      <w:bookmarkStart w:id="64" w:name="_Toc198201049"/>
+      <w:r>
+        <w:t>O projeto da</w:t>
+      </w:r>
+      <w:r>
+        <w:t xml:space="preserve"> interação humano-computador (</w:t>
+      </w:r>
+      <w:r>
+        <w:t>IHC</w:t>
+      </w:r>
+      <w:r>
+        <w:t xml:space="preserve">) visa garantir que os usuários consigam utilizar o sistema de forma eficiente </w:t>
+      </w:r>
+      <w:r>
+        <w:t>e satisfatória, oferendo para isso, interfaces de usuário com alto grau de usabilidade</w:t>
+      </w:r>
+      <w:r>
+        <w:t xml:space="preserve">. Para isso, </w:t>
+      </w:r>
+      <w:r>
+        <w:t>são</w:t>
+      </w:r>
+      <w:r>
+        <w:t xml:space="preserve"> considerados os perfis de usuários, os padrões ergonômicos e as heurísticas de usabilidade mais ade</w:t>
+      </w:r>
+      <w:r>
+        <w:t>quadas ao contexto do sistema de software</w:t>
+      </w:r>
+      <w:r>
+        <w:t xml:space="preserve"> </w:t>
+      </w:r>
+      <w:proofErr w:type="spellStart"/>
+      <w:r>
+        <w:t>Donate</w:t>
+      </w:r>
+      <w:proofErr w:type="spellEnd"/>
+      <w:r>
+        <w:t>.</w:t>
+      </w:r>
+      <w:bookmarkEnd w:id="64"/>
+    </w:p>
+    <w:p/>
+    <w:p>
+      <w:pPr>
+        <w:pStyle w:val="Ttulo3"/>
+      </w:pPr>
+      <w:bookmarkStart w:id="65" w:name="_Toc212819640"/>
+      <w:r>
+        <w:t>6.</w:t>
+      </w:r>
+      <w:r>
+        <w:t>4</w:t>
+      </w:r>
+      <w:r>
+        <w:t xml:space="preserve">.1 </w:t>
+      </w:r>
+      <w:r>
+        <w:t>Perfil</w:t>
+      </w:r>
+      <w:r>
+        <w:t xml:space="preserve"> de</w:t>
+      </w:r>
+      <w:r>
+        <w:t xml:space="preserve"> U</w:t>
+      </w:r>
+      <w:r>
+        <w:t>suário</w:t>
+      </w:r>
+      <w:bookmarkEnd w:id="65"/>
+    </w:p>
+    <w:p>
+      <w:bookmarkStart w:id="66" w:name="_Toc192060119"/>
+      <w:r>
+        <w:t>Existem ao menos</w:t>
+      </w:r>
+      <w:r>
+        <w:t xml:space="preserve"> três perfis principais de usuários que irão interagir com </w:t>
+      </w:r>
+      <w:r>
+        <w:t>o sistema</w:t>
+      </w:r>
+      <w:r>
+        <w:t>: doadoras</w:t>
+      </w:r>
+      <w:r>
+        <w:t xml:space="preserve"> </w:t>
+      </w:r>
+      <w:r>
+        <w:t xml:space="preserve">e profissionais da saúde. As doadoras são mulheres que estão em fase de amamentação e desejam contribuir com a doação de </w:t>
+      </w:r>
+      <w:r>
+        <w:t>leite humano para auxiliar outra</w:t>
+      </w:r>
+      <w:r>
+        <w:t xml:space="preserve">s </w:t>
+      </w:r>
+      <w:r>
+        <w:t>crianças</w:t>
+      </w:r>
+      <w:r>
+        <w:t xml:space="preserve">. Esse grupo necessita de orientações claras, acessíveis e com linguagem simples, além de informações seguras sobre os benefícios e o processo da doação. </w:t>
+      </w:r>
+      <w:r>
+        <w:t>As doadoras são mulheres que desejam compartilhar seu leite materno para ajudar lactentes que necessitam. Elas buscam confiança no processo e querem compreender como suas doações serão coletadas, armazenadas e submetidas ao controle de qualidade, garantindo que o leite chegue seguro aos bebês.</w:t>
+      </w:r>
+      <w:r>
+        <w:t xml:space="preserve"> </w:t>
+      </w:r>
+      <w:r>
+        <w:t xml:space="preserve">Já os </w:t>
+      </w:r>
+      <w:r>
+        <w:t>profissionais da saúde incluem enfermeiros e</w:t>
+      </w:r>
+      <w:r>
+        <w:t xml:space="preserve"> técnicos de enfermagem, bem como outros colaboradores que atuam diretamente </w:t>
+      </w:r>
+      <w:r>
+        <w:t>no setor da Saúde</w:t>
+      </w:r>
+      <w:r>
+        <w:t>. Esses profissionais utilizam o sistema para orientar as doadoras, monitorar coletas e garantir a segurança e eficiência de todo o processo.</w:t>
+      </w:r>
+    </w:p>
+    <w:p>
+      <w:pPr>
         <w:rPr>
           <w:highlight w:val="yellow"/>
         </w:rPr>
       </w:pPr>
       <w:r>
-        <w:rPr>
-          <w:highlight w:val="yellow"/>
-        </w:rPr>
-        <w:t>/* Corrigir os nomes dos pacotes principais para “</w:t>
-      </w:r>
-      <w:r>
-        <w:rPr>
-          <w:color w:val="00B050"/>
-          <w:highlight w:val="yellow"/>
-        </w:rPr>
-        <w:t>Back-</w:t>
-      </w:r>
-      <w:proofErr w:type="spellStart"/>
-      <w:r>
-        <w:rPr>
-          <w:highlight w:val="yellow"/>
-        </w:rPr>
-        <w:t>end</w:t>
-      </w:r>
-      <w:proofErr w:type="spellEnd"/>
-      <w:r>
-        <w:rPr>
-          <w:highlight w:val="yellow"/>
-        </w:rPr>
-        <w:t>” e “Front-</w:t>
-      </w:r>
-      <w:proofErr w:type="spellStart"/>
-      <w:r>
-        <w:rPr>
-          <w:highlight w:val="yellow"/>
-        </w:rPr>
-        <w:t>end</w:t>
-      </w:r>
-      <w:proofErr w:type="spellEnd"/>
-      <w:r>
-        <w:rPr>
-          <w:highlight w:val="yellow"/>
-        </w:rPr>
-        <w:t>”</w:t>
-      </w:r>
-      <w:r>
-        <w:rPr>
-          <w:highlight w:val="yellow"/>
-        </w:rPr>
-        <w:t xml:space="preserve"> */</w:t>
-      </w:r>
-    </w:p>
-    <w:p>
-      <w:r>
-        <w:rPr>
-          <w:highlight w:val="yellow"/>
-        </w:rPr>
-        <w:t>/* Indicar onde estão os pacotes para acesso aos servidores de e-mail e mapas */</w:t>
-      </w:r>
-    </w:p>
-    <w:p>
-      <w:pPr>
-        <w:pStyle w:val="Ttulo3"/>
-      </w:pPr>
-      <w:bookmarkStart w:id="55" w:name="_Toc192060105"/>
-      <w:bookmarkStart w:id="56" w:name="_Toc212819633"/>
-      <w:r>
-        <w:t xml:space="preserve">6.1.2 Diagramas de </w:t>
-      </w:r>
-      <w:r>
-        <w:t>C</w:t>
-      </w:r>
-      <w:r>
-        <w:t>lasses</w:t>
-      </w:r>
-      <w:bookmarkEnd w:id="55"/>
-      <w:bookmarkEnd w:id="56"/>
-    </w:p>
-    <w:p>
-      <w:r>
-        <w:t xml:space="preserve">A classe </w:t>
-      </w:r>
-      <w:proofErr w:type="spellStart"/>
-      <w:r>
-        <w:t>Usua</w:t>
-      </w:r>
-      <w:r>
-        <w:t>rio</w:t>
-      </w:r>
-      <w:proofErr w:type="spellEnd"/>
-      <w:r>
-        <w:t xml:space="preserve"> é </w:t>
-      </w:r>
-      <w:r>
-        <w:t xml:space="preserve">de muita importância no </w:t>
-      </w:r>
-      <w:r>
-        <w:t>sistema. Ela contém atributos como nome, e-mail, telefone, CPF, se</w:t>
-      </w:r>
-      <w:r>
-        <w:t xml:space="preserve">nha </w:t>
-      </w:r>
-      <w:r>
-        <w:t xml:space="preserve">e localização (latitude e longitude). Além disso, possui marcadores booleanos para identificar se o usuário é </w:t>
-      </w:r>
-      <w:r>
-        <w:t xml:space="preserve">administrador, </w:t>
-      </w:r>
-      <w:r>
-        <w:t>doado</w:t>
-      </w:r>
-      <w:r>
-        <w:t>r</w:t>
-      </w:r>
-      <w:r>
-        <w:t xml:space="preserve"> ou profissional da saúde. Cada</w:t>
-      </w:r>
-      <w:r>
-        <w:t xml:space="preserve"> objeto da classe</w:t>
-      </w:r>
-      <w:r>
-        <w:t xml:space="preserve"> usuário está</w:t>
-      </w:r>
-      <w:r>
-        <w:t xml:space="preserve"> associado à um objetivo da classe Município por meio do campo </w:t>
-      </w:r>
-      <w:proofErr w:type="spellStart"/>
-      <w:r>
-        <w:t>id_municipio</w:t>
-      </w:r>
-      <w:proofErr w:type="spellEnd"/>
-      <w:r>
-        <w:t xml:space="preserve">, representando a </w:t>
-      </w:r>
-      <w:r>
-        <w:t>localização do mesmo. Os métodos</w:t>
-      </w:r>
-      <w:r>
-        <w:t xml:space="preserve"> da classe </w:t>
-      </w:r>
-      <w:proofErr w:type="spellStart"/>
-      <w:r>
-        <w:t>Usuario</w:t>
-      </w:r>
-      <w:proofErr w:type="spellEnd"/>
+        <w:t>Com o objetivo de entender melhor as necessidades desses usuários, foram realizadas entr</w:t>
+      </w:r>
+      <w:r>
+        <w:t>evistas com alunos do curso de E</w:t>
+      </w:r>
+      <w:r>
+        <w:t xml:space="preserve">nfermagem </w:t>
+      </w:r>
+      <w:r>
+        <w:t xml:space="preserve">da FAI </w:t>
+      </w:r>
+      <w:r>
+        <w:t>e conversas com a coordenação. A partir desses contatos, foi elaborado um questionário simples e direto, com perguntas objetivas sobre o projeto, abordando aspectos como acessibilidade, clareza das informações e utilidade do sistema.</w:t>
+      </w:r>
       <w:r>
         <w:t xml:space="preserve"> </w:t>
       </w:r>
       <w:r>
-        <w:t>permitem criar,</w:t>
-      </w:r>
-      <w:r>
-        <w:t xml:space="preserve"> atualizar, consultar usuários </w:t>
-      </w:r>
-      <w:r>
-        <w:t>e listar todos os usuários cadastrados.</w:t>
-      </w:r>
-    </w:p>
-    <w:p>
-      <w:r>
-        <w:t>A classe Município</w:t>
-      </w:r>
-      <w:r>
-        <w:t xml:space="preserve"> possui os atributos</w:t>
-      </w:r>
-      <w:r>
-        <w:t xml:space="preserve"> de identificação, nome e unidade da federação</w:t>
-      </w:r>
-      <w:r>
-        <w:t xml:space="preserve">. Está associada a múltiplos </w:t>
-      </w:r>
-      <w:r>
-        <w:t xml:space="preserve">objeto </w:t>
-      </w:r>
-      <w:r>
-        <w:t xml:space="preserve">da classe usuário (associação </w:t>
-      </w:r>
-      <w:r>
-        <w:t>*), o que representa que um</w:t>
-      </w:r>
-      <w:r>
-        <w:t xml:space="preserve"> </w:t>
-      </w:r>
-      <w:r>
-        <w:t>município</w:t>
-      </w:r>
-      <w:r>
-        <w:t xml:space="preserve"> </w:t>
-      </w:r>
-      <w:r>
-        <w:t xml:space="preserve">pode </w:t>
-      </w:r>
-      <w:r>
-        <w:t>estar associado 0 ou mais</w:t>
-      </w:r>
-      <w:r>
-        <w:t xml:space="preserve"> usuários.</w:t>
-      </w:r>
-    </w:p>
-    <w:p>
-      <w:r>
-        <w:t xml:space="preserve">A classe </w:t>
-      </w:r>
-      <w:proofErr w:type="spellStart"/>
-      <w:r>
-        <w:t>BancoLeite</w:t>
-      </w:r>
-      <w:proofErr w:type="spellEnd"/>
-      <w:r>
-        <w:t xml:space="preserve"> representa os </w:t>
-      </w:r>
-      <w:r>
-        <w:t xml:space="preserve">pontos de coleta e </w:t>
-      </w:r>
-      <w:r>
-        <w:t xml:space="preserve">bancos de leite cadastrados no sistema. Seus atributos incluem nome, descrição, telefone, e-mail, endereço e localização geográfica. Está associada a um </w:t>
-      </w:r>
-      <w:r>
-        <w:t>objetivo da classe usuário (relação 1:*</w:t>
-      </w:r>
-      <w:r>
-        <w:t>), indicando que um usuário (geralmente administrador ou profissional) pode</w:t>
-      </w:r>
-      <w:r>
-        <w:t>rá</w:t>
-      </w:r>
-      <w:r>
-        <w:t xml:space="preserve"> ser responsável pelo cadastro de vários </w:t>
-      </w:r>
-      <w:r>
-        <w:t xml:space="preserve">postos de coleta ou </w:t>
-      </w:r>
-      <w:r>
-        <w:t>bancos de leite. As operações desta classe permitem criar, atualizar</w:t>
-      </w:r>
-      <w:r>
-        <w:t>, consultar e listar</w:t>
-      </w:r>
-      <w:r>
-        <w:t>.</w:t>
-      </w:r>
-    </w:p>
-    <w:p>
-      <w:r>
-        <w:t>A class</w:t>
-      </w:r>
-      <w:r>
-        <w:t>e Notificação é responsável pelas mensagens enviadas pelo</w:t>
-      </w:r>
-      <w:r>
-        <w:t xml:space="preserve"> sistema. Cada notificação está ligada a um</w:t>
-      </w:r>
-      <w:r>
-        <w:t xml:space="preserve"> objeto da classe </w:t>
-      </w:r>
-      <w:proofErr w:type="spellStart"/>
-      <w:r>
-        <w:t>BancoLeite</w:t>
-      </w:r>
-      <w:proofErr w:type="spellEnd"/>
-      <w:r>
-        <w:t xml:space="preserve"> (relação 1:*</w:t>
-      </w:r>
-      <w:r>
-        <w:t>) e possui atributos como código, data de envio e mensagem. Ela permite criar, consultar e listar notificações.</w:t>
-      </w:r>
-    </w:p>
-    <w:p>
-      <w:r>
-        <w:lastRenderedPageBreak/>
-        <w:t>Esse diagrama de classes organiza as responsabilidades de cada parte do sistema de forma clara, facilitando a manutenção e a implementação das funcionalidades propostas.</w:t>
-      </w:r>
-    </w:p>
-    <w:p>
-      <w:r>
-        <w:rPr>
-          <w:highlight w:val="yellow"/>
-        </w:rPr>
-        <w:t xml:space="preserve">/*Os apontamentos para o DER se aplicam também </w:t>
-      </w:r>
-      <w:r>
-        <w:rPr>
-          <w:highlight w:val="yellow"/>
-        </w:rPr>
-        <w:t>para a atualização do diagrama de classes.</w:t>
-      </w:r>
-      <w:proofErr w:type="gramStart"/>
-      <w:r>
-        <w:rPr>
-          <w:highlight w:val="yellow"/>
-        </w:rPr>
-        <w:t>*</w:t>
-      </w:r>
-      <w:proofErr w:type="gramEnd"/>
-    </w:p>
-    <w:p/>
-    <w:p>
-      <w:pPr>
-        <w:pStyle w:val="Ttulo2"/>
-      </w:pPr>
-      <w:bookmarkStart w:id="57" w:name="_Toc192060106"/>
-      <w:bookmarkStart w:id="58" w:name="_Toc212819634"/>
-      <w:r>
-        <w:t>6.2 VISÃO COMPORTAMENTAL</w:t>
-      </w:r>
-      <w:bookmarkEnd w:id="57"/>
-      <w:bookmarkEnd w:id="58"/>
-    </w:p>
-    <w:p>
-      <w:r>
-        <w:t xml:space="preserve">Esta seção apresenta a visão comportamental do sistema, que </w:t>
-      </w:r>
-      <w:r>
-        <w:t xml:space="preserve">modela </w:t>
-      </w:r>
-      <w:r>
-        <w:t>como os diferentes componentes interagem entre si ao longo do tempo para atender aos requisitos funcionais propostos. A visão comportamental é essencial para compreender o fluxo de execução das funcionalidades, destacando os eventos, ações e respostas do sistema diante de interações iniciadas por usuários ou sistemas externos.</w:t>
-      </w:r>
-    </w:p>
-    <w:p>
-      <w:r>
-        <w:t>Para isso, são utilizados diagramas de sequência, que ilustram a comunicação entre os objetos e os módulos do sistema em m</w:t>
-      </w:r>
-      <w:r>
-        <w:t>omentos específicos, como autenticação,</w:t>
-      </w:r>
-      <w:r>
-        <w:t xml:space="preserve"> cadastro, agendamento de coleta e busca </w:t>
-      </w:r>
-      <w:r>
-        <w:t>postos e ou bancos de leite</w:t>
-      </w:r>
-      <w:r>
-        <w:t xml:space="preserve">. Esses diagramas </w:t>
-      </w:r>
-      <w:r>
-        <w:t>modelam</w:t>
-      </w:r>
-      <w:r>
-        <w:t xml:space="preserve"> o comportamento dinâmico do sistema, tornando visíveis as dependências e responsabilidades de cada elemento envolvido.</w:t>
-      </w:r>
-    </w:p>
-    <w:p>
-      <w:r>
-        <w:t xml:space="preserve">Todos os diagramas apresentados nesta seção foram organizados </w:t>
-      </w:r>
-      <w:r>
-        <w:t>no Apêndice</w:t>
-      </w:r>
-      <w:r>
-        <w:t xml:space="preserve"> F</w:t>
-      </w:r>
-      <w:r>
-        <w:t xml:space="preserve">. </w:t>
-      </w:r>
-      <w:r>
-        <w:t>Esses diagramas complementam a visão arquitetural estática já apresentada e oferecem uma perspectiva completa do funcionamento interno do sistema.</w:t>
-      </w:r>
-    </w:p>
-    <w:p>
-      <w:pPr>
-        <w:pStyle w:val="Ttulo3"/>
-      </w:pPr>
-      <w:bookmarkStart w:id="59" w:name="_Toc212819635"/>
-      <w:r>
-        <w:t xml:space="preserve">6.2.1 Projeto das </w:t>
-      </w:r>
-      <w:r>
-        <w:t>I</w:t>
-      </w:r>
-      <w:r>
-        <w:t>nterações</w:t>
-      </w:r>
-      <w:r>
-        <w:t xml:space="preserve"> entre Objetos</w:t>
-      </w:r>
-      <w:bookmarkEnd w:id="59"/>
-    </w:p>
-    <w:p>
-      <w:r>
-        <w:t xml:space="preserve">O projeto das interações entre objetos </w:t>
-      </w:r>
-      <w:r>
-        <w:t>modela</w:t>
-      </w:r>
-      <w:r>
-        <w:t xml:space="preserve"> como os diferentes elementos do sistema — como componentes da interface, serviços, controladores e modelos de dados — interagem entre si para realizar as funcionalidades propostas. Essa modelagem é fundamental para garantir que o sistema atenda corretamente aos requisitos funcionais </w:t>
-      </w:r>
-      <w:r>
-        <w:t xml:space="preserve">e não funcionais estabelecidos. </w:t>
-      </w:r>
-    </w:p>
-    <w:p>
-      <w:r>
-        <w:t>As interações seguem um padrão</w:t>
-      </w:r>
-      <w:r>
-        <w:t xml:space="preserve"> conforme segue</w:t>
-      </w:r>
-      <w:r>
-        <w:t>:</w:t>
-      </w:r>
-    </w:p>
-    <w:p>
-      <w:r>
-        <w:t xml:space="preserve">O usuário interage com a interface (componente </w:t>
-      </w:r>
-      <w:r>
-        <w:t>do pacote</w:t>
-      </w:r>
-      <w:r>
-        <w:t xml:space="preserve"> </w:t>
-      </w:r>
-      <w:proofErr w:type="spellStart"/>
-      <w:r>
-        <w:rPr>
-          <w:i/>
-        </w:rPr>
-        <w:t>pages</w:t>
-      </w:r>
-      <w:proofErr w:type="spellEnd"/>
-      <w:r>
-        <w:rPr>
-          <w:i/>
-        </w:rPr>
-        <w:t xml:space="preserve"> </w:t>
-      </w:r>
-      <w:r>
-        <w:t xml:space="preserve">do </w:t>
-      </w:r>
-      <w:r>
-        <w:rPr>
-          <w:i/>
-        </w:rPr>
-        <w:t>front-</w:t>
-      </w:r>
-      <w:proofErr w:type="spellStart"/>
-      <w:r>
-        <w:rPr>
-          <w:i/>
-        </w:rPr>
-        <w:t>end</w:t>
-      </w:r>
-      <w:proofErr w:type="spellEnd"/>
-      <w:r>
-        <w:t>);</w:t>
-      </w:r>
-    </w:p>
-    <w:p>
-      <w:r>
-        <w:t>A interface</w:t>
-      </w:r>
-      <w:r>
-        <w:t xml:space="preserve"> de usuário</w:t>
-      </w:r>
-      <w:r>
-        <w:t xml:space="preserve"> </w:t>
-      </w:r>
-      <w:r>
-        <w:t>invoca</w:t>
-      </w:r>
-      <w:r>
-        <w:t xml:space="preserve"> os métodos dos serviços (</w:t>
-      </w:r>
-      <w:proofErr w:type="spellStart"/>
-      <w:r>
-        <w:rPr>
-          <w:i/>
-        </w:rPr>
-        <w:t>services</w:t>
-      </w:r>
-      <w:proofErr w:type="spellEnd"/>
-      <w:r>
-        <w:t>), que são responsáveis por se comunicar com a API (</w:t>
-      </w:r>
-      <w:proofErr w:type="spellStart"/>
-      <w:r>
-        <w:rPr>
-          <w:i/>
-        </w:rPr>
-        <w:t>back-end</w:t>
-      </w:r>
-      <w:proofErr w:type="spellEnd"/>
-      <w:r>
-        <w:t>);</w:t>
-      </w:r>
-    </w:p>
-    <w:p>
-      <w:r>
-        <w:t xml:space="preserve">No </w:t>
-      </w:r>
-      <w:proofErr w:type="spellStart"/>
-      <w:r>
-        <w:rPr>
-          <w:i/>
-        </w:rPr>
-        <w:t>back-end</w:t>
-      </w:r>
-      <w:proofErr w:type="spellEnd"/>
-      <w:r>
-        <w:rPr>
-          <w:i/>
-        </w:rPr>
-        <w:t>,</w:t>
-      </w:r>
-      <w:r>
-        <w:t xml:space="preserve"> os </w:t>
-      </w:r>
-      <w:proofErr w:type="spellStart"/>
-      <w:r>
-        <w:rPr>
-          <w:i/>
-        </w:rPr>
-        <w:t>routers</w:t>
-      </w:r>
-      <w:proofErr w:type="spellEnd"/>
-      <w:r>
-        <w:t xml:space="preserve"> recebem a requisição, direcionam para os </w:t>
-      </w:r>
-      <w:proofErr w:type="spellStart"/>
-      <w:r>
-        <w:rPr>
-          <w:i/>
-        </w:rPr>
-        <w:t>controllers</w:t>
-      </w:r>
-      <w:proofErr w:type="spellEnd"/>
-      <w:r>
-        <w:t xml:space="preserve">, que por sua vez validam dados com auxílio dos </w:t>
-      </w:r>
-      <w:r>
-        <w:rPr>
-          <w:i/>
-        </w:rPr>
-        <w:t>middlewares</w:t>
-      </w:r>
-      <w:r>
-        <w:t xml:space="preserve"> e interagem com os </w:t>
-      </w:r>
-      <w:proofErr w:type="spellStart"/>
-      <w:r>
-        <w:rPr>
-          <w:i/>
-        </w:rPr>
-        <w:t>models</w:t>
-      </w:r>
-      <w:proofErr w:type="spellEnd"/>
-      <w:r>
-        <w:t>, responsáveis pela manipulação do banco de dados.</w:t>
-      </w:r>
-    </w:p>
-    <w:p>
-      <w:r>
-        <w:lastRenderedPageBreak/>
-        <w:t>Essas interações foram projetadas com base em princípios de separação de responsabilidades, promovendo maior organização, legibilidade e facilidade de manutenção do sistema.</w:t>
-      </w:r>
-    </w:p>
-    <w:p/>
-    <w:p>
-      <w:r>
-        <w:t xml:space="preserve">6.2.1.1 Diagramas de </w:t>
-      </w:r>
-      <w:r>
-        <w:t>S</w:t>
-      </w:r>
-      <w:r>
-        <w:t>equ</w:t>
-      </w:r>
-      <w:r>
-        <w:t>ência</w:t>
-      </w:r>
-    </w:p>
-    <w:p>
-      <w:r>
-        <w:t xml:space="preserve">Os diagramas de sequência a seguir representam os principais fluxos de </w:t>
-      </w:r>
-      <w:r>
-        <w:t>interação entre os objetos. Cada cenário está</w:t>
-      </w:r>
-      <w:r>
-        <w:t xml:space="preserve"> modelado considerando uma execução bem-sucedida, sem falhas, desde a interface até o </w:t>
-      </w:r>
-      <w:r>
-        <w:t>posto de coleta/</w:t>
-      </w:r>
-      <w:r>
-        <w:t>banco de dados, com resposta clara ao usuário ao final de cada ação. A seguir, estão descritos os principais fluxos mapeados.</w:t>
-      </w:r>
-    </w:p>
-    <w:p>
-      <w:r>
-        <w:t xml:space="preserve">O primeiro cenário mostra o processo de autenticação do usuário. Ao abrir o aplicativo, o usuário informará seu e-mail e senha. Esses dados serão coletados pelo </w:t>
-      </w:r>
-      <w:r>
-        <w:rPr>
-          <w:i/>
-        </w:rPr>
-        <w:t>front-</w:t>
-      </w:r>
-      <w:proofErr w:type="spellStart"/>
-      <w:r>
-        <w:rPr>
-          <w:i/>
-        </w:rPr>
-        <w:t>end</w:t>
-      </w:r>
-      <w:proofErr w:type="spellEnd"/>
-      <w:r>
-        <w:t xml:space="preserve"> e enviados ao </w:t>
-      </w:r>
-      <w:proofErr w:type="spellStart"/>
-      <w:r>
-        <w:rPr>
-          <w:i/>
-        </w:rPr>
-        <w:t>back-end</w:t>
-      </w:r>
-      <w:proofErr w:type="spellEnd"/>
-      <w:r>
-        <w:rPr>
-          <w:i/>
-        </w:rPr>
-        <w:t>,</w:t>
-      </w:r>
-      <w:r>
-        <w:t xml:space="preserve"> que realizará a verificação das credenciais no banco de dados. Se os dados de entrada estiverem corretos, o sistema gerará um </w:t>
-      </w:r>
-      <w:proofErr w:type="spellStart"/>
-      <w:r>
-        <w:rPr>
-          <w:i/>
-        </w:rPr>
-        <w:t>token</w:t>
-      </w:r>
-      <w:proofErr w:type="spellEnd"/>
-      <w:r>
-        <w:t xml:space="preserve"> de autenticação e retornará para o aplicativo, liberando o acesso para uso. </w:t>
-      </w:r>
-      <w:r>
-        <w:rPr>
-          <w:highlight w:val="yellow"/>
-        </w:rPr>
-        <w:t>/* verificar o nome da última classe localizada à direita */</w:t>
-      </w:r>
-    </w:p>
-    <w:p>
-      <w:r>
-        <w:t xml:space="preserve">No segundo cenário, é descrito o agendamento de uma coleta de leite humano. O(a) usuário(a) acessará a opção "Agendar Coleta", preencherá os dados solicitados, como data, horário e local, e confirma o envio. O </w:t>
-      </w:r>
-      <w:r>
-        <w:rPr>
-          <w:i/>
-        </w:rPr>
-        <w:t>front-</w:t>
-      </w:r>
-      <w:proofErr w:type="spellStart"/>
-      <w:r>
-        <w:rPr>
-          <w:i/>
-        </w:rPr>
-        <w:t>end</w:t>
-      </w:r>
-      <w:proofErr w:type="spellEnd"/>
-      <w:r>
-        <w:t xml:space="preserve"> receberá esses dados e os encaminhará para que o </w:t>
-      </w:r>
-      <w:proofErr w:type="spellStart"/>
-      <w:r>
-        <w:rPr>
-          <w:i/>
-        </w:rPr>
-        <w:t>back-end</w:t>
-      </w:r>
-      <w:proofErr w:type="spellEnd"/>
-      <w:r>
-        <w:t xml:space="preserve"> realize o registro no banco de dados e então retornará uma mensagem de confirmação, informando que o agendamento foi realizado.</w:t>
-      </w:r>
-      <w:r>
-        <w:t xml:space="preserve"> </w:t>
-      </w:r>
-      <w:r>
-        <w:rPr>
-          <w:highlight w:val="yellow"/>
-        </w:rPr>
-        <w:t>/* verificar o nome da última classe localizada à direita */</w:t>
-      </w:r>
-    </w:p>
-    <w:p>
-      <w:r>
-        <w:rPr>
-          <w:highlight w:val="yellow"/>
-        </w:rPr>
-        <w:t xml:space="preserve">/* Esses dois cenários descritos </w:t>
-      </w:r>
-      <w:r>
-        <w:rPr>
-          <w:highlight w:val="yellow"/>
-        </w:rPr>
-        <w:t>abaixo</w:t>
-      </w:r>
-      <w:r>
-        <w:rPr>
-          <w:highlight w:val="yellow"/>
-        </w:rPr>
-        <w:t xml:space="preserve"> não estão </w:t>
-      </w:r>
-      <w:r>
-        <w:rPr>
-          <w:highlight w:val="yellow"/>
-        </w:rPr>
-        <w:t>no diagrama de sequência</w:t>
-      </w:r>
-      <w:r>
-        <w:rPr>
-          <w:highlight w:val="yellow"/>
-        </w:rPr>
-        <w:t xml:space="preserve"> */</w:t>
-      </w:r>
-    </w:p>
-    <w:p>
-      <w:r>
-        <w:t>O terceiro</w:t>
-      </w:r>
-      <w:r>
-        <w:t xml:space="preserve"> diagrama representa o fluxo de orientações</w:t>
-      </w:r>
-      <w:r>
-        <w:t xml:space="preserve">. Ao acessar a tela inicial, o </w:t>
-      </w:r>
-      <w:r>
-        <w:t>usuário seleciona a opção “Orientações</w:t>
-      </w:r>
-      <w:r>
-        <w:t>” e, em seguida, pode</w:t>
-      </w:r>
-      <w:r>
-        <w:t>rá</w:t>
-      </w:r>
-      <w:r>
-        <w:t xml:space="preserve"> escolher entre diversos temas informativos, como quem pode doar, como preparar o frasco, formas de coleta e transporte do leite</w:t>
-      </w:r>
-      <w:r>
-        <w:t xml:space="preserve"> humano</w:t>
-      </w:r>
-      <w:r>
-        <w:t>. Após a escolha de um tema, o sistema recupera</w:t>
-      </w:r>
-      <w:r>
-        <w:t>rá os dados do banco de dados e exibirá</w:t>
-      </w:r>
-      <w:r>
-        <w:t xml:space="preserve"> na tela do aplicativo, permitindo que o usuário tenha acesso ao conteúdo de forma rápida e clara.</w:t>
-      </w:r>
-    </w:p>
-    <w:p>
-      <w:r>
-        <w:t>O último fluxo representa a verificação de autenticação ao acessar áreas restritas do aplicativo. Sempre que o usuário tenta</w:t>
-      </w:r>
-      <w:r>
-        <w:t>r</w:t>
-      </w:r>
-      <w:r>
-        <w:t xml:space="preserve"> acessar uma funcionalidade protegida, como o agendamento ou o histórico de coletas, o sistema verifica</w:t>
-      </w:r>
-      <w:r>
-        <w:t>rá</w:t>
-      </w:r>
-      <w:r>
-        <w:t xml:space="preserve"> automaticamente se o </w:t>
-      </w:r>
-      <w:proofErr w:type="spellStart"/>
-      <w:r>
-        <w:rPr>
-          <w:i/>
-        </w:rPr>
-        <w:t>token</w:t>
-      </w:r>
-      <w:proofErr w:type="spellEnd"/>
-      <w:r>
-        <w:t xml:space="preserve"> de autenticação ainda está válido. Caso esteja, a autorização</w:t>
-      </w:r>
-      <w:r>
-        <w:t xml:space="preserve"> </w:t>
-      </w:r>
-      <w:r>
-        <w:t>será</w:t>
-      </w:r>
-      <w:r>
-        <w:t xml:space="preserve"> c</w:t>
-      </w:r>
-      <w:r>
-        <w:t>oncedida</w:t>
-      </w:r>
-      <w:r>
-        <w:t xml:space="preserve"> sem necessidade de nova autenticação</w:t>
-      </w:r>
-      <w:r>
-        <w:t>, mantendo a segurança e a fluidez do uso.</w:t>
-      </w:r>
-    </w:p>
-    <w:p/>
-    <w:p>
-      <w:pPr>
-        <w:pStyle w:val="Ttulo2"/>
-      </w:pPr>
-      <w:bookmarkStart w:id="60" w:name="_Toc212819636"/>
-      <w:r>
-        <w:lastRenderedPageBreak/>
-        <w:t xml:space="preserve">6.3 VISÃO </w:t>
-      </w:r>
-      <w:r>
-        <w:t>DOS</w:t>
-      </w:r>
-      <w:r>
-        <w:t xml:space="preserve"> DADOS</w:t>
-      </w:r>
-      <w:bookmarkEnd w:id="60"/>
-    </w:p>
-    <w:p>
-      <w:r>
-        <w:t xml:space="preserve">Nesta seção, é apresentado o desenvolvimento da modelagem lógica e a criação do banco de dados relacional do sistema </w:t>
-      </w:r>
-      <w:r>
-        <w:t xml:space="preserve">de software </w:t>
-      </w:r>
-      <w:proofErr w:type="spellStart"/>
-      <w:r>
-        <w:t>Donate</w:t>
-      </w:r>
-      <w:proofErr w:type="spellEnd"/>
-      <w:r>
-        <w:t xml:space="preserve">, utilizando o </w:t>
-      </w:r>
-      <w:proofErr w:type="spellStart"/>
-      <w:r>
-        <w:t>PostgreSQL</w:t>
-      </w:r>
-      <w:proofErr w:type="spellEnd"/>
-      <w:r>
-        <w:t xml:space="preserve"> como sistema gerenciador</w:t>
-      </w:r>
-      <w:r>
-        <w:t xml:space="preserve"> de banco de dados</w:t>
-      </w:r>
-      <w:r>
-        <w:t xml:space="preserve">. </w:t>
-      </w:r>
-      <w:r>
-        <w:t>Aqui se mostra a estrutura de uma base de dados que permitirá</w:t>
-      </w:r>
-      <w:r>
-        <w:t xml:space="preserve"> o registro e a organização </w:t>
-      </w:r>
-      <w:r>
-        <w:t xml:space="preserve">dos dados dos </w:t>
-      </w:r>
-      <w:r>
-        <w:t>usuários (doadoras</w:t>
-      </w:r>
-      <w:r>
-        <w:t xml:space="preserve"> </w:t>
-      </w:r>
-      <w:r>
-        <w:t>e pro</w:t>
-      </w:r>
-      <w:r>
-        <w:t>fissionais de saúde), municípios</w:t>
-      </w:r>
-      <w:r>
-        <w:t xml:space="preserve">, </w:t>
-      </w:r>
-      <w:r>
-        <w:t xml:space="preserve">postos de coleta e </w:t>
-      </w:r>
-      <w:r>
-        <w:t xml:space="preserve">bancos de leite e às doações realizadas. Para isso, </w:t>
-      </w:r>
-      <w:r>
-        <w:t>constam</w:t>
-      </w:r>
-      <w:r>
-        <w:t xml:space="preserve"> </w:t>
-      </w:r>
-      <w:r>
-        <w:t xml:space="preserve">as </w:t>
-      </w:r>
-      <w:r>
-        <w:t xml:space="preserve">entidades principais, seus respectivos atributos e domínios, além das restrições de integridade, como chaves primárias e estrangeiras. A estrutura proposta garante a consistência e a integridade dos dados, facilitando a manipulação e o relacionamento entre as informações. A partir desse modelo, foi gerado o código </w:t>
-      </w:r>
-      <w:r>
-        <w:t xml:space="preserve">em </w:t>
-      </w:r>
-      <w:proofErr w:type="spellStart"/>
-      <w:r>
-        <w:rPr>
-          <w:i/>
-        </w:rPr>
-        <w:t>Structured</w:t>
-      </w:r>
-      <w:proofErr w:type="spellEnd"/>
-      <w:r>
-        <w:rPr>
-          <w:i/>
-        </w:rPr>
-        <w:t xml:space="preserve"> Query </w:t>
-      </w:r>
-      <w:proofErr w:type="spellStart"/>
-      <w:r>
-        <w:rPr>
-          <w:i/>
-        </w:rPr>
-        <w:t>Language</w:t>
-      </w:r>
-      <w:proofErr w:type="spellEnd"/>
-      <w:r>
-        <w:t xml:space="preserve"> (SQL</w:t>
-      </w:r>
-      <w:r>
-        <w:t>)</w:t>
-      </w:r>
-      <w:r>
-        <w:t xml:space="preserve"> responsável pela criação das tabelas no banco de dados, permitindo a implementação prática da estrutura lógica planejada. </w:t>
-      </w:r>
-    </w:p>
-    <w:p/>
-    <w:p>
-      <w:pPr>
-        <w:pStyle w:val="Ttulo3"/>
-      </w:pPr>
-      <w:bookmarkStart w:id="61" w:name="_Toc212819637"/>
-      <w:r>
-        <w:t xml:space="preserve">6.3.1 Modelo </w:t>
-      </w:r>
-      <w:r>
-        <w:t>Lógico</w:t>
-      </w:r>
-      <w:bookmarkEnd w:id="61"/>
-    </w:p>
-    <w:p>
-      <w:r>
-        <w:t xml:space="preserve">Com base no modelo conceitual elaborado no Capítulo 5, </w:t>
-      </w:r>
-      <w:r>
-        <w:t>n</w:t>
-      </w:r>
-      <w:r>
-        <w:t xml:space="preserve">esta seção está </w:t>
-      </w:r>
-      <w:r>
-        <w:t>o modelo lógico de dados, também conhecido como modelo operacional. Este modelo tem como objetivo representar, de forma mais próxima da implementação, as estruturas de dados que serão de fato persistidas no banco de dados relacional.</w:t>
-      </w:r>
-    </w:p>
-    <w:p>
-      <w:r>
-        <w:t xml:space="preserve">O modelo lógico define as entidades, seus atributos, domínios, tipos de dados e restrições de integridade, como chaves primárias e estrangeiras, garantindo a consistência e a normalização dos dados. Neste projeto, o modelo suportar a gestão </w:t>
-      </w:r>
-      <w:r>
-        <w:t>d</w:t>
-      </w:r>
-      <w:r>
-        <w:t xml:space="preserve">os usuários do sistema (como doadoras, receptoras e profissionais de saúde), </w:t>
-      </w:r>
-      <w:r>
-        <w:t>aos municípios</w:t>
-      </w:r>
-      <w:r>
-        <w:t xml:space="preserve">, aos </w:t>
-      </w:r>
-      <w:r>
-        <w:t xml:space="preserve">postos de coleta e </w:t>
-      </w:r>
-      <w:r>
-        <w:t>bancos de leite humano e às doações realizadas.</w:t>
-      </w:r>
-    </w:p>
-    <w:p>
-      <w:r>
-        <w:t xml:space="preserve">Cada tabela foi estruturada considerando as necessidades funcionais do sistema e o relacionamento entre as entidades, respeitando as boas práticas de modelagem de dados. O resultado é um modelo que serve de base direta para a criação do banco de dados físico em </w:t>
-      </w:r>
-      <w:proofErr w:type="spellStart"/>
-      <w:r>
-        <w:t>PostgreSQL</w:t>
-      </w:r>
-      <w:proofErr w:type="spellEnd"/>
-      <w:r>
-        <w:t>, conforme descrito na próxima seção.</w:t>
-      </w:r>
-    </w:p>
-    <w:p>
-      <w:r>
-        <w:t>O modelo lógico completo, representado em formato descritivo e visual, encont</w:t>
-      </w:r>
-      <w:r>
-        <w:t>ra-se disponível no Apêndice D.</w:t>
-      </w:r>
-    </w:p>
-    <w:p>
-      <w:r>
-        <w:rPr>
-          <w:highlight w:val="magenta"/>
-        </w:rPr>
-        <w:lastRenderedPageBreak/>
-        <w:t>O m</w:t>
-      </w:r>
-      <w:r>
-        <w:rPr>
-          <w:highlight w:val="magenta"/>
-        </w:rPr>
-        <w:t xml:space="preserve">odelo lógico que está na pasta está diferente do que foi modelado conceitualmente no </w:t>
-      </w:r>
-      <w:proofErr w:type="spellStart"/>
-      <w:proofErr w:type="gramStart"/>
-      <w:r>
-        <w:rPr>
-          <w:highlight w:val="magenta"/>
-        </w:rPr>
-        <w:t>DER.</w:t>
-      </w:r>
-      <w:proofErr w:type="gramEnd"/>
-      <w:r>
-        <w:rPr>
-          <w:highlight w:val="magenta"/>
-        </w:rPr>
-        <w:t>Veja</w:t>
-      </w:r>
-      <w:proofErr w:type="spellEnd"/>
-      <w:r>
-        <w:rPr>
-          <w:highlight w:val="magenta"/>
-        </w:rPr>
-        <w:t xml:space="preserve"> por exemplo o </w:t>
-      </w:r>
-      <w:r>
-        <w:rPr>
-          <w:highlight w:val="magenta"/>
-        </w:rPr>
-        <w:t xml:space="preserve">tabela de </w:t>
-      </w:r>
-      <w:r>
-        <w:rPr>
-          <w:highlight w:val="magenta"/>
-        </w:rPr>
-        <w:t>agendamento... há atributos como endereço, bairro e munícipio que não constam no modelo.</w:t>
-      </w:r>
-    </w:p>
-    <w:p/>
-    <w:p>
-      <w:pPr>
-        <w:pStyle w:val="Ttulo3"/>
-      </w:pPr>
-      <w:bookmarkStart w:id="62" w:name="_Toc212819638"/>
-      <w:r>
-        <w:t>6.3.2 Dicionário de D</w:t>
-      </w:r>
-      <w:r>
-        <w:t>ados</w:t>
-      </w:r>
-      <w:r>
-        <w:t xml:space="preserve"> do Modelo </w:t>
-      </w:r>
-      <w:r>
-        <w:t>Lógico</w:t>
-      </w:r>
-      <w:bookmarkEnd w:id="62"/>
-    </w:p>
-    <w:p>
-      <w:r>
-        <w:t>O dicionário de dados encontra-se disponível exclusivamente no Apêndice E.</w:t>
-      </w:r>
-    </w:p>
-    <w:p>
-      <w:r>
-        <w:rPr>
-          <w:highlight w:val="magenta"/>
-        </w:rPr>
-        <w:t>O dicionár</w:t>
-      </w:r>
-      <w:r>
-        <w:rPr>
-          <w:highlight w:val="magenta"/>
-        </w:rPr>
-        <w:t>i</w:t>
-      </w:r>
-      <w:r>
-        <w:rPr>
-          <w:highlight w:val="magenta"/>
-        </w:rPr>
-        <w:t>o precisará ser atualizado conforme o modelo lógico.</w:t>
-      </w:r>
-    </w:p>
-    <w:p>
-      <w:pPr>
-        <w:pStyle w:val="Ttulo2"/>
-      </w:pPr>
-      <w:bookmarkStart w:id="63" w:name="_Toc212819639"/>
-      <w:r>
-        <w:t>6.</w:t>
-      </w:r>
-      <w:r>
-        <w:t>4</w:t>
-      </w:r>
-      <w:r>
-        <w:t xml:space="preserve"> PROJETO DA INTERAÇÃO HUMANO-COMPUTADOR</w:t>
-      </w:r>
-      <w:bookmarkEnd w:id="63"/>
-    </w:p>
-    <w:p>
-      <w:bookmarkStart w:id="64" w:name="_Toc198201049"/>
-      <w:r>
-        <w:t>O projeto da</w:t>
-      </w:r>
-      <w:r>
-        <w:t xml:space="preserve"> interação humano-computador (</w:t>
-      </w:r>
-      <w:r>
-        <w:t>IHC</w:t>
-      </w:r>
-      <w:r>
-        <w:t xml:space="preserve">) visa garantir que os usuários consigam utilizar o sistema de forma eficiente </w:t>
-      </w:r>
-      <w:r>
-        <w:t>e satisfatória, oferendo para isso, interfaces de usuário com alto grau de usabilidade</w:t>
-      </w:r>
-      <w:r>
-        <w:t xml:space="preserve">. Para isso, </w:t>
-      </w:r>
-      <w:r>
-        <w:t>são</w:t>
-      </w:r>
-      <w:r>
-        <w:t xml:space="preserve"> considerados os perfis de usuários, os padrões ergonômicos e as heurísticas de usabilidade mais ade</w:t>
-      </w:r>
-      <w:r>
-        <w:t>quadas ao contexto do sistema de software</w:t>
-      </w:r>
-      <w:r>
-        <w:t xml:space="preserve"> </w:t>
-      </w:r>
-      <w:proofErr w:type="spellStart"/>
-      <w:r>
-        <w:t>Donate</w:t>
-      </w:r>
-      <w:proofErr w:type="spellEnd"/>
-      <w:r>
-        <w:t>.</w:t>
-      </w:r>
-      <w:bookmarkEnd w:id="64"/>
-    </w:p>
-    <w:p/>
-    <w:p>
-      <w:pPr>
-        <w:pStyle w:val="Ttulo3"/>
-      </w:pPr>
-      <w:bookmarkStart w:id="65" w:name="_Toc212819640"/>
-      <w:r>
-        <w:t>6.</w:t>
-      </w:r>
-      <w:r>
-        <w:t>4</w:t>
-      </w:r>
-      <w:r>
-        <w:t xml:space="preserve">.1 </w:t>
-      </w:r>
-      <w:r>
-        <w:t>Perfil</w:t>
-      </w:r>
-      <w:r>
-        <w:t xml:space="preserve"> de</w:t>
-      </w:r>
-      <w:r>
-        <w:t xml:space="preserve"> U</w:t>
-      </w:r>
-      <w:r>
-        <w:t>suário</w:t>
-      </w:r>
-      <w:bookmarkEnd w:id="65"/>
-    </w:p>
-    <w:p>
-      <w:bookmarkStart w:id="66" w:name="_Toc192060119"/>
-      <w:r>
-        <w:t>Existem ao menos</w:t>
-      </w:r>
-      <w:r>
-        <w:t xml:space="preserve"> três perfis principais de usuários que irão interagir com </w:t>
-      </w:r>
-      <w:r>
-        <w:t>o sistema</w:t>
-      </w:r>
-      <w:r>
-        <w:t>: doadoras</w:t>
-      </w:r>
-      <w:r>
-        <w:t xml:space="preserve"> </w:t>
-      </w:r>
-      <w:r>
-        <w:t xml:space="preserve">e profissionais da saúde. As doadoras são mulheres que estão em fase de amamentação e desejam contribuir com a doação de </w:t>
-      </w:r>
-      <w:r>
-        <w:t>leite humano para auxiliar outra</w:t>
-      </w:r>
-      <w:r>
-        <w:t xml:space="preserve">s </w:t>
-      </w:r>
-      <w:r>
-        <w:t>crianças</w:t>
-      </w:r>
-      <w:r>
-        <w:t xml:space="preserve">. Esse grupo necessita de orientações claras, acessíveis e com linguagem simples, além de informações seguras sobre os benefícios e o processo da doação. </w:t>
-      </w:r>
-      <w:r>
-        <w:t>As doadoras são mulheres que desejam compartilhar seu leite materno para ajudar lactentes que necessitam. Elas buscam confiança no processo e querem compreender como suas doações serão coletadas, armazenadas e submetidas ao controle de qualidade, garantindo que o leite chegue seguro aos bebês.</w:t>
-      </w:r>
-      <w:r>
-        <w:t xml:space="preserve"> </w:t>
-      </w:r>
-      <w:r>
-        <w:t xml:space="preserve">Já os </w:t>
-      </w:r>
-      <w:r>
-        <w:t>profissionais da saúde incluem enfermeiros e</w:t>
-      </w:r>
-      <w:r>
-        <w:t xml:space="preserve"> técnicos de enfermagem, bem como outros colaboradores que atuam diretamente </w:t>
-      </w:r>
-      <w:r>
-        <w:t>no setor da Saúde</w:t>
-      </w:r>
-      <w:r>
-        <w:t>. Esses profissionais utilizam o sistema para orientar as doadoras, monitorar coletas e garantir a segurança e eficiência de todo o processo.</w:t>
-      </w:r>
-    </w:p>
-    <w:p>
-      <w:pPr>
-        <w:rPr>
-          <w:highlight w:val="yellow"/>
-        </w:rPr>
-      </w:pPr>
-      <w:r>
-        <w:t>Com o objetivo de entender melhor as necessidades desses usuários, foram realizadas entr</w:t>
-      </w:r>
-      <w:r>
-        <w:t>evistas com alunos do curso de E</w:t>
-      </w:r>
-      <w:r>
-        <w:t xml:space="preserve">nfermagem </w:t>
-      </w:r>
-      <w:r>
-        <w:t xml:space="preserve">da FAI </w:t>
-      </w:r>
-      <w:r>
-        <w:t>e conversas com a coordenação. A partir desses contatos, foi elaborado um questionário simples e direto, com perguntas objetivas sobre o projeto, abordando aspectos como acessibilidade, clareza das informações e utilidade do sistema.</w:t>
-      </w:r>
-      <w:r>
-        <w:t xml:space="preserve"> </w:t>
-      </w:r>
-      <w:r>
-        <w:t xml:space="preserve">O questionário foi </w:t>
-      </w:r>
-      <w:r>
-        <w:lastRenderedPageBreak/>
-        <w:t xml:space="preserve">aplicado de forma anônima, entre os dias 15 e 25 de abril de 2025, com o objetivo de entender a percepção das pessoas sobre o sistema </w:t>
+        <w:t xml:space="preserve">O questionário foi aplicado de forma anônima, entre os dias 15 e 25 de abril de 2025, com o objetivo de entender a percepção das pessoas sobre o sistema </w:t>
       </w:r>
       <w:proofErr w:type="spellStart"/>
       <w:r>
@@ -21118,7 +21003,11 @@
         <w:t>a</w:t>
       </w:r>
       <w:r>
-        <w:t xml:space="preserve"> para destacar botões de ação e informações relevantes, remetendo à confiança e segurança. Além disso, foram utilizados tons de fundo suaves em rosa-clar</w:t>
+        <w:t xml:space="preserve"> para destacar botões de ação e informações relevantes, </w:t>
+      </w:r>
+      <w:r>
+        <w:lastRenderedPageBreak/>
+        <w:t>remetendo à confiança e segurança. Além disso, foram utilizados tons de fundo suaves em rosa-clar</w:t>
       </w:r>
       <w:r>
         <w:t>o e azul-claro</w:t>
@@ -21202,7 +21091,6 @@
         <w:rPr>
           <w:noProof/>
         </w:rPr>
-        <w:lastRenderedPageBreak/>
         <w:drawing>
           <wp:inline distT="0" distB="0" distL="0" distR="0" wp14:anchorId="1F5C047D" wp14:editId="54E96901">
             <wp:extent cx="5760720" cy="3138170"/>
@@ -21251,14 +21139,27 @@
       <w:r>
         <w:t xml:space="preserve"> </w:t>
       </w:r>
-      <w:fldSimple w:instr=" SEQ Figura \* ARABIC ">
-        <w:r>
-          <w:rPr>
-            <w:noProof/>
-          </w:rPr>
-          <w:t>6</w:t>
-        </w:r>
-      </w:fldSimple>
+      <w:r>
+        <w:fldChar w:fldCharType="begin"/>
+      </w:r>
+      <w:r>
+        <w:instrText xml:space="preserve"> SEQ Figura \* ARABIC </w:instrText>
+      </w:r>
+      <w:r>
+        <w:fldChar w:fldCharType="separate"/>
+      </w:r>
+      <w:r>
+        <w:rPr>
+          <w:noProof/>
+        </w:rPr>
+        <w:t>6</w:t>
+      </w:r>
+      <w:r>
+        <w:rPr>
+          <w:noProof/>
+        </w:rPr>
+        <w:fldChar w:fldCharType="end"/>
+      </w:r>
       <w:r>
         <w:t xml:space="preserve"> </w:t>
       </w:r>
@@ -21293,6 +21194,7 @@
       <w:bookmarkStart w:id="72" w:name="_Toc204949524"/>
       <w:bookmarkStart w:id="73" w:name="_Toc212819642"/>
       <w:r>
+        <w:lastRenderedPageBreak/>
         <w:t>6.4.3 Heurísticas de Usabilidade</w:t>
       </w:r>
       <w:bookmarkEnd w:id="70"/>
@@ -21397,7 +21299,6 @@
         <w:rPr>
           <w:noProof/>
         </w:rPr>
-        <w:lastRenderedPageBreak/>
         <w:drawing>
           <wp:inline distT="0" distB="0" distL="0" distR="0" wp14:anchorId="35368896" wp14:editId="32255929">
             <wp:extent cx="5760720" cy="3141345"/>
@@ -21449,14 +21350,27 @@
       <w:r>
         <w:t xml:space="preserve">FIGURA </w:t>
       </w:r>
-      <w:fldSimple w:instr=" SEQ Figura \* ARABIC ">
-        <w:r>
-          <w:rPr>
-            <w:noProof/>
-          </w:rPr>
-          <w:t>7</w:t>
-        </w:r>
-      </w:fldSimple>
+      <w:r>
+        <w:fldChar w:fldCharType="begin"/>
+      </w:r>
+      <w:r>
+        <w:instrText xml:space="preserve"> SEQ Figura \* ARABIC </w:instrText>
+      </w:r>
+      <w:r>
+        <w:fldChar w:fldCharType="separate"/>
+      </w:r>
+      <w:r>
+        <w:rPr>
+          <w:noProof/>
+        </w:rPr>
+        <w:t>7</w:t>
+      </w:r>
+      <w:r>
+        <w:rPr>
+          <w:noProof/>
+        </w:rPr>
+        <w:fldChar w:fldCharType="end"/>
+      </w:r>
       <w:r>
         <w:t xml:space="preserve"> </w:t>
       </w:r>
@@ -21491,6 +21405,7 @@
         <w:rPr>
           <w:noProof/>
         </w:rPr>
+        <w:lastRenderedPageBreak/>
         <w:drawing>
           <wp:inline distT="0" distB="0" distL="0" distR="0" wp14:anchorId="1EF8E1B9" wp14:editId="7EF97606">
             <wp:extent cx="5760720" cy="3117215"/>
@@ -21539,14 +21454,27 @@
       <w:r>
         <w:t xml:space="preserve"> </w:t>
       </w:r>
-      <w:fldSimple w:instr=" SEQ Figura \* ARABIC ">
-        <w:r>
-          <w:rPr>
-            <w:noProof/>
-          </w:rPr>
-          <w:t>8</w:t>
-        </w:r>
-      </w:fldSimple>
+      <w:r>
+        <w:fldChar w:fldCharType="begin"/>
+      </w:r>
+      <w:r>
+        <w:instrText xml:space="preserve"> SEQ Figura \* ARABIC </w:instrText>
+      </w:r>
+      <w:r>
+        <w:fldChar w:fldCharType="separate"/>
+      </w:r>
+      <w:r>
+        <w:rPr>
+          <w:noProof/>
+        </w:rPr>
+        <w:t>8</w:t>
+      </w:r>
+      <w:r>
+        <w:rPr>
+          <w:noProof/>
+        </w:rPr>
+        <w:fldChar w:fldCharType="end"/>
+      </w:r>
       <w:r>
         <w:t xml:space="preserve"> </w:t>
       </w:r>
@@ -23729,14 +23657,27 @@
       <w:r>
         <w:t xml:space="preserve">FIGURA </w:t>
       </w:r>
-      <w:fldSimple w:instr=" SEQ Figura \* ARABIC ">
-        <w:r>
-          <w:rPr>
-            <w:noProof/>
-          </w:rPr>
-          <w:t>9</w:t>
-        </w:r>
-      </w:fldSimple>
+      <w:r>
+        <w:fldChar w:fldCharType="begin"/>
+      </w:r>
+      <w:r>
+        <w:instrText xml:space="preserve"> SEQ Figura \* ARABIC </w:instrText>
+      </w:r>
+      <w:r>
+        <w:fldChar w:fldCharType="separate"/>
+      </w:r>
+      <w:r>
+        <w:rPr>
+          <w:noProof/>
+        </w:rPr>
+        <w:t>9</w:t>
+      </w:r>
+      <w:r>
+        <w:rPr>
+          <w:noProof/>
+        </w:rPr>
+        <w:fldChar w:fldCharType="end"/>
+      </w:r>
       <w:r>
         <w:t xml:space="preserve"> </w:t>
       </w:r>
@@ -27234,14 +27175,27 @@
       <w:r>
         <w:t xml:space="preserve">QUADRO </w:t>
       </w:r>
-      <w:fldSimple w:instr=" SEQ QUADRO \* ARABIC ">
-        <w:r>
-          <w:rPr>
-            <w:noProof/>
-          </w:rPr>
-          <w:t>1</w:t>
-        </w:r>
-      </w:fldSimple>
+      <w:r>
+        <w:fldChar w:fldCharType="begin"/>
+      </w:r>
+      <w:r>
+        <w:instrText xml:space="preserve"> SEQ QUADRO \* ARABIC </w:instrText>
+      </w:r>
+      <w:r>
+        <w:fldChar w:fldCharType="separate"/>
+      </w:r>
+      <w:r>
+        <w:rPr>
+          <w:noProof/>
+        </w:rPr>
+        <w:t>1</w:t>
+      </w:r>
+      <w:r>
+        <w:rPr>
+          <w:noProof/>
+        </w:rPr>
+        <w:fldChar w:fldCharType="end"/>
+      </w:r>
       <w:r>
         <w:rPr>
           <w:rFonts w:eastAsia="Arial Unicode MS"/>
@@ -27588,14 +27542,27 @@
       <w:r>
         <w:t xml:space="preserve">QUADRO </w:t>
       </w:r>
-      <w:fldSimple w:instr=" SEQ QUADRO \* ARABIC ">
-        <w:r>
-          <w:rPr>
-            <w:noProof/>
-          </w:rPr>
-          <w:t>2</w:t>
-        </w:r>
-      </w:fldSimple>
+      <w:r>
+        <w:fldChar w:fldCharType="begin"/>
+      </w:r>
+      <w:r>
+        <w:instrText xml:space="preserve"> SEQ QUADRO \* ARABIC </w:instrText>
+      </w:r>
+      <w:r>
+        <w:fldChar w:fldCharType="separate"/>
+      </w:r>
+      <w:r>
+        <w:rPr>
+          <w:noProof/>
+        </w:rPr>
+        <w:t>2</w:t>
+      </w:r>
+      <w:r>
+        <w:rPr>
+          <w:noProof/>
+        </w:rPr>
+        <w:fldChar w:fldCharType="end"/>
+      </w:r>
       <w:r>
         <w:rPr>
           <w:rFonts w:eastAsia="Arial Unicode MS"/>
@@ -28288,14 +28255,27 @@
       <w:r>
         <w:t xml:space="preserve">QUADRO </w:t>
       </w:r>
-      <w:fldSimple w:instr=" SEQ QUADRO \* ARABIC ">
-        <w:r>
-          <w:rPr>
-            <w:noProof/>
-          </w:rPr>
-          <w:t>4</w:t>
-        </w:r>
-      </w:fldSimple>
+      <w:r>
+        <w:fldChar w:fldCharType="begin"/>
+      </w:r>
+      <w:r>
+        <w:instrText xml:space="preserve"> SEQ QUADRO \* ARABIC </w:instrText>
+      </w:r>
+      <w:r>
+        <w:fldChar w:fldCharType="separate"/>
+      </w:r>
+      <w:r>
+        <w:rPr>
+          <w:noProof/>
+        </w:rPr>
+        <w:t>4</w:t>
+      </w:r>
+      <w:r>
+        <w:rPr>
+          <w:noProof/>
+        </w:rPr>
+        <w:fldChar w:fldCharType="end"/>
+      </w:r>
       <w:bookmarkEnd w:id="153"/>
       <w:bookmarkEnd w:id="154"/>
       <w:bookmarkEnd w:id="155"/>
@@ -29597,14 +29577,27 @@
       <w:r>
         <w:t xml:space="preserve">QUADRO </w:t>
       </w:r>
-      <w:fldSimple w:instr=" SEQ QUADRO \* ARABIC ">
-        <w:r>
-          <w:rPr>
-            <w:noProof/>
-          </w:rPr>
-          <w:t>4</w:t>
-        </w:r>
-      </w:fldSimple>
+      <w:r>
+        <w:fldChar w:fldCharType="begin"/>
+      </w:r>
+      <w:r>
+        <w:instrText xml:space="preserve"> SEQ QUADRO \* ARABIC </w:instrText>
+      </w:r>
+      <w:r>
+        <w:fldChar w:fldCharType="separate"/>
+      </w:r>
+      <w:r>
+        <w:rPr>
+          <w:noProof/>
+        </w:rPr>
+        <w:t>4</w:t>
+      </w:r>
+      <w:r>
+        <w:rPr>
+          <w:noProof/>
+        </w:rPr>
+        <w:fldChar w:fldCharType="end"/>
+      </w:r>
       <w:r>
         <w:t xml:space="preserve"> – Papéis e responsabilidades na implantação</w:t>
       </w:r>
@@ -29868,14 +29861,27 @@
       <w:r>
         <w:t xml:space="preserve">QUADRO </w:t>
       </w:r>
-      <w:fldSimple w:instr=" SEQ QUADRO \* ARABIC ">
-        <w:r>
-          <w:rPr>
-            <w:noProof/>
-          </w:rPr>
-          <w:t>5</w:t>
-        </w:r>
-      </w:fldSimple>
+      <w:r>
+        <w:fldChar w:fldCharType="begin"/>
+      </w:r>
+      <w:r>
+        <w:instrText xml:space="preserve"> SEQ QUADRO \* ARABIC </w:instrText>
+      </w:r>
+      <w:r>
+        <w:fldChar w:fldCharType="separate"/>
+      </w:r>
+      <w:r>
+        <w:rPr>
+          <w:noProof/>
+        </w:rPr>
+        <w:t>5</w:t>
+      </w:r>
+      <w:r>
+        <w:rPr>
+          <w:noProof/>
+        </w:rPr>
+        <w:fldChar w:fldCharType="end"/>
+      </w:r>
       <w:r>
         <w:t xml:space="preserve"> – Treinamentos previstos</w:t>
       </w:r>
@@ -30314,14 +30320,27 @@
       <w:r>
         <w:t xml:space="preserve">QUADRO </w:t>
       </w:r>
-      <w:fldSimple w:instr=" SEQ QUADRO \* ARABIC ">
-        <w:r>
-          <w:rPr>
-            <w:noProof/>
-          </w:rPr>
-          <w:t>6</w:t>
-        </w:r>
-      </w:fldSimple>
+      <w:r>
+        <w:fldChar w:fldCharType="begin"/>
+      </w:r>
+      <w:r>
+        <w:instrText xml:space="preserve"> SEQ QUADRO \* ARABIC </w:instrText>
+      </w:r>
+      <w:r>
+        <w:fldChar w:fldCharType="separate"/>
+      </w:r>
+      <w:r>
+        <w:rPr>
+          <w:noProof/>
+        </w:rPr>
+        <w:t>6</w:t>
+      </w:r>
+      <w:r>
+        <w:rPr>
+          <w:noProof/>
+        </w:rPr>
+        <w:fldChar w:fldCharType="end"/>
+      </w:r>
       <w:r>
         <w:t xml:space="preserve"> – Cronograma de atividades da implantação</w:t>
       </w:r>
@@ -30486,14 +30505,27 @@
       <w:r>
         <w:t xml:space="preserve">QUADRO </w:t>
       </w:r>
-      <w:fldSimple w:instr=" SEQ QUADRO \* ARABIC ">
-        <w:r>
-          <w:rPr>
-            <w:noProof/>
-          </w:rPr>
-          <w:t>7</w:t>
-        </w:r>
-      </w:fldSimple>
+      <w:r>
+        <w:fldChar w:fldCharType="begin"/>
+      </w:r>
+      <w:r>
+        <w:instrText xml:space="preserve"> SEQ QUADRO \* ARABIC </w:instrText>
+      </w:r>
+      <w:r>
+        <w:fldChar w:fldCharType="separate"/>
+      </w:r>
+      <w:r>
+        <w:rPr>
+          <w:noProof/>
+        </w:rPr>
+        <w:t>7</w:t>
+      </w:r>
+      <w:r>
+        <w:rPr>
+          <w:noProof/>
+        </w:rPr>
+        <w:fldChar w:fldCharType="end"/>
+      </w:r>
       <w:r>
         <w:t xml:space="preserve"> – Recursos de apoio à implantação</w:t>
       </w:r>
@@ -33542,7 +33574,6 @@
         <w:docPartUnique/>
       </w:docPartObj>
     </w:sdtPr>
-    <w:sdtEndPr/>
     <w:sdtContent>
       <w:p>
         <w:pPr>
@@ -33562,7 +33593,7 @@
           <w:rPr>
             <w:noProof/>
           </w:rPr>
-          <w:t>i</w:t>
+          <w:t>24</w:t>
         </w:r>
         <w:r>
           <w:fldChar w:fldCharType="end"/>
@@ -33773,7 +33804,6 @@
           <w:docPartUnique/>
         </w:docPartObj>
       </w:sdtPr>
-      <w:sdtEndPr/>
       <w:sdtContent>
         <w:r>
           <w:rPr>
@@ -33797,7 +33827,7 @@
           <w:rPr>
             <w:noProof/>
           </w:rPr>
-          <w:t>ii</w:t>
+          <w:t>xv</w:t>
         </w:r>
         <w:r>
           <w:rPr>
@@ -33831,7 +33861,6 @@
         <w:docPartUnique/>
       </w:docPartObj>
     </w:sdtPr>
-    <w:sdtEndPr/>
     <w:sdtContent>
       <w:p>
         <w:pPr>
@@ -33902,7 +33931,6 @@
         <w:docPartUnique/>
       </w:docPartObj>
     </w:sdtPr>
-    <w:sdtEndPr/>
     <w:sdtContent>
       <w:p>
         <w:pPr>
@@ -33922,7 +33950,7 @@
           <w:rPr>
             <w:noProof/>
           </w:rPr>
-          <w:t>96</w:t>
+          <w:t>51</w:t>
         </w:r>
         <w:r>
           <w:fldChar w:fldCharType="end"/>
@@ -33949,7 +33977,6 @@
           <w:docPartUnique/>
         </w:docPartObj>
       </w:sdtPr>
-      <w:sdtEndPr/>
       <w:sdtContent>
         <w:r>
           <w:fldChar w:fldCharType="begin"/>
@@ -38879,7 +38906,7 @@
 </file>
 
 <file path=customXml/itemProps1.xml><?xml version="1.0" encoding="utf-8"?>
-<ds:datastoreItem xmlns:ds="http://schemas.openxmlformats.org/officeDocument/2006/customXml" ds:itemID="{B1A4F4CB-B7E8-4638-8080-9A23C7F248D9}">
+<ds:datastoreItem xmlns:ds="http://schemas.openxmlformats.org/officeDocument/2006/customXml" ds:itemID="{10443292-A149-4167-BC33-ECA47493D690}">
   <ds:schemaRefs>
     <ds:schemaRef ds:uri="http://schemas.openxmlformats.org/officeDocument/2006/bibliography"/>
   </ds:schemaRefs>

</xml_diff>

<commit_message>
feat: adicao 6.4 acessibilidae
</commit_message>
<xml_diff>
--- a/PFC_2025_Docs/PFC_Donate_v2.4.docx
+++ b/PFC_2025_Docs/PFC_Donate_v2.4.docx
@@ -20260,7 +20260,6 @@
     </w:p>
     <w:p/>
     <w:p>
-      <w:bookmarkStart w:id="59" w:name="_GoBack"/>
       <w:r>
         <w:t xml:space="preserve">6.2.1.1 Diagramas de </w:t>
       </w:r>
@@ -20274,7 +20273,6 @@
         <w:t>ência</w:t>
       </w:r>
     </w:p>
-    <w:bookmarkEnd w:id="59"/>
     <w:p>
       <w:r>
         <w:lastRenderedPageBreak/>
@@ -20403,7 +20401,7 @@
       <w:pPr>
         <w:pStyle w:val="Ttulo2"/>
       </w:pPr>
-      <w:bookmarkStart w:id="60" w:name="_Toc212819636"/>
+      <w:bookmarkStart w:id="59" w:name="_Toc212819636"/>
       <w:proofErr w:type="gramStart"/>
       <w:r>
         <w:t>6.3 VISÃO</w:t>
@@ -20418,7 +20416,7 @@
       <w:r>
         <w:t xml:space="preserve"> DADOS</w:t>
       </w:r>
-      <w:bookmarkEnd w:id="60"/>
+      <w:bookmarkEnd w:id="59"/>
     </w:p>
     <w:p>
       <w:r>
@@ -20531,7 +20529,7 @@
       <w:pPr>
         <w:pStyle w:val="Ttulo3"/>
       </w:pPr>
-      <w:bookmarkStart w:id="61" w:name="_Toc212819637"/>
+      <w:bookmarkStart w:id="60" w:name="_Toc212819637"/>
       <w:r>
         <w:lastRenderedPageBreak/>
         <w:t xml:space="preserve">6.3.1 Modelo </w:t>
@@ -20539,64 +20537,137 @@
       <w:r>
         <w:t>Lógico</w:t>
       </w:r>
+      <w:bookmarkEnd w:id="60"/>
+    </w:p>
+    <w:p>
+      <w:r>
+        <w:t xml:space="preserve">Com base no modelo conceitual elaborado no Capítulo 5, </w:t>
+      </w:r>
+      <w:r>
+        <w:t>n</w:t>
+      </w:r>
+      <w:r>
+        <w:t xml:space="preserve">esta seção está </w:t>
+      </w:r>
+      <w:r>
+        <w:t>o modelo lógico de dados, também conhecido como modelo operacional. Este modelo tem como objetivo representar, de forma mais próxima da implementação, as estruturas de dados que serão de fato persistidas no banco de dados relacional.</w:t>
+      </w:r>
+    </w:p>
+    <w:p>
+      <w:r>
+        <w:t xml:space="preserve">O modelo lógico define as entidades, seus atributos, domínios, tipos de dados e restrições de integridade, como chaves primárias e estrangeiras, garantindo a consistência e a normalização dos dados. Neste projeto, o modelo suportar a gestão </w:t>
+      </w:r>
+      <w:r>
+        <w:t>d</w:t>
+      </w:r>
+      <w:r>
+        <w:t xml:space="preserve">os usuários do sistema (como doadoras, receptoras e profissionais de saúde), </w:t>
+      </w:r>
+      <w:r>
+        <w:t>aos municípios</w:t>
+      </w:r>
+      <w:r>
+        <w:t xml:space="preserve">, aos </w:t>
+      </w:r>
+      <w:r>
+        <w:t xml:space="preserve">postos de coleta e </w:t>
+      </w:r>
+      <w:r>
+        <w:t>bancos de leite humano e às doações realizadas.</w:t>
+      </w:r>
+    </w:p>
+    <w:p>
+      <w:r>
+        <w:t xml:space="preserve">Cada tabela foi estruturada considerando as necessidades funcionais do sistema e o relacionamento entre as entidades, respeitando as boas práticas de modelagem de dados. O resultado é um modelo que serve de base direta para a criação do banco de dados físico em </w:t>
+      </w:r>
+      <w:proofErr w:type="spellStart"/>
+      <w:r>
+        <w:t>PostgreSQL</w:t>
+      </w:r>
+      <w:proofErr w:type="spellEnd"/>
+      <w:r>
+        <w:t>, conforme descrito na próxima seção.</w:t>
+      </w:r>
+    </w:p>
+    <w:p>
+      <w:r>
+        <w:t>O modelo lógico completo, representado em formato descritivo e visual, encont</w:t>
+      </w:r>
+      <w:r>
+        <w:t>ra-se disponível no Apêndice D.</w:t>
+      </w:r>
+    </w:p>
+    <w:p>
+      <w:r>
+        <w:rPr>
+          <w:highlight w:val="magenta"/>
+        </w:rPr>
+        <w:t>O m</w:t>
+      </w:r>
+      <w:r>
+        <w:rPr>
+          <w:highlight w:val="magenta"/>
+        </w:rPr>
+        <w:t xml:space="preserve">odelo lógico que está na pasta está diferente do que foi modelado conceitualmente no </w:t>
+      </w:r>
+      <w:proofErr w:type="spellStart"/>
+      <w:proofErr w:type="gramStart"/>
+      <w:r>
+        <w:rPr>
+          <w:highlight w:val="magenta"/>
+        </w:rPr>
+        <w:t>DER.</w:t>
+      </w:r>
+      <w:proofErr w:type="gramEnd"/>
+      <w:r>
+        <w:rPr>
+          <w:highlight w:val="magenta"/>
+        </w:rPr>
+        <w:t>Veja</w:t>
+      </w:r>
+      <w:proofErr w:type="spellEnd"/>
+      <w:r>
+        <w:rPr>
+          <w:highlight w:val="magenta"/>
+        </w:rPr>
+        <w:t xml:space="preserve"> por exemplo o </w:t>
+      </w:r>
+      <w:r>
+        <w:rPr>
+          <w:highlight w:val="magenta"/>
+        </w:rPr>
+        <w:t xml:space="preserve">tabela de </w:t>
+      </w:r>
+      <w:r>
+        <w:rPr>
+          <w:highlight w:val="magenta"/>
+        </w:rPr>
+        <w:t>agendamento... há atributos como endereço, bairro e munícipio que não constam no modelo.</w:t>
+      </w:r>
+    </w:p>
+    <w:p/>
+    <w:p>
+      <w:pPr>
+        <w:pStyle w:val="Ttulo3"/>
+      </w:pPr>
+      <w:bookmarkStart w:id="61" w:name="_Toc212819638"/>
+      <w:r>
+        <w:t>6.3.2 Dicionário de D</w:t>
+      </w:r>
+      <w:r>
+        <w:t>ados</w:t>
+      </w:r>
+      <w:r>
+        <w:t xml:space="preserve"> do Modelo </w:t>
+      </w:r>
+      <w:r>
+        <w:t>Lógico</w:t>
+      </w:r>
       <w:bookmarkEnd w:id="61"/>
     </w:p>
     <w:p>
       <w:r>
-        <w:t xml:space="preserve">Com base no modelo conceitual elaborado no Capítulo 5, </w:t>
-      </w:r>
-      <w:r>
-        <w:t>n</w:t>
-      </w:r>
-      <w:r>
-        <w:t xml:space="preserve">esta seção está </w:t>
-      </w:r>
-      <w:r>
-        <w:t>o modelo lógico de dados, também conhecido como modelo operacional. Este modelo tem como objetivo representar, de forma mais próxima da implementação, as estruturas de dados que serão de fato persistidas no banco de dados relacional.</w:t>
-      </w:r>
-    </w:p>
-    <w:p>
-      <w:r>
-        <w:t xml:space="preserve">O modelo lógico define as entidades, seus atributos, domínios, tipos de dados e restrições de integridade, como chaves primárias e estrangeiras, garantindo a consistência e a normalização dos dados. Neste projeto, o modelo suportar a gestão </w:t>
-      </w:r>
-      <w:r>
-        <w:t>d</w:t>
-      </w:r>
-      <w:r>
-        <w:t xml:space="preserve">os usuários do sistema (como doadoras, receptoras e profissionais de saúde), </w:t>
-      </w:r>
-      <w:r>
-        <w:t>aos municípios</w:t>
-      </w:r>
-      <w:r>
-        <w:t xml:space="preserve">, aos </w:t>
-      </w:r>
-      <w:r>
-        <w:t xml:space="preserve">postos de coleta e </w:t>
-      </w:r>
-      <w:r>
-        <w:t>bancos de leite humano e às doações realizadas.</w:t>
-      </w:r>
-    </w:p>
-    <w:p>
-      <w:r>
-        <w:t xml:space="preserve">Cada tabela foi estruturada considerando as necessidades funcionais do sistema e o relacionamento entre as entidades, respeitando as boas práticas de modelagem de dados. O resultado é um modelo que serve de base direta para a criação do banco de dados físico em </w:t>
-      </w:r>
-      <w:proofErr w:type="spellStart"/>
-      <w:r>
-        <w:t>PostgreSQL</w:t>
-      </w:r>
-      <w:proofErr w:type="spellEnd"/>
-      <w:r>
-        <w:t>, conforme descrito na próxima seção.</w:t>
-      </w:r>
-    </w:p>
-    <w:p>
-      <w:r>
-        <w:t>O modelo lógico completo, representado em formato descritivo e visual, encont</w:t>
-      </w:r>
-      <w:r>
-        <w:t>ra-se disponível no Apêndice D.</w:t>
+        <w:t>O dicionário de dados encontra-se disponível exclusivamente no Apêndice E.</w:t>
       </w:r>
     </w:p>
     <w:p>
@@ -20604,99 +20675,85 @@
         <w:rPr>
           <w:highlight w:val="magenta"/>
         </w:rPr>
-        <w:t>O m</w:t>
+        <w:t>O dicionár</w:t>
       </w:r>
       <w:r>
         <w:rPr>
           <w:highlight w:val="magenta"/>
         </w:rPr>
-        <w:t xml:space="preserve">odelo lógico que está na pasta está diferente do que foi modelado conceitualmente no </w:t>
-      </w:r>
-      <w:proofErr w:type="spellStart"/>
-      <w:proofErr w:type="gramStart"/>
+        <w:t>i</w:t>
+      </w:r>
       <w:r>
         <w:rPr>
           <w:highlight w:val="magenta"/>
         </w:rPr>
-        <w:t>DER.</w:t>
-      </w:r>
-      <w:proofErr w:type="gramEnd"/>
-      <w:r>
-        <w:rPr>
-          <w:highlight w:val="magenta"/>
-        </w:rPr>
-        <w:t>Veja</w:t>
-      </w:r>
-      <w:proofErr w:type="spellEnd"/>
-      <w:r>
-        <w:rPr>
-          <w:highlight w:val="magenta"/>
-        </w:rPr>
-        <w:t xml:space="preserve"> por exemplo o </w:t>
-      </w:r>
-      <w:r>
-        <w:rPr>
-          <w:highlight w:val="magenta"/>
-        </w:rPr>
-        <w:t xml:space="preserve">tabela de </w:t>
-      </w:r>
-      <w:r>
-        <w:rPr>
-          <w:highlight w:val="magenta"/>
-        </w:rPr>
-        <w:t>agendamento... há atributos como endereço, bairro e munícipio que não constam no modelo.</w:t>
-      </w:r>
+        <w:t>o precisará ser atualizado conforme o modelo lógico.</w:t>
+      </w:r>
+    </w:p>
+    <w:p>
+      <w:pPr>
+        <w:pStyle w:val="Ttulo2"/>
+      </w:pPr>
+      <w:bookmarkStart w:id="62" w:name="_Toc212819639"/>
+      <w:r>
+        <w:t>6.</w:t>
+      </w:r>
+      <w:r>
+        <w:t>4</w:t>
+      </w:r>
+      <w:r>
+        <w:t xml:space="preserve"> PROJETO DA INTERAÇÃO HUMANO-COMPUTADOR</w:t>
+      </w:r>
+      <w:bookmarkEnd w:id="62"/>
+    </w:p>
+    <w:p>
+      <w:bookmarkStart w:id="63" w:name="_Toc198201049"/>
+      <w:r>
+        <w:t>O projeto da</w:t>
+      </w:r>
+      <w:r>
+        <w:t xml:space="preserve"> interação humano-computador (</w:t>
+      </w:r>
+      <w:r>
+        <w:t>IHC</w:t>
+      </w:r>
+      <w:r>
+        <w:t xml:space="preserve">) visa garantir que os usuários consigam utilizar o sistema de forma eficiente </w:t>
+      </w:r>
+      <w:r>
+        <w:t>e satisfatória, oferendo para isso, interfaces de usuário com alto grau de usabilidade</w:t>
+      </w:r>
+      <w:r>
+        <w:t xml:space="preserve">. Para isso, </w:t>
+      </w:r>
+      <w:r>
+        <w:t>são</w:t>
+      </w:r>
+      <w:r>
+        <w:t xml:space="preserve"> considerados os perfis de usuários, os padrões ergonômicos e as heurísticas de usabilidade mais ade</w:t>
+      </w:r>
+      <w:r>
+        <w:t>quadas ao contexto do sistema de software</w:t>
+      </w:r>
+      <w:r>
+        <w:t xml:space="preserve"> </w:t>
+      </w:r>
+      <w:proofErr w:type="spellStart"/>
+      <w:r>
+        <w:t>Donate</w:t>
+      </w:r>
+      <w:proofErr w:type="spellEnd"/>
+      <w:r>
+        <w:t>.</w:t>
+      </w:r>
+      <w:bookmarkEnd w:id="63"/>
     </w:p>
     <w:p/>
     <w:p>
       <w:pPr>
         <w:pStyle w:val="Ttulo3"/>
       </w:pPr>
-      <w:bookmarkStart w:id="62" w:name="_Toc212819638"/>
-      <w:r>
-        <w:t>6.3.2 Dicionário de D</w:t>
-      </w:r>
-      <w:r>
-        <w:t>ados</w:t>
-      </w:r>
-      <w:r>
-        <w:t xml:space="preserve"> do Modelo </w:t>
-      </w:r>
-      <w:r>
-        <w:t>Lógico</w:t>
-      </w:r>
-      <w:bookmarkEnd w:id="62"/>
-    </w:p>
-    <w:p>
-      <w:r>
-        <w:t>O dicionário de dados encontra-se disponível exclusivamente no Apêndice E.</w:t>
-      </w:r>
-    </w:p>
-    <w:p>
-      <w:r>
-        <w:rPr>
-          <w:highlight w:val="magenta"/>
-        </w:rPr>
-        <w:t>O dicionár</w:t>
-      </w:r>
-      <w:r>
-        <w:rPr>
-          <w:highlight w:val="magenta"/>
-        </w:rPr>
-        <w:t>i</w:t>
-      </w:r>
-      <w:r>
-        <w:rPr>
-          <w:highlight w:val="magenta"/>
-        </w:rPr>
-        <w:t>o precisará ser atualizado conforme o modelo lógico.</w:t>
-      </w:r>
-    </w:p>
-    <w:p>
-      <w:pPr>
-        <w:pStyle w:val="Ttulo2"/>
-      </w:pPr>
-      <w:bookmarkStart w:id="63" w:name="_Toc212819639"/>
+      <w:bookmarkStart w:id="64" w:name="_Toc212819640"/>
       <w:r>
         <w:t>6.</w:t>
       </w:r>
@@ -20704,320 +20761,205 @@
         <w:t>4</w:t>
       </w:r>
       <w:r>
-        <w:t xml:space="preserve"> PROJETO DA INTERAÇÃO HUMANO-COMPUTADOR</w:t>
-      </w:r>
-      <w:bookmarkEnd w:id="63"/>
-    </w:p>
-    <w:p>
-      <w:bookmarkStart w:id="64" w:name="_Toc198201049"/>
-      <w:r>
-        <w:t>O projeto da</w:t>
-      </w:r>
-      <w:r>
-        <w:t xml:space="preserve"> interação humano-computador (</w:t>
-      </w:r>
-      <w:r>
-        <w:t>IHC</w:t>
-      </w:r>
-      <w:r>
-        <w:t xml:space="preserve">) visa garantir que os usuários consigam utilizar o sistema de forma eficiente </w:t>
-      </w:r>
-      <w:r>
-        <w:t>e satisfatória, oferendo para isso, interfaces de usuário com alto grau de usabilidade</w:t>
-      </w:r>
-      <w:r>
-        <w:t xml:space="preserve">. Para isso, </w:t>
-      </w:r>
-      <w:r>
-        <w:t>são</w:t>
-      </w:r>
-      <w:r>
-        <w:t xml:space="preserve"> considerados os perfis de usuários, os padrões ergonômicos e as heurísticas de usabilidade mais ade</w:t>
-      </w:r>
-      <w:r>
-        <w:t>quadas ao contexto do sistema de software</w:t>
+        <w:t xml:space="preserve">.1 </w:t>
+      </w:r>
+      <w:r>
+        <w:t>Perfil</w:t>
+      </w:r>
+      <w:r>
+        <w:t xml:space="preserve"> de</w:t>
+      </w:r>
+      <w:r>
+        <w:t xml:space="preserve"> U</w:t>
+      </w:r>
+      <w:r>
+        <w:t>suário</w:t>
+      </w:r>
+      <w:bookmarkEnd w:id="64"/>
+    </w:p>
+    <w:p>
+      <w:bookmarkStart w:id="65" w:name="_Toc192060119"/>
+      <w:r>
+        <w:t>Existem ao menos</w:t>
+      </w:r>
+      <w:r>
+        <w:t xml:space="preserve"> três perfis principais de usuários que irão interagir com </w:t>
+      </w:r>
+      <w:r>
+        <w:t>o sistema</w:t>
+      </w:r>
+      <w:r>
+        <w:t>: doadoras</w:t>
       </w:r>
       <w:r>
         <w:t xml:space="preserve"> </w:t>
       </w:r>
+      <w:r>
+        <w:t xml:space="preserve">e profissionais da saúde. As doadoras são mulheres que estão em fase de amamentação e desejam contribuir com a doação de </w:t>
+      </w:r>
+      <w:r>
+        <w:t>leite humano para auxiliar outra</w:t>
+      </w:r>
+      <w:r>
+        <w:t xml:space="preserve">s </w:t>
+      </w:r>
+      <w:r>
+        <w:t>crianças</w:t>
+      </w:r>
+      <w:r>
+        <w:t xml:space="preserve">. Esse grupo necessita de orientações claras, acessíveis e com linguagem simples, além de informações seguras sobre os benefícios e o processo da doação. </w:t>
+      </w:r>
+      <w:r>
+        <w:t>As doadoras são mulheres que desejam compartilhar seu leite materno para ajudar lactentes que necessitam. Elas buscam confiança no processo e querem compreender como suas doações serão coletadas, armazenadas e submetidas ao controle de qualidade, garantindo que o leite chegue seguro aos bebês.</w:t>
+      </w:r>
+      <w:r>
+        <w:t xml:space="preserve"> </w:t>
+      </w:r>
+      <w:r>
+        <w:t xml:space="preserve">Já os </w:t>
+      </w:r>
+      <w:r>
+        <w:t>profissionais da saúde incluem enfermeiros e</w:t>
+      </w:r>
+      <w:r>
+        <w:t xml:space="preserve"> técnicos de enfermagem, bem como outros colaboradores que atuam diretamente </w:t>
+      </w:r>
+      <w:r>
+        <w:t>no setor da Saúde</w:t>
+      </w:r>
+      <w:r>
+        <w:t>. Esses profissionais utilizam o sistema para orientar as doadoras, monitorar coletas e garantir a segurança e eficiência de todo o processo.</w:t>
+      </w:r>
+    </w:p>
+    <w:p>
+      <w:pPr>
+        <w:rPr>
+          <w:highlight w:val="yellow"/>
+        </w:rPr>
+      </w:pPr>
+      <w:r>
+        <w:t>Com o objetivo de entender melhor as necessidades desses usuários, foram realizadas entr</w:t>
+      </w:r>
+      <w:r>
+        <w:t>evistas com alunos do curso de E</w:t>
+      </w:r>
+      <w:r>
+        <w:t xml:space="preserve">nfermagem </w:t>
+      </w:r>
+      <w:r>
+        <w:t xml:space="preserve">da FAI </w:t>
+      </w:r>
+      <w:r>
+        <w:t>e conversas com a coordenação. A partir desses contatos, foi elaborado um questionário simples e direto, com perguntas objetivas sobre o projeto, abordando aspectos como acessibilidade, clareza das informações e utilidade do sistema.</w:t>
+      </w:r>
+      <w:r>
+        <w:t xml:space="preserve"> </w:t>
+      </w:r>
+      <w:r>
+        <w:t xml:space="preserve">O questionário foi aplicado de forma anônima, entre os dias 15 e 25 de abril de 2025, com o objetivo de entender a percepção das pessoas sobre o sistema </w:t>
+      </w:r>
       <w:proofErr w:type="spellStart"/>
       <w:r>
         <w:t>Donate</w:t>
       </w:r>
       <w:proofErr w:type="spellEnd"/>
       <w:r>
+        <w:t>. Ele foi enviado para alunos da FAI, amigos, colegas e familiares de mães que amamentam. Ao todo, 25 pessoas responderam ao formulário. As</w:t>
+      </w:r>
+      <w:r>
+        <w:t xml:space="preserve"> respostas ajudaram a melhorar o projeto e o</w:t>
+      </w:r>
+      <w:r>
+        <w:t>s resultados completos encontram-se no Apêndice G deste trabalho</w:t>
+      </w:r>
+      <w:r>
+        <w:rPr>
+          <w:highlight w:val="yellow"/>
+        </w:rPr>
         <w:t>.</w:t>
       </w:r>
-      <w:bookmarkEnd w:id="64"/>
-    </w:p>
-    <w:p/>
+    </w:p>
     <w:p>
       <w:pPr>
         <w:pStyle w:val="Ttulo3"/>
       </w:pPr>
-      <w:bookmarkStart w:id="65" w:name="_Toc212819640"/>
-      <w:r>
-        <w:t>6.</w:t>
-      </w:r>
-      <w:r>
-        <w:t>4</w:t>
-      </w:r>
-      <w:r>
-        <w:t xml:space="preserve">.1 </w:t>
-      </w:r>
-      <w:r>
-        <w:t>Perfil</w:t>
-      </w:r>
-      <w:r>
-        <w:t xml:space="preserve"> de</w:t>
-      </w:r>
-      <w:r>
-        <w:t xml:space="preserve"> U</w:t>
-      </w:r>
-      <w:r>
-        <w:t>suário</w:t>
-      </w:r>
-      <w:bookmarkEnd w:id="65"/>
-    </w:p>
-    <w:p>
-      <w:bookmarkStart w:id="66" w:name="_Toc192060119"/>
-      <w:r>
-        <w:t>Existem ao menos</w:t>
-      </w:r>
-      <w:r>
-        <w:t xml:space="preserve"> três perfis principais de usuários que irão interagir com </w:t>
-      </w:r>
-      <w:r>
-        <w:t>o sistema</w:t>
-      </w:r>
-      <w:r>
-        <w:t>: doadoras</w:t>
-      </w:r>
+      <w:bookmarkStart w:id="66" w:name="_Toc204949523"/>
+      <w:bookmarkStart w:id="67" w:name="_Toc212819641"/>
+      <w:r>
+        <w:t>6.4.2 Projeto da Interface de Usuário</w:t>
+      </w:r>
+      <w:bookmarkEnd w:id="66"/>
+      <w:bookmarkEnd w:id="67"/>
+    </w:p>
+    <w:p>
+      <w:r>
+        <w:t xml:space="preserve">O projeto da interface de usuário do sistema </w:t>
+      </w:r>
+      <w:proofErr w:type="spellStart"/>
+      <w:r>
+        <w:t>Donate</w:t>
+      </w:r>
+      <w:proofErr w:type="spellEnd"/>
       <w:r>
         <w:t xml:space="preserve"> </w:t>
       </w:r>
       <w:r>
-        <w:t xml:space="preserve">e profissionais da saúde. As doadoras são mulheres que estão em fase de amamentação e desejam contribuir com a doação de </w:t>
-      </w:r>
-      <w:r>
-        <w:t>leite humano para auxiliar outra</w:t>
-      </w:r>
-      <w:r>
-        <w:t xml:space="preserve">s </w:t>
-      </w:r>
-      <w:r>
-        <w:t>crianças</w:t>
-      </w:r>
-      <w:r>
-        <w:t xml:space="preserve">. Esse grupo necessita de orientações claras, acessíveis e com linguagem simples, além de informações seguras sobre os benefícios e o processo da doação. </w:t>
-      </w:r>
-      <w:r>
-        <w:t>As doadoras são mulheres que desejam compartilhar seu leite materno para ajudar lactentes que necessitam. Elas buscam confiança no processo e querem compreender como suas doações serão coletadas, armazenadas e submetidas ao controle de qualidade, garantindo que o leite chegue seguro aos bebês.</w:t>
+        <w:t xml:space="preserve">é </w:t>
+      </w:r>
+      <w:r>
+        <w:t>desenvolvido com foco na simplicidade, clareza e acolhimento, considerando que o público</w:t>
       </w:r>
       <w:r>
         <w:t xml:space="preserve"> </w:t>
       </w:r>
       <w:r>
-        <w:t xml:space="preserve">Já os </w:t>
-      </w:r>
-      <w:r>
-        <w:t>profissionais da saúde incluem enfermeiros e</w:t>
-      </w:r>
-      <w:r>
-        <w:t xml:space="preserve"> técnicos de enfermagem, bem como outros colaboradores que atuam diretamente </w:t>
-      </w:r>
-      <w:r>
-        <w:t>no setor da Saúde</w:t>
-      </w:r>
-      <w:r>
-        <w:t>. Esses profissionais utilizam o sistema para orientar as doadoras, monitorar coletas e garantir a segurança e eficiência de todo o processo.</w:t>
-      </w:r>
-    </w:p>
-    <w:p>
-      <w:pPr>
-        <w:rPr>
-          <w:highlight w:val="yellow"/>
-        </w:rPr>
-      </w:pPr>
-      <w:r>
-        <w:t>Com o objetivo de entender melhor as necessidades desses usuários, foram realizadas entr</w:t>
-      </w:r>
-      <w:r>
-        <w:t>evistas com alunos do curso de E</w:t>
-      </w:r>
-      <w:r>
-        <w:t xml:space="preserve">nfermagem </w:t>
-      </w:r>
-      <w:r>
-        <w:t xml:space="preserve">da FAI </w:t>
-      </w:r>
-      <w:r>
-        <w:t>e conversas com a coordenação. A partir desses contatos, foi elaborado um questionário simples e direto, com perguntas objetivas sobre o projeto, abordando aspectos como acessibilidade, clareza das informações e utilidade do sistema.</w:t>
-      </w:r>
-      <w:r>
-        <w:t xml:space="preserve"> </w:t>
-      </w:r>
-      <w:r>
-        <w:t xml:space="preserve">O questionário foi aplicado de forma anônima, entre os dias 15 e 25 de abril de 2025, com o objetivo de entender a percepção das pessoas sobre o sistema </w:t>
-      </w:r>
-      <w:proofErr w:type="spellStart"/>
-      <w:r>
-        <w:t>Donate</w:t>
-      </w:r>
-      <w:proofErr w:type="spellEnd"/>
-      <w:r>
-        <w:t>. Ele foi enviado para alunos da FAI, amigos, colegas e familiares de mães que amamentam. Ao todo, 25 pessoas responderam ao formulário. As</w:t>
-      </w:r>
-      <w:r>
-        <w:t xml:space="preserve"> respostas ajudaram a melhorar o projeto e o</w:t>
-      </w:r>
-      <w:r>
-        <w:t>s resultados completos encontram-se no Apêndice G deste trabalho</w:t>
-      </w:r>
-      <w:r>
-        <w:rPr>
-          <w:highlight w:val="yellow"/>
-        </w:rPr>
-        <w:t>.</w:t>
-      </w:r>
-    </w:p>
-    <w:p>
-      <w:r>
-        <w:rPr>
-          <w:highlight w:val="yellow"/>
-        </w:rPr>
-        <w:t xml:space="preserve"> /*Formatar adequadamente os arquivos deste Apêndice</w:t>
-      </w:r>
-      <w:r>
-        <w:rPr>
-          <w:highlight w:val="yellow"/>
-        </w:rPr>
-        <w:t>: usar o mesmo tipo de fonte, espaçamento e formatação adotada para o projeto final de curso.</w:t>
-      </w:r>
-      <w:r>
-        <w:rPr>
-          <w:highlight w:val="yellow"/>
-        </w:rPr>
-        <w:t xml:space="preserve"> O quadro que consta no 2º. </w:t>
-      </w:r>
-      <w:proofErr w:type="gramStart"/>
-      <w:r>
-        <w:rPr>
-          <w:highlight w:val="yellow"/>
-        </w:rPr>
+        <w:t>são pessoas interessadas em doar leite materno. Para</w:t>
+      </w:r>
+      <w:r>
+        <w:t xml:space="preserve"> isso, utiliza</w:t>
+      </w:r>
+      <w:r>
+        <w:t>-se uma padronização visual que auxilia tanto na usabilidade quanto na identidade do sistema.</w:t>
+      </w:r>
+    </w:p>
+    <w:p>
+      <w:r>
+        <w:t xml:space="preserve">As cores principais escolhidas </w:t>
+      </w:r>
+      <w:r>
+        <w:t>são as</w:t>
+      </w:r>
+      <w:r>
+        <w:t xml:space="preserve"> cores rosa e </w:t>
+      </w:r>
+      <w:r>
+        <w:t>vermelha</w:t>
+      </w:r>
+      <w:r>
+        <w:t>, transmitindo empatia, c</w:t>
+      </w:r>
+      <w:r>
+        <w:t>uidado e acolhimento, enquanto a</w:t>
+      </w:r>
+      <w:r>
+        <w:t xml:space="preserve"> azul é utilizad</w:t>
+      </w:r>
+      <w:r>
         <w:t>a</w:t>
       </w:r>
       <w:r>
-        <w:rPr>
-          <w:highlight w:val="yellow"/>
-        </w:rPr>
-        <w:t>r</w:t>
-      </w:r>
-      <w:r>
-        <w:rPr>
-          <w:highlight w:val="yellow"/>
-        </w:rPr>
-        <w:t>quivo</w:t>
-      </w:r>
-      <w:proofErr w:type="gramEnd"/>
-      <w:r>
-        <w:rPr>
-          <w:highlight w:val="yellow"/>
-        </w:rPr>
-        <w:t xml:space="preserve"> está cortado.</w:t>
-      </w:r>
-      <w:r>
-        <w:rPr>
-          <w:highlight w:val="yellow"/>
-        </w:rPr>
-        <w:t>*/</w:t>
-      </w:r>
-    </w:p>
-    <w:p/>
-    <w:p>
-      <w:pPr>
-        <w:pStyle w:val="Ttulo3"/>
-      </w:pPr>
-      <w:bookmarkStart w:id="67" w:name="_Toc204949523"/>
-      <w:bookmarkStart w:id="68" w:name="_Toc212819641"/>
-      <w:r>
-        <w:t>6.4.2 Projeto da Interface de Usuário</w:t>
-      </w:r>
-      <w:bookmarkEnd w:id="67"/>
-      <w:bookmarkEnd w:id="68"/>
-    </w:p>
-    <w:p>
-      <w:r>
-        <w:t xml:space="preserve">O projeto da interface de usuário do sistema </w:t>
-      </w:r>
-      <w:proofErr w:type="spellStart"/>
-      <w:r>
-        <w:t>Donate</w:t>
-      </w:r>
-      <w:proofErr w:type="spellEnd"/>
-      <w:r>
-        <w:t xml:space="preserve"> </w:t>
-      </w:r>
-      <w:r>
-        <w:t xml:space="preserve">é </w:t>
-      </w:r>
-      <w:r>
-        <w:t>desenvolvido com foco na simplicidade, clareza e acolhimento, considerando que o público</w:t>
-      </w:r>
-      <w:r>
-        <w:t xml:space="preserve"> </w:t>
-      </w:r>
-      <w:r>
-        <w:t>são pessoas interessadas em doar leite materno. Para</w:t>
-      </w:r>
-      <w:r>
-        <w:t xml:space="preserve"> isso, utiliza</w:t>
-      </w:r>
-      <w:r>
-        <w:t>-se uma padronização visual que auxilia tanto na usabilidade quanto na identidade do sistema.</w:t>
-      </w:r>
-    </w:p>
-    <w:p>
-      <w:r>
-        <w:t xml:space="preserve">As cores principais escolhidas </w:t>
-      </w:r>
-      <w:r>
-        <w:t>são as</w:t>
-      </w:r>
-      <w:r>
-        <w:t xml:space="preserve"> cores rosa e </w:t>
-      </w:r>
-      <w:r>
-        <w:t>vermelha</w:t>
-      </w:r>
-      <w:r>
-        <w:t>, transmitindo empatia, c</w:t>
-      </w:r>
-      <w:r>
-        <w:t>uidado e acolhimento, enquanto a</w:t>
-      </w:r>
-      <w:r>
-        <w:t xml:space="preserve"> azul é utilizad</w:t>
-      </w:r>
-      <w:r>
-        <w:t>a</w:t>
-      </w:r>
-      <w:r>
-        <w:t xml:space="preserve"> para destacar botões de ação e informações relevantes, </w:t>
-      </w:r>
+        <w:t xml:space="preserve"> para destacar botões de ação e informações relevantes, remetendo à confiança e segurança. Além disso, foram utilizados tons de fundo suaves em rosa-clar</w:t>
+      </w:r>
+      <w:r>
+        <w:t>o e azul-claro</w:t>
+      </w:r>
+      <w:r>
+        <w:t>, que ajudam a organizar as seções de forma visualmente agradável e facilitam a leitura do conteúdo.</w:t>
+      </w:r>
+    </w:p>
+    <w:p>
       <w:r>
         <w:lastRenderedPageBreak/>
-        <w:t>remetendo à confiança e segurança. Além disso, foram utilizados tons de fundo suaves em rosa-clar</w:t>
-      </w:r>
-      <w:r>
-        <w:t>o e azul-claro</w:t>
-      </w:r>
-      <w:r>
-        <w:t>, que ajudam a organizar as seções de forma visualmente agradável e facilitam a leitura do conteúdo.</w:t>
-      </w:r>
-    </w:p>
-    <w:p>
-      <w:r>
         <w:t xml:space="preserve">A tipografia adotada é do tipo sem </w:t>
       </w:r>
       <w:proofErr w:type="spellStart"/>
@@ -21132,7 +21074,7 @@
       <w:pPr>
         <w:pStyle w:val="Legenda"/>
       </w:pPr>
-      <w:bookmarkStart w:id="69" w:name="_Toc212819504"/>
+      <w:bookmarkStart w:id="68" w:name="_Toc212819504"/>
       <w:r>
         <w:t>FIGURA</w:t>
       </w:r>
@@ -21183,24 +21125,23 @@
       <w:r>
         <w:t>.</w:t>
       </w:r>
+      <w:bookmarkEnd w:id="68"/>
+    </w:p>
+    <w:p>
+      <w:pPr>
+        <w:pStyle w:val="Ttulo3"/>
+      </w:pPr>
+      <w:bookmarkStart w:id="69" w:name="_Toc46909558"/>
+      <w:bookmarkStart w:id="70" w:name="_Toc172810440"/>
+      <w:bookmarkStart w:id="71" w:name="_Toc204949524"/>
+      <w:bookmarkStart w:id="72" w:name="_Toc212819642"/>
+      <w:r>
+        <w:t>6.4.3 Heurísticas de Usabilidade</w:t>
+      </w:r>
       <w:bookmarkEnd w:id="69"/>
-    </w:p>
-    <w:p>
-      <w:pPr>
-        <w:pStyle w:val="Ttulo3"/>
-      </w:pPr>
-      <w:bookmarkStart w:id="70" w:name="_Toc46909558"/>
-      <w:bookmarkStart w:id="71" w:name="_Toc172810440"/>
-      <w:bookmarkStart w:id="72" w:name="_Toc204949524"/>
-      <w:bookmarkStart w:id="73" w:name="_Toc212819642"/>
-      <w:r>
-        <w:lastRenderedPageBreak/>
-        <w:t>6.4.3 Heurísticas de Usabilidade</w:t>
-      </w:r>
       <w:bookmarkEnd w:id="70"/>
       <w:bookmarkEnd w:id="71"/>
       <w:bookmarkEnd w:id="72"/>
-      <w:bookmarkEnd w:id="73"/>
       <w:r>
         <w:t xml:space="preserve"> </w:t>
       </w:r>
@@ -21240,7 +21181,11 @@
         <w:t xml:space="preserve">atendida </w:t>
       </w:r>
       <w:r>
-        <w:t>por mensagens claras e botões bem destacados, orientando o usuário sobre as ações que podem ser realizadas. A linguagem utilizada corresponde ao mundo real, trazendo mensagens simples e diretas, como “Encontre o</w:t>
+        <w:t xml:space="preserve">por mensagens claras e botões bem destacados, orientando o usuário sobre as ações que podem ser realizadas. A linguagem utilizada </w:t>
+      </w:r>
+      <w:r>
+        <w:lastRenderedPageBreak/>
+        <w:t>corresponde ao mundo real, trazendo mensagens simples e diretas, como “Encontre o</w:t>
       </w:r>
       <w:r>
         <w:t xml:space="preserve"> posto de coleta ou</w:t>
@@ -21346,7 +21291,7 @@
       <w:pPr>
         <w:pStyle w:val="Legenda"/>
       </w:pPr>
-      <w:bookmarkStart w:id="74" w:name="_Toc212819505"/>
+      <w:bookmarkStart w:id="73" w:name="_Toc212819505"/>
       <w:r>
         <w:t xml:space="preserve">FIGURA </w:t>
       </w:r>
@@ -21397,7 +21342,7 @@
       <w:r>
         <w:t>gendamentos</w:t>
       </w:r>
-      <w:bookmarkEnd w:id="74"/>
+      <w:bookmarkEnd w:id="73"/>
     </w:p>
     <w:p/>
     <w:p>
@@ -21447,7 +21392,7 @@
       <w:pPr>
         <w:pStyle w:val="Legenda"/>
       </w:pPr>
-      <w:bookmarkStart w:id="75" w:name="_Toc212819506"/>
+      <w:bookmarkStart w:id="74" w:name="_Toc212819506"/>
       <w:r>
         <w:t>FIGURA</w:t>
       </w:r>
@@ -21501,9 +21446,9 @@
       <w:r>
         <w:t>suário</w:t>
       </w:r>
-      <w:bookmarkStart w:id="76" w:name="_Toc172810441"/>
-      <w:bookmarkStart w:id="77" w:name="_Toc204949525"/>
-      <w:bookmarkEnd w:id="75"/>
+      <w:bookmarkStart w:id="75" w:name="_Toc172810441"/>
+      <w:bookmarkStart w:id="76" w:name="_Toc204949525"/>
+      <w:bookmarkEnd w:id="74"/>
       <w:r>
         <w:br w:type="page"/>
       </w:r>
@@ -21512,151 +21457,157 @@
       <w:pPr>
         <w:pStyle w:val="Ttulo3"/>
       </w:pPr>
-      <w:bookmarkStart w:id="78" w:name="_Toc212819643"/>
+      <w:bookmarkStart w:id="77" w:name="_Toc212819643"/>
       <w:r>
         <w:lastRenderedPageBreak/>
         <w:t>6.4.4 Projeto da Acessibilidade</w:t>
       </w:r>
+      <w:bookmarkEnd w:id="75"/>
       <w:bookmarkEnd w:id="76"/>
       <w:bookmarkEnd w:id="77"/>
+      <w:r>
+        <w:t xml:space="preserve"> </w:t>
+      </w:r>
+    </w:p>
+    <w:p>
+      <w:r>
+        <w:t xml:space="preserve">O sistema </w:t>
+      </w:r>
+      <w:proofErr w:type="spellStart"/>
+      <w:r>
+        <w:t>Donate</w:t>
+      </w:r>
+      <w:proofErr w:type="spellEnd"/>
+      <w:r>
+        <w:t xml:space="preserve"> </w:t>
+      </w:r>
+      <w:r>
+        <w:t>leva</w:t>
+      </w:r>
+      <w:r>
+        <w:t xml:space="preserve"> em consideração requisitos mínimos de acessibilidade, de forma a tornar a navegação mais inc</w:t>
+      </w:r>
+      <w:r>
+        <w:t>lusiva e eficiente. Para isso, são</w:t>
+      </w:r>
+      <w:r>
+        <w:t xml:space="preserve"> aplicados recursos como o contraste adequado entre textos e fundos, facilitando a leitura inclusive para pessoas com baixa visão. Também</w:t>
+      </w:r>
+      <w:r>
+        <w:t xml:space="preserve"> são</w:t>
+      </w:r>
+      <w:r>
+        <w:t xml:space="preserve"> utilizados ícones acompanhados de textos, o que contribui para que os co</w:t>
+      </w:r>
+      <w:r>
+        <w:t xml:space="preserve">mandos e informações sejam melhor </w:t>
+      </w:r>
+      <w:r>
+        <w:t>compreendidos por diferentes perfis de usuários.</w:t>
+      </w:r>
+    </w:p>
+    <w:p>
+      <w:r>
+        <w:t>Outro cuidado importante é</w:t>
+      </w:r>
+      <w:r>
+        <w:t xml:space="preserve"> o dimensionamento dos botões, que </w:t>
+      </w:r>
+      <w:r>
+        <w:t>possuem</w:t>
+      </w:r>
+      <w:r>
+        <w:t xml:space="preserve"> tamanho</w:t>
+      </w:r>
+      <w:r>
+        <w:t>s</w:t>
+      </w:r>
+      <w:r>
+        <w:t xml:space="preserve"> maior</w:t>
+      </w:r>
+      <w:r>
+        <w:t>es</w:t>
+      </w:r>
+      <w:r>
+        <w:t xml:space="preserve"> e com espaçamento adequado, favorecendo tanto o uso em computadores quanto em dispositivos móveis com telas sensíveis ao toque. Além disso, a estrutura semântica do conteúdo, com títulos, subtítulos e parágrafos bem definidos, </w:t>
+      </w:r>
+      <w:r>
+        <w:t>oferece</w:t>
+      </w:r>
+      <w:r>
+        <w:t>rá</w:t>
+      </w:r>
+      <w:r>
+        <w:t xml:space="preserve"> compatibilidade com leitores de tela, beneficiando usuários com deficiência visual.</w:t>
+      </w:r>
+    </w:p>
+    <w:p>
+      <w:r>
+        <w:t>A linguagem adotada</w:t>
+      </w:r>
+      <w:r>
+        <w:t xml:space="preserve"> para comunicação d</w:t>
+      </w:r>
+      <w:r>
+        <w:t>o sistema evita</w:t>
+      </w:r>
+      <w:r>
+        <w:t xml:space="preserve"> os</w:t>
+      </w:r>
+      <w:r>
+        <w:t xml:space="preserve"> termos técnicos desnecessários, o que contribui</w:t>
+      </w:r>
+      <w:r>
+        <w:t>rá</w:t>
+      </w:r>
+      <w:r>
+        <w:t xml:space="preserve"> para a clareza e acessibilidade da comunicação. Por fim, destaca-se o </w:t>
+      </w:r>
+      <w:r>
+        <w:rPr>
+          <w:i/>
+        </w:rPr>
+        <w:t xml:space="preserve">design </w:t>
+      </w:r>
+      <w:r>
+        <w:t>responsivo</w:t>
+      </w:r>
+      <w:r>
+        <w:t xml:space="preserve">, que permite a adaptação automática da interface a diferentes tamanhos de tela, assegurando que o sistema possa ser utilizado sem prejuízos de usabilidade em computadores, </w:t>
+      </w:r>
+      <w:proofErr w:type="spellStart"/>
+      <w:r>
+        <w:rPr>
+          <w:i/>
+        </w:rPr>
+        <w:t>tablets</w:t>
+      </w:r>
+      <w:proofErr w:type="spellEnd"/>
+      <w:r>
+        <w:rPr>
+          <w:i/>
+        </w:rPr>
+        <w:t xml:space="preserve"> e smartphones</w:t>
+      </w:r>
+      <w:r>
+        <w:t>.</w:t>
+      </w:r>
+    </w:p>
+    <w:p>
+      <w:r>
+        <w:t xml:space="preserve">O </w:t>
+      </w:r>
+      <w:proofErr w:type="spellStart"/>
+      <w:r>
+        <w:t>Donate</w:t>
+      </w:r>
+      <w:proofErr w:type="spellEnd"/>
+      <w:r>
+        <w:t xml:space="preserve"> conta com modo escuro, pensado para reduzir o cansaço visual e melhorar a experiência em ambientes com pouca luz. Com um simples clique no ícone no topo da tela, você alterna entre o tema claro e escuro quando quiser. Tudo foi ajustado para manter ótima leitura e oferecer mais conforto no dia a dia. </w:t>
+      </w:r>
+      <w:bookmarkStart w:id="78" w:name="_GoBack"/>
       <w:bookmarkEnd w:id="78"/>
-      <w:r>
-        <w:t xml:space="preserve"> </w:t>
-      </w:r>
-    </w:p>
-    <w:p>
-      <w:r>
-        <w:t xml:space="preserve">O sistema </w:t>
-      </w:r>
-      <w:proofErr w:type="spellStart"/>
-      <w:r>
-        <w:t>Donate</w:t>
-      </w:r>
-      <w:proofErr w:type="spellEnd"/>
-      <w:r>
-        <w:t xml:space="preserve"> </w:t>
-      </w:r>
-      <w:r>
-        <w:t>leva</w:t>
-      </w:r>
-      <w:r>
-        <w:t xml:space="preserve"> em consideração requisitos mínimos de acessibilidade, de forma a tornar a navegação mais inc</w:t>
-      </w:r>
-      <w:r>
-        <w:t>lusiva e eficiente. Para isso, são</w:t>
-      </w:r>
-      <w:r>
-        <w:t xml:space="preserve"> aplicados recursos como o contraste adequado entre textos e fundos, facilitando a leitura inclusive para pessoas com baixa visão. Também</w:t>
-      </w:r>
-      <w:r>
-        <w:t xml:space="preserve"> são</w:t>
-      </w:r>
-      <w:r>
-        <w:t xml:space="preserve"> utilizados ícones acompanhados de textos, o que contribui para que os co</w:t>
-      </w:r>
-      <w:r>
-        <w:t xml:space="preserve">mandos e informações sejam melhor </w:t>
-      </w:r>
-      <w:r>
-        <w:t>compreendidos por diferentes perfis de usuários.</w:t>
-      </w:r>
-    </w:p>
-    <w:p>
-      <w:r>
-        <w:t>Outro cuidado importante é</w:t>
-      </w:r>
-      <w:r>
-        <w:t xml:space="preserve"> o dimensionamento dos botões, que </w:t>
-      </w:r>
-      <w:r>
-        <w:t>possuem</w:t>
-      </w:r>
-      <w:r>
-        <w:t xml:space="preserve"> tamanho</w:t>
-      </w:r>
-      <w:r>
-        <w:t>s</w:t>
-      </w:r>
-      <w:r>
-        <w:t xml:space="preserve"> maior</w:t>
-      </w:r>
-      <w:r>
-        <w:t>es</w:t>
-      </w:r>
-      <w:r>
-        <w:t xml:space="preserve"> e com espaçamento adequado, favorecendo tanto o uso em computadores quanto em dispositivos móveis com telas sensíveis ao toque. Além disso, a estrutura semântica do conteúdo, com títulos, subtítulos e parágrafos bem definidos, </w:t>
-      </w:r>
-      <w:r>
-        <w:t>oferece</w:t>
-      </w:r>
-      <w:r>
-        <w:t>rá</w:t>
-      </w:r>
-      <w:r>
-        <w:t xml:space="preserve"> compatibilidade com leitores de tela, beneficiando usuários com deficiência visual.</w:t>
-      </w:r>
-    </w:p>
-    <w:p>
-      <w:r>
-        <w:t>A linguagem adotada</w:t>
-      </w:r>
-      <w:r>
-        <w:t xml:space="preserve"> para comunicação d</w:t>
-      </w:r>
-      <w:r>
-        <w:t>o sistema evita</w:t>
-      </w:r>
-      <w:r>
-        <w:t xml:space="preserve"> os</w:t>
-      </w:r>
-      <w:r>
-        <w:t xml:space="preserve"> termos técnicos desnecessários, o que contribui</w:t>
-      </w:r>
-      <w:r>
-        <w:t>rá</w:t>
-      </w:r>
-      <w:r>
-        <w:t xml:space="preserve"> para a clareza e acessibilidade da comunicação. Por fim, destaca-se o </w:t>
-      </w:r>
-      <w:r>
-        <w:rPr>
-          <w:i/>
-        </w:rPr>
-        <w:t xml:space="preserve">design </w:t>
-      </w:r>
-      <w:r>
-        <w:t>responsivo</w:t>
-      </w:r>
-      <w:r>
-        <w:t xml:space="preserve">, que permite a adaptação automática da interface a diferentes tamanhos de tela, assegurando que o sistema possa ser utilizado sem prejuízos de usabilidade em computadores, </w:t>
-      </w:r>
-      <w:proofErr w:type="spellStart"/>
-      <w:r>
-        <w:rPr>
-          <w:i/>
-        </w:rPr>
-        <w:t>tablets</w:t>
-      </w:r>
-      <w:proofErr w:type="spellEnd"/>
-      <w:r>
-        <w:rPr>
-          <w:i/>
-        </w:rPr>
-        <w:t xml:space="preserve"> e smartphones</w:t>
-      </w:r>
-      <w:r>
-        <w:t>.</w:t>
-      </w:r>
-    </w:p>
-    <w:p>
-      <w:r>
-        <w:rPr>
-          <w:highlight w:val="yellow"/>
-        </w:rPr>
-        <w:t>/* Descrever aqui o recurso de acessibilidade implantado na Fase 4. */</w:t>
-      </w:r>
-    </w:p>
-    <w:p/>
+    </w:p>
     <w:p>
       <w:pPr>
         <w:pStyle w:val="Ttulo2"/>
@@ -31524,7 +31475,7 @@
         <w:lastRenderedPageBreak/>
         <w:t>REFERÊNCIAS</w:t>
       </w:r>
-      <w:bookmarkEnd w:id="66"/>
+      <w:bookmarkEnd w:id="65"/>
       <w:bookmarkEnd w:id="240"/>
     </w:p>
     <w:p>
@@ -33950,7 +33901,7 @@
           <w:rPr>
             <w:noProof/>
           </w:rPr>
-          <w:t>51</w:t>
+          <w:t>57</w:t>
         </w:r>
         <w:r>
           <w:fldChar w:fldCharType="end"/>
@@ -38906,7 +38857,7 @@
 </file>
 
 <file path=customXml/itemProps1.xml><?xml version="1.0" encoding="utf-8"?>
-<ds:datastoreItem xmlns:ds="http://schemas.openxmlformats.org/officeDocument/2006/customXml" ds:itemID="{10443292-A149-4167-BC33-ECA47493D690}">
+<ds:datastoreItem xmlns:ds="http://schemas.openxmlformats.org/officeDocument/2006/customXml" ds:itemID="{B974C9C2-D3C5-4DA8-A3EA-8769A8C48233}">
   <ds:schemaRefs>
     <ds:schemaRef ds:uri="http://schemas.openxmlformats.org/officeDocument/2006/bibliography"/>
   </ds:schemaRefs>

</xml_diff>